<commit_message>
New options for annotating calls, documentation, and simple playback
</commit_message>
<xml_diff>
--- a/docs/src/Annotation.docx
+++ b/docs/src/Annotation.docx
@@ -1,6 +1,6 @@
 
 <file path=word/document.xml><?xml version="1.0" encoding="utf-8"?>
-<w:document xmlns:wpc="http://schemas.microsoft.com/office/word/2010/wordprocessingCanvas" xmlns:mo="http://schemas.microsoft.com/office/mac/office/2008/main" xmlns:mc="http://schemas.openxmlformats.org/markup-compatibility/2006" xmlns:mv="urn:schemas-microsoft-com:mac:vml" xmlns:o="urn:schemas-microsoft-com:office:office" xmlns:r="http://schemas.openxmlformats.org/officeDocument/2006/relationships" xmlns:m="http://schemas.openxmlformats.org/officeDocument/2006/math" xmlns:v="urn:schemas-microsoft-com:vml" xmlns:wp14="http://schemas.microsoft.com/office/word/2010/wordprocessingDrawing" xmlns:wp="http://schemas.openxmlformats.org/drawingml/2006/wordprocessingDrawing" xmlns:w10="urn:schemas-microsoft-com:office:word" xmlns:w="http://schemas.openxmlformats.org/wordprocessingml/2006/main" xmlns:w14="http://schemas.microsoft.com/office/word/2010/wordml" xmlns:wpg="http://schemas.microsoft.com/office/word/2010/wordprocessingGroup" xmlns:wpi="http://schemas.microsoft.com/office/word/2010/wordprocessingInk" xmlns:wne="http://schemas.microsoft.com/office/word/2006/wordml" xmlns:wps="http://schemas.microsoft.com/office/word/2010/wordprocessingShape" mc:Ignorable="w14 wp14">
+<w:document xmlns:wpc="http://schemas.microsoft.com/office/word/2010/wordprocessingCanvas" xmlns:cx="http://schemas.microsoft.com/office/drawing/2014/chartex" xmlns:cx1="http://schemas.microsoft.com/office/drawing/2015/9/8/chartex" xmlns:cx2="http://schemas.microsoft.com/office/drawing/2015/10/21/chartex" xmlns:cx3="http://schemas.microsoft.com/office/drawing/2016/5/9/chartex" xmlns:cx4="http://schemas.microsoft.com/office/drawing/2016/5/10/chartex" xmlns:cx5="http://schemas.microsoft.com/office/drawing/2016/5/11/chartex" xmlns:cx6="http://schemas.microsoft.com/office/drawing/2016/5/12/chartex" xmlns:cx7="http://schemas.microsoft.com/office/drawing/2016/5/13/chartex" xmlns:cx8="http://schemas.microsoft.com/office/drawing/2016/5/14/chartex" xmlns:mc="http://schemas.openxmlformats.org/markup-compatibility/2006" xmlns:aink="http://schemas.microsoft.com/office/drawing/2016/ink" xmlns:am3d="http://schemas.microsoft.com/office/drawing/2017/model3d" xmlns:o="urn:schemas-microsoft-com:office:office" xmlns:r="http://schemas.openxmlformats.org/officeDocument/2006/relationships" xmlns:m="http://schemas.openxmlformats.org/officeDocument/2006/math" xmlns:v="urn:schemas-microsoft-com:vml" xmlns:wp14="http://schemas.microsoft.com/office/word/2010/wordprocessingDrawing" xmlns:wp="http://schemas.openxmlformats.org/drawingml/2006/wordprocessingDrawing" xmlns:w10="urn:schemas-microsoft-com:office:word" xmlns:w="http://schemas.openxmlformats.org/wordprocessingml/2006/main" xmlns:w14="http://schemas.microsoft.com/office/word/2010/wordml" xmlns:w15="http://schemas.microsoft.com/office/word/2012/wordml" xmlns:w16cex="http://schemas.microsoft.com/office/word/2018/wordml/cex" xmlns:w16cid="http://schemas.microsoft.com/office/word/2016/wordml/cid" xmlns:w16="http://schemas.microsoft.com/office/word/2018/wordml" xmlns:w16sdtdh="http://schemas.microsoft.com/office/word/2020/wordml/sdtdatahash" xmlns:w16se="http://schemas.microsoft.com/office/word/2015/wordml/symex" xmlns:wpg="http://schemas.microsoft.com/office/word/2010/wordprocessingGroup" xmlns:wpi="http://schemas.microsoft.com/office/word/2010/wordprocessingInk" xmlns:wne="http://schemas.microsoft.com/office/word/2006/wordml" xmlns:wps="http://schemas.microsoft.com/office/word/2010/wordprocessingShape" mc:Ignorable="w14 w15 w16se w16cid w16 w16cex w16sdtdh wp14">
   <w:body>
     <w:p>
       <w:pPr>
@@ -46,37 +46,6 @@
     <w:p>
       <w:pPr>
         <w:pStyle w:val="Heading1"/>
-      </w:pPr>
-      <w:r>
-        <w:t>Not quite ready for prime time…</w:t>
-      </w:r>
-    </w:p>
-    <w:p>
-      <w:r>
-        <w:t xml:space="preserve">The dtTonalAnnotate tool is the second generation of dtPlotUIGroundTruth and is based on the input of many people who used dtPlotUIGroundTruth for annotation.  </w:t>
-      </w:r>
-      <w:r>
-        <w:t>I</w:t>
-      </w:r>
-      <w:r>
-        <w:t xml:space="preserve">t </w:t>
-      </w:r>
-      <w:r>
-        <w:t>is in beta test</w:t>
-      </w:r>
-      <w:r>
-        <w:t xml:space="preserve">, and works quite well for viewing annotations, but still needs </w:t>
-      </w:r>
-      <w:r>
-        <w:t>to be further tested.</w:t>
-      </w:r>
-      <w:r>
-        <w:t xml:space="preserve">  If you encounter reproducible errors, please let us know.</w:t>
-      </w:r>
-    </w:p>
-    <w:p>
-      <w:pPr>
-        <w:pStyle w:val="Heading1"/>
         <w:rPr>
           <w:sz w:val="24"/>
           <w:szCs w:val="24"/>
@@ -453,7 +422,31 @@
           <w:sz w:val="20"/>
           <w:szCs w:val="20"/>
         </w:rPr>
-        <w:t xml:space="preserve">‘Filename’, </w:t>
+        <w:t>'</w:t>
+      </w:r>
+      <w:r>
+        <w:rPr>
+          <w:rFonts w:ascii="Courier New" w:hAnsi="Courier New" w:cs="Courier New"/>
+          <w:sz w:val="20"/>
+          <w:szCs w:val="20"/>
+        </w:rPr>
+        <w:t>Filename</w:t>
+      </w:r>
+      <w:r>
+        <w:rPr>
+          <w:rFonts w:ascii="Courier New" w:hAnsi="Courier New" w:cs="Courier New"/>
+          <w:sz w:val="20"/>
+          <w:szCs w:val="20"/>
+        </w:rPr>
+        <w:t>'</w:t>
+      </w:r>
+      <w:r>
+        <w:rPr>
+          <w:rFonts w:ascii="Courier New" w:hAnsi="Courier New" w:cs="Courier New"/>
+          <w:sz w:val="20"/>
+          <w:szCs w:val="20"/>
+        </w:rPr>
+        <w:t xml:space="preserve">, </w:t>
       </w:r>
       <w:r>
         <w:rPr>
@@ -548,16 +541,6 @@
           <w:sz w:val="20"/>
           <w:szCs w:val="20"/>
         </w:rPr>
-        <w:t xml:space="preserve">‘Filename’, </w:t>
-      </w:r>
-      <w:bookmarkStart w:id="0" w:name="_GoBack"/>
-      <w:bookmarkEnd w:id="0"/>
-      <w:r>
-        <w:rPr>
-          <w:rFonts w:ascii="Courier New" w:hAnsi="Courier New" w:cs="Courier New"/>
-          <w:sz w:val="20"/>
-          <w:szCs w:val="20"/>
-        </w:rPr>
         <w:t>'</w:t>
       </w:r>
       <w:r>
@@ -566,6 +549,38 @@
           <w:sz w:val="20"/>
           <w:szCs w:val="20"/>
         </w:rPr>
+        <w:t>Filename</w:t>
+      </w:r>
+      <w:r>
+        <w:rPr>
+          <w:rFonts w:ascii="Courier New" w:hAnsi="Courier New" w:cs="Courier New"/>
+          <w:sz w:val="20"/>
+          <w:szCs w:val="20"/>
+        </w:rPr>
+        <w:t>'</w:t>
+      </w:r>
+      <w:r>
+        <w:rPr>
+          <w:rFonts w:ascii="Courier New" w:hAnsi="Courier New" w:cs="Courier New"/>
+          <w:sz w:val="20"/>
+          <w:szCs w:val="20"/>
+        </w:rPr>
+        <w:t xml:space="preserve">, </w:t>
+      </w:r>
+      <w:r>
+        <w:rPr>
+          <w:rFonts w:ascii="Courier New" w:hAnsi="Courier New" w:cs="Courier New"/>
+          <w:sz w:val="20"/>
+          <w:szCs w:val="20"/>
+        </w:rPr>
+        <w:t>'</w:t>
+      </w:r>
+      <w:r>
+        <w:rPr>
+          <w:rFonts w:ascii="Courier New" w:hAnsi="Courier New" w:cs="Courier New"/>
+          <w:sz w:val="20"/>
+          <w:szCs w:val="20"/>
+        </w:rPr>
         <w:t>test.wav</w:t>
       </w:r>
       <w:r>
@@ -598,7 +613,7 @@
           <w:sz w:val="20"/>
           <w:szCs w:val="20"/>
         </w:rPr>
-        <w:t xml:space="preserve">Framing’, [2 8], </w:t>
+        <w:t>Framing</w:t>
       </w:r>
       <w:r>
         <w:rPr>
@@ -614,6 +629,22 @@
           <w:sz w:val="20"/>
           <w:szCs w:val="20"/>
         </w:rPr>
+        <w:t xml:space="preserve">, [2 8], </w:t>
+      </w:r>
+      <w:r>
+        <w:rPr>
+          <w:rFonts w:ascii="Courier New" w:hAnsi="Courier New" w:cs="Courier New"/>
+          <w:sz w:val="20"/>
+          <w:szCs w:val="20"/>
+        </w:rPr>
+        <w:t>'</w:t>
+      </w:r>
+      <w:r>
+        <w:rPr>
+          <w:rFonts w:ascii="Courier New" w:hAnsi="Courier New" w:cs="Courier New"/>
+          <w:sz w:val="20"/>
+          <w:szCs w:val="20"/>
+        </w:rPr>
         <w:t>Noise</w:t>
       </w:r>
       <w:r>
@@ -682,7 +713,6 @@
         <w:rPr>
           <w:rFonts w:ascii="Times New Roman" w:hAnsi="Times New Roman"/>
         </w:rPr>
-        <w:lastRenderedPageBreak/>
         <w:t xml:space="preserve">The second example shows the keyword, value paradigm that is used for many of the optional arguments that can be provided for dtTonalAnnotate.  For a complete list of options, type help or doc followed by dtTonalAnnotate.  This can be used to access the documentation for any of the functions in </w:t>
       </w:r>
       <w:r>
@@ -802,7 +832,20 @@
         <w:rPr>
           <w:rFonts w:ascii="Times New Roman" w:hAnsi="Times New Roman"/>
         </w:rPr>
-        <w:t>.  While the names are general, the odontocete group is designed for whistles between 5 and 50 kHz while the mysticete group is for very low frequency mysticetes such as blue whales.</w:t>
+        <w:t xml:space="preserve">.  While the names are general, the odontocete group is designed for whistles between 5 and 50 kHz while the mysticete group is for very low frequency mysticetes such as </w:t>
+      </w:r>
+      <w:r>
+        <w:rPr>
+          <w:rFonts w:ascii="Times New Roman" w:hAnsi="Times New Roman"/>
+        </w:rPr>
+        <w:lastRenderedPageBreak/>
+        <w:t>blue whales.</w:t>
+      </w:r>
+      <w:r>
+        <w:rPr>
+          <w:rFonts w:ascii="Times New Roman" w:hAnsi="Times New Roman"/>
+        </w:rPr>
+        <w:t xml:space="preserve">  (The parameter sets odontocete-deep and mysticete-deep are similar except that they set the recognition algorithm to use deep learning to detect whistles or moans.) </w:t>
       </w:r>
     </w:p>
     <w:p>
@@ -1193,103 +1236,6 @@
     <w:p>
       <w:pPr>
         <w:spacing w:after="0" w:line="240" w:lineRule="auto"/>
-        <w:ind w:left="1080"/>
-        <w:rPr>
-          <w:rFonts w:ascii="Times New Roman" w:hAnsi="Times New Roman"/>
-          <w:color w:val="000000"/>
-        </w:rPr>
-      </w:pPr>
-    </w:p>
-    <w:p>
-      <w:pPr>
-        <w:spacing w:line="240" w:lineRule="auto"/>
-        <w:rPr>
-          <w:rFonts w:ascii="Times New Roman" w:hAnsi="Times New Roman"/>
-        </w:rPr>
-      </w:pPr>
-      <w:r>
-        <w:rPr>
-          <w:rFonts w:ascii="Times New Roman" w:hAnsi="Times New Roman"/>
-          <w:color w:val="000000"/>
-        </w:rPr>
-        <w:tab/>
-      </w:r>
-      <w:r>
-        <w:rPr>
-          <w:rFonts w:ascii="Times New Roman" w:hAnsi="Times New Roman"/>
-          <w:i/>
-          <w:color w:val="000000"/>
-        </w:rPr>
-        <w:t xml:space="preserve">Caveat emptor:  </w:t>
-      </w:r>
-      <w:r>
-        <w:rPr>
-          <w:rFonts w:ascii="Times New Roman" w:hAnsi="Times New Roman"/>
-          <w:color w:val="000000"/>
-        </w:rPr>
-        <w:t xml:space="preserve">There is an earlier version of this tool called dtPlotUIGroundTruth which has a different </w:t>
-      </w:r>
-      <w:r>
-        <w:rPr>
-          <w:rFonts w:ascii="Times New Roman" w:hAnsi="Times New Roman"/>
-        </w:rPr>
-        <w:t>interface</w:t>
-      </w:r>
-      <w:r>
-        <w:rPr>
-          <w:rFonts w:ascii="Times New Roman" w:hAnsi="Times New Roman"/>
-          <w:color w:val="000000"/>
-        </w:rPr>
-        <w:t xml:space="preserve"> and manual.  dtTonalAnnotate is designed </w:t>
-      </w:r>
-      <w:r>
-        <w:rPr>
-          <w:rFonts w:ascii="Times New Roman" w:hAnsi="Times New Roman"/>
-          <w:color w:val="000000"/>
-        </w:rPr>
-        <w:t>to overcome some of the limitations observed by users of the earlier tool,</w:t>
-      </w:r>
-      <w:r>
-        <w:rPr>
-          <w:rFonts w:ascii="Times New Roman" w:hAnsi="Times New Roman"/>
-          <w:color w:val="000000"/>
-        </w:rPr>
-        <w:t xml:space="preserve"> but it is not as well tested</w:t>
-      </w:r>
-      <w:r>
-        <w:rPr>
-          <w:rFonts w:ascii="Times New Roman" w:hAnsi="Times New Roman"/>
-          <w:color w:val="000000"/>
-        </w:rPr>
-        <w:t xml:space="preserve"> and thus probably less stable</w:t>
-      </w:r>
-      <w:r>
-        <w:rPr>
-          <w:rFonts w:ascii="Times New Roman" w:hAnsi="Times New Roman"/>
-          <w:color w:val="000000"/>
-        </w:rPr>
-        <w:t xml:space="preserve">.  </w:t>
-      </w:r>
-      <w:r>
-        <w:rPr>
-          <w:rFonts w:ascii="Times New Roman" w:hAnsi="Times New Roman"/>
-          <w:i/>
-          <w:color w:val="000000"/>
-        </w:rPr>
-        <w:t>Save early, save often</w:t>
-      </w:r>
-      <w:r>
-        <w:rPr>
-          <w:rFonts w:ascii="Times New Roman" w:hAnsi="Times New Roman"/>
-          <w:i/>
-          <w:color w:val="000000"/>
-        </w:rPr>
-        <w:t>…</w:t>
-      </w:r>
-    </w:p>
-    <w:p>
-      <w:pPr>
-        <w:spacing w:after="0" w:line="240" w:lineRule="auto"/>
         <w:ind w:left="720"/>
         <w:rPr>
           <w:rFonts w:ascii="Times New Roman" w:hAnsi="Times New Roman"/>
@@ -1551,7 +1497,7 @@
           <w:sz w:val="20"/>
           <w:szCs w:val="20"/>
         </w:rPr>
-        <w:t xml:space="preserve">, Start_s, Stop_s, ‘Framing’, [2 8], </w:t>
+        <w:t xml:space="preserve">, Start_s, Stop_s, </w:t>
       </w:r>
       <w:r>
         <w:rPr>
@@ -1567,6 +1513,38 @@
           <w:sz w:val="20"/>
           <w:szCs w:val="20"/>
         </w:rPr>
+        <w:t>Framing</w:t>
+      </w:r>
+      <w:r>
+        <w:rPr>
+          <w:rFonts w:ascii="Courier New" w:hAnsi="Courier New" w:cs="Courier New"/>
+          <w:sz w:val="20"/>
+          <w:szCs w:val="20"/>
+        </w:rPr>
+        <w:t>'</w:t>
+      </w:r>
+      <w:r>
+        <w:rPr>
+          <w:rFonts w:ascii="Courier New" w:hAnsi="Courier New" w:cs="Courier New"/>
+          <w:sz w:val="20"/>
+          <w:szCs w:val="20"/>
+        </w:rPr>
+        <w:t xml:space="preserve">, [2 8], </w:t>
+      </w:r>
+      <w:r>
+        <w:rPr>
+          <w:rFonts w:ascii="Courier New" w:hAnsi="Courier New" w:cs="Courier New"/>
+          <w:sz w:val="20"/>
+          <w:szCs w:val="20"/>
+        </w:rPr>
+        <w:t>'</w:t>
+      </w:r>
+      <w:r>
+        <w:rPr>
+          <w:rFonts w:ascii="Courier New" w:hAnsi="Courier New" w:cs="Courier New"/>
+          <w:sz w:val="20"/>
+          <w:szCs w:val="20"/>
+        </w:rPr>
         <w:t>Noise</w:t>
       </w:r>
       <w:r>
@@ -1677,7 +1655,6 @@
         <w:rPr>
           <w:rFonts w:ascii="Times New Roman" w:hAnsi="Times New Roman"/>
         </w:rPr>
-        <w:lastRenderedPageBreak/>
         <w:t>or</w:t>
       </w:r>
     </w:p>
@@ -2147,6 +2124,7 @@
           <w:sz w:val="20"/>
           <w:szCs w:val="20"/>
         </w:rPr>
+        <w:lastRenderedPageBreak/>
         <w:t xml:space="preserve">% Assume user saved the file in </w:t>
       </w:r>
       <w:r>
@@ -2449,10 +2427,10 @@
           <w:noProof/>
         </w:rPr>
         <w:drawing>
-          <wp:inline distT="0" distB="0" distL="0" distR="0" wp14:anchorId="2C295592" wp14:editId="48C47BA9">
-            <wp:extent cx="5943600" cy="3637280"/>
-            <wp:effectExtent l="0" t="0" r="0" b="1270"/>
-            <wp:docPr id="2" name="Picture 2"/>
+          <wp:inline distT="0" distB="0" distL="0" distR="0" wp14:anchorId="3E2203B2" wp14:editId="46CBC436">
+            <wp:extent cx="5943600" cy="3227070"/>
+            <wp:effectExtent l="0" t="0" r="0" b="0"/>
+            <wp:docPr id="1" name="Picture 1" descr="Graphical user interface&#10;&#10;Description automatically generated with low confidence"/>
             <wp:cNvGraphicFramePr>
               <a:graphicFrameLocks xmlns:a="http://schemas.openxmlformats.org/drawingml/2006/main" noChangeAspect="1"/>
             </wp:cNvGraphicFramePr>
@@ -2460,11 +2438,11 @@
               <a:graphicData uri="http://schemas.openxmlformats.org/drawingml/2006/picture">
                 <pic:pic xmlns:pic="http://schemas.openxmlformats.org/drawingml/2006/picture">
                   <pic:nvPicPr>
-                    <pic:cNvPr id="0" name=""/>
+                    <pic:cNvPr id="1" name="Picture 1" descr="Graphical user interface&#10;&#10;Description automatically generated with low confidence"/>
                     <pic:cNvPicPr/>
                   </pic:nvPicPr>
                   <pic:blipFill>
-                    <a:blip r:embed="rId8"/>
+                    <a:blip r:embed="rId7"/>
                     <a:stretch>
                       <a:fillRect/>
                     </a:stretch>
@@ -2472,7 +2450,7 @@
                   <pic:spPr>
                     <a:xfrm>
                       <a:off x="0" y="0"/>
-                      <a:ext cx="5943600" cy="3637280"/>
+                      <a:ext cx="5943600" cy="3227070"/>
                     </a:xfrm>
                     <a:prstGeom prst="rect">
                       <a:avLst/>
@@ -2585,6 +2563,7 @@
         <w:pStyle w:val="Heading2"/>
       </w:pPr>
       <w:r>
+        <w:lastRenderedPageBreak/>
         <w:t>The Operation Panel</w:t>
       </w:r>
     </w:p>
@@ -2618,7 +2597,7 @@
                     <pic:cNvPicPr/>
                   </pic:nvPicPr>
                   <pic:blipFill rotWithShape="1">
-                    <a:blip r:embed="rId9"/>
+                    <a:blip r:embed="rId8"/>
                     <a:srcRect l="72197" t="7489" r="961" b="51320"/>
                     <a:stretch/>
                   </pic:blipFill>
@@ -2635,7 +2614,7 @@
                     </a:ln>
                     <a:extLst>
                       <a:ext uri="{53640926-AAD7-44d8-BBD7-CCE9431645EC}">
-                        <a14:shadowObscured xmlns:a14="http://schemas.microsoft.com/office/drawing/2010/main"/>
+                        <a14:shadowObscured xmlns:a14="http://schemas.microsoft.com/office/drawing/2010/main" xmlns:w="http://schemas.openxmlformats.org/wordprocessingml/2006/main" xmlns:w10="urn:schemas-microsoft-com:office:word" xmlns:v="urn:schemas-microsoft-com:vml" xmlns:o="urn:schemas-microsoft-com:office:office" xmlns:mv="urn:schemas-microsoft-com:mac:vml" xmlns:mo="http://schemas.microsoft.com/office/mac/office/2008/main" xmlns=""/>
                       </a:ext>
                     </a:extLst>
                   </pic:spPr>
@@ -2834,7 +2813,6 @@
           <w:sz w:val="24"/>
           <w:szCs w:val="24"/>
         </w:rPr>
-        <w:lastRenderedPageBreak/>
         <w:t>Working with curves</w:t>
       </w:r>
       <w:r>
@@ -2963,6 +2941,7 @@
           <w:sz w:val="24"/>
           <w:szCs w:val="24"/>
         </w:rPr>
+        <w:lastRenderedPageBreak/>
         <w:t>A preview of the resulting spline is shown</w:t>
       </w:r>
       <w:r>
@@ -3334,7 +3313,7 @@
                     <pic:cNvPicPr/>
                   </pic:nvPicPr>
                   <pic:blipFill rotWithShape="1">
-                    <a:blip r:embed="rId10"/>
+                    <a:blip r:embed="rId9"/>
                     <a:srcRect l="72167" t="46773" r="890" b="4302"/>
                     <a:stretch/>
                   </pic:blipFill>
@@ -3351,7 +3330,7 @@
                     </a:ln>
                     <a:extLst>
                       <a:ext uri="{53640926-AAD7-44d8-BBD7-CCE9431645EC}">
-                        <a14:shadowObscured xmlns:a14="http://schemas.microsoft.com/office/drawing/2010/main"/>
+                        <a14:shadowObscured xmlns:a14="http://schemas.microsoft.com/office/drawing/2010/main" xmlns:w="http://schemas.openxmlformats.org/wordprocessingml/2006/main" xmlns:w10="urn:schemas-microsoft-com:office:word" xmlns:v="urn:schemas-microsoft-com:vml" xmlns:o="urn:schemas-microsoft-com:office:office" xmlns:mv="urn:schemas-microsoft-com:mac:vml" xmlns:mo="http://schemas.microsoft.com/office/mac/office/2008/main" xmlns=""/>
                       </a:ext>
                     </a:extLst>
                   </pic:spPr>
@@ -3471,7 +3450,7 @@
                     <pic:cNvPicPr/>
                   </pic:nvPicPr>
                   <pic:blipFill>
-                    <a:blip r:embed="rId11"/>
+                    <a:blip r:embed="rId10"/>
                     <a:stretch>
                       <a:fillRect/>
                     </a:stretch>
@@ -3606,7 +3585,7 @@
                     <pic:cNvPicPr/>
                   </pic:nvPicPr>
                   <pic:blipFill>
-                    <a:blip r:embed="rId12">
+                    <a:blip r:embed="rId11">
                       <a:extLst>
                         <a:ext uri="{28A0092B-C50C-407E-A947-70E740481C1C}">
                           <a14:useLocalDpi xmlns:a14="http://schemas.microsoft.com/office/drawing/2010/main" val="0"/>
@@ -3763,6 +3742,597 @@
       </w:pPr>
       <w:r>
         <w:lastRenderedPageBreak/>
+        <w:t>Labeling</w:t>
+      </w:r>
+    </w:p>
+    <w:p>
+      <w:pPr>
+        <w:spacing w:line="240" w:lineRule="auto"/>
+        <w:ind w:left="540"/>
+      </w:pPr>
+    </w:p>
+    <w:p>
+      <w:pPr>
+        <w:spacing w:line="240" w:lineRule="auto"/>
+        <w:ind w:left="540"/>
+        <w:rPr>
+          <w:rFonts w:ascii="Times New Roman" w:hAnsi="Times New Roman"/>
+          <w:sz w:val="24"/>
+          <w:szCs w:val="24"/>
+        </w:rPr>
+      </w:pPr>
+      <w:r>
+        <w:rPr>
+          <w:rFonts w:ascii="Times New Roman" w:hAnsi="Times New Roman"/>
+          <w:i/>
+          <w:iCs/>
+          <w:sz w:val="24"/>
+          <w:szCs w:val="24"/>
+        </w:rPr>
+        <w:t>Silbido</w:t>
+      </w:r>
+      <w:r>
+        <w:rPr>
+          <w:rFonts w:ascii="Times New Roman" w:hAnsi="Times New Roman"/>
+          <w:sz w:val="24"/>
+          <w:szCs w:val="24"/>
+        </w:rPr>
+        <w:t xml:space="preserve"> has the ability to label annotations with a species and a call.  </w:t>
+      </w:r>
+      <w:r>
+        <w:rPr>
+          <w:rFonts w:ascii="Times New Roman" w:hAnsi="Times New Roman"/>
+          <w:sz w:val="24"/>
+          <w:szCs w:val="24"/>
+        </w:rPr>
+        <w:t>The labeling panel is in the top right of the display:</w:t>
+      </w:r>
+    </w:p>
+    <w:p>
+      <w:pPr>
+        <w:spacing w:line="240" w:lineRule="auto"/>
+        <w:ind w:left="540"/>
+        <w:rPr>
+          <w:rFonts w:ascii="Times New Roman" w:hAnsi="Times New Roman"/>
+          <w:sz w:val="24"/>
+          <w:szCs w:val="24"/>
+        </w:rPr>
+      </w:pPr>
+      <w:r>
+        <w:rPr>
+          <w:noProof/>
+        </w:rPr>
+        <w:drawing>
+          <wp:inline distT="0" distB="0" distL="0" distR="0" wp14:anchorId="718F872D" wp14:editId="22F5CAFD">
+            <wp:extent cx="5943600" cy="1819910"/>
+            <wp:effectExtent l="0" t="0" r="0" b="8890"/>
+            <wp:docPr id="3" name="Picture 3" descr="Graphical user interface, text, application, email&#10;&#10;Description automatically generated"/>
+            <wp:cNvGraphicFramePr>
+              <a:graphicFrameLocks xmlns:a="http://schemas.openxmlformats.org/drawingml/2006/main" noChangeAspect="1"/>
+            </wp:cNvGraphicFramePr>
+            <a:graphic xmlns:a="http://schemas.openxmlformats.org/drawingml/2006/main">
+              <a:graphicData uri="http://schemas.openxmlformats.org/drawingml/2006/picture">
+                <pic:pic xmlns:pic="http://schemas.openxmlformats.org/drawingml/2006/picture">
+                  <pic:nvPicPr>
+                    <pic:cNvPr id="3" name="Picture 3" descr="Graphical user interface, text, application, email&#10;&#10;Description automatically generated"/>
+                    <pic:cNvPicPr/>
+                  </pic:nvPicPr>
+                  <pic:blipFill>
+                    <a:blip r:embed="rId12"/>
+                    <a:stretch>
+                      <a:fillRect/>
+                    </a:stretch>
+                  </pic:blipFill>
+                  <pic:spPr>
+                    <a:xfrm>
+                      <a:off x="0" y="0"/>
+                      <a:ext cx="5943600" cy="1819910"/>
+                    </a:xfrm>
+                    <a:prstGeom prst="rect">
+                      <a:avLst/>
+                    </a:prstGeom>
+                  </pic:spPr>
+                </pic:pic>
+              </a:graphicData>
+            </a:graphic>
+          </wp:inline>
+        </w:drawing>
+      </w:r>
+    </w:p>
+    <w:p>
+      <w:pPr>
+        <w:spacing w:line="240" w:lineRule="auto"/>
+        <w:ind w:left="540"/>
+        <w:rPr>
+          <w:rFonts w:ascii="Times New Roman" w:hAnsi="Times New Roman"/>
+          <w:sz w:val="24"/>
+          <w:szCs w:val="24"/>
+        </w:rPr>
+      </w:pPr>
+      <w:r>
+        <w:rPr>
+          <w:rFonts w:ascii="Times New Roman" w:hAnsi="Times New Roman"/>
+          <w:sz w:val="24"/>
+          <w:szCs w:val="24"/>
+        </w:rPr>
+        <w:t xml:space="preserve">When the Label box is checked, any tonals that are edited will have the selected species name and call that are associated with them recorded.  To make the list of species and calls manageable, </w:t>
+      </w:r>
+      <w:r>
+        <w:rPr>
+          <w:rFonts w:ascii="Times New Roman" w:hAnsi="Times New Roman"/>
+          <w:sz w:val="24"/>
+          <w:szCs w:val="24"/>
+        </w:rPr>
+        <w:t xml:space="preserve">these can be defined by the user.  </w:t>
+      </w:r>
+    </w:p>
+    <w:p>
+      <w:pPr>
+        <w:spacing w:line="240" w:lineRule="auto"/>
+        <w:ind w:left="540"/>
+        <w:rPr>
+          <w:rFonts w:ascii="Times New Roman" w:hAnsi="Times New Roman"/>
+          <w:sz w:val="24"/>
+          <w:szCs w:val="24"/>
+        </w:rPr>
+      </w:pPr>
+      <w:r>
+        <w:rPr>
+          <w:rFonts w:ascii="Times New Roman" w:hAnsi="Times New Roman"/>
+          <w:sz w:val="24"/>
+          <w:szCs w:val="24"/>
+        </w:rPr>
+        <w:t>When the box is unchecked, tonals are not assigned labels.</w:t>
+      </w:r>
+    </w:p>
+    <w:p>
+      <w:pPr>
+        <w:pStyle w:val="Heading3"/>
+      </w:pPr>
+      <w:r>
+        <w:t>Viewing labels</w:t>
+      </w:r>
+    </w:p>
+    <w:p>
+      <w:r>
+        <w:t xml:space="preserve">By default, </w:t>
+      </w:r>
+      <w:r>
+        <w:rPr>
+          <w:i/>
+          <w:iCs/>
+        </w:rPr>
+        <w:t>silbido</w:t>
+      </w:r>
+      <w:r>
+        <w:t xml:space="preserve"> assings random colors to tonals.  The view menu has options for changing this so that tonals assigned to specific species (or specific calls) are colored differently.  A legend is not produced, but for people who are familiar with the calls that they are labeling the color scheme will quickly become familiar.  To see how to retrieve species and call information from a set of saved annotations programmatically, see the manual “Manipulating Tonals.”</w:t>
+      </w:r>
+    </w:p>
+    <w:p>
+      <w:r>
+        <w:rPr>
+          <w:noProof/>
+        </w:rPr>
+        <w:drawing>
+          <wp:inline distT="0" distB="0" distL="0" distR="0" wp14:anchorId="3FDD7349" wp14:editId="2D9C81A0">
+            <wp:extent cx="5838825" cy="2324100"/>
+            <wp:effectExtent l="0" t="0" r="9525" b="0"/>
+            <wp:docPr id="4" name="Picture 4" descr="Graphical user interface, text, application, chat or text message&#10;&#10;Description automatically generated"/>
+            <wp:cNvGraphicFramePr>
+              <a:graphicFrameLocks xmlns:a="http://schemas.openxmlformats.org/drawingml/2006/main" noChangeAspect="1"/>
+            </wp:cNvGraphicFramePr>
+            <a:graphic xmlns:a="http://schemas.openxmlformats.org/drawingml/2006/main">
+              <a:graphicData uri="http://schemas.openxmlformats.org/drawingml/2006/picture">
+                <pic:pic xmlns:pic="http://schemas.openxmlformats.org/drawingml/2006/picture">
+                  <pic:nvPicPr>
+                    <pic:cNvPr id="4" name="Picture 4" descr="Graphical user interface, text, application, chat or text message&#10;&#10;Description automatically generated"/>
+                    <pic:cNvPicPr/>
+                  </pic:nvPicPr>
+                  <pic:blipFill>
+                    <a:blip r:embed="rId13"/>
+                    <a:stretch>
+                      <a:fillRect/>
+                    </a:stretch>
+                  </pic:blipFill>
+                  <pic:spPr>
+                    <a:xfrm>
+                      <a:off x="0" y="0"/>
+                      <a:ext cx="5838825" cy="2324100"/>
+                    </a:xfrm>
+                    <a:prstGeom prst="rect">
+                      <a:avLst/>
+                    </a:prstGeom>
+                  </pic:spPr>
+                </pic:pic>
+              </a:graphicData>
+            </a:graphic>
+          </wp:inline>
+        </w:drawing>
+      </w:r>
+    </w:p>
+    <w:p>
+      <w:pPr>
+        <w:pStyle w:val="Heading3"/>
+      </w:pPr>
+      <w:r>
+        <w:lastRenderedPageBreak/>
+        <w:t xml:space="preserve">Modifying the </w:t>
+      </w:r>
+      <w:r>
+        <w:t xml:space="preserve">list of </w:t>
+      </w:r>
+      <w:r>
+        <w:t>species/call values</w:t>
+      </w:r>
+    </w:p>
+    <w:p>
+      <w:pPr>
+        <w:spacing w:line="240" w:lineRule="auto"/>
+        <w:ind w:left="540"/>
+        <w:rPr>
+          <w:rFonts w:ascii="Times New Roman" w:hAnsi="Times New Roman"/>
+          <w:sz w:val="24"/>
+          <w:szCs w:val="24"/>
+        </w:rPr>
+      </w:pPr>
+      <w:r>
+        <w:rPr>
+          <w:rFonts w:ascii="Times New Roman" w:hAnsi="Times New Roman"/>
+          <w:sz w:val="24"/>
+          <w:szCs w:val="24"/>
+        </w:rPr>
+        <w:t xml:space="preserve">Modifying the list can be done by editing the file </w:t>
+      </w:r>
+      <w:r>
+        <w:rPr>
+          <w:rFonts w:ascii="Times New Roman" w:hAnsi="Times New Roman"/>
+          <w:sz w:val="24"/>
+          <w:szCs w:val="24"/>
+        </w:rPr>
+        <w:t xml:space="preserve">species_calls.json </w:t>
+      </w:r>
+      <w:r>
+        <w:rPr>
+          <w:rFonts w:ascii="Times New Roman" w:hAnsi="Times New Roman"/>
+          <w:sz w:val="24"/>
+          <w:szCs w:val="24"/>
+        </w:rPr>
+        <w:t xml:space="preserve">that is located in folder src/matlab/lib relative to where </w:t>
+      </w:r>
+      <w:r>
+        <w:rPr>
+          <w:rFonts w:ascii="Times New Roman" w:hAnsi="Times New Roman"/>
+          <w:i/>
+          <w:iCs/>
+          <w:sz w:val="24"/>
+          <w:szCs w:val="24"/>
+        </w:rPr>
+        <w:t>silbido</w:t>
+      </w:r>
+      <w:r>
+        <w:rPr>
+          <w:rFonts w:ascii="Times New Roman" w:hAnsi="Times New Roman"/>
+          <w:sz w:val="24"/>
+          <w:szCs w:val="24"/>
+        </w:rPr>
+        <w:t xml:space="preserve"> is installed. </w:t>
+      </w:r>
+    </w:p>
+    <w:p>
+      <w:pPr>
+        <w:spacing w:line="240" w:lineRule="auto"/>
+        <w:ind w:left="540"/>
+        <w:rPr>
+          <w:rFonts w:ascii="Times New Roman" w:hAnsi="Times New Roman"/>
+          <w:sz w:val="24"/>
+          <w:szCs w:val="24"/>
+        </w:rPr>
+      </w:pPr>
+      <w:r>
+        <w:rPr>
+          <w:rFonts w:ascii="Times New Roman" w:hAnsi="Times New Roman"/>
+          <w:sz w:val="24"/>
+          <w:szCs w:val="24"/>
+        </w:rPr>
+        <w:t xml:space="preserve">The data are formatted using Java script object notation </w:t>
+      </w:r>
+      <w:r>
+        <w:rPr>
+          <w:rFonts w:ascii="Times New Roman" w:hAnsi="Times New Roman"/>
+          <w:sz w:val="24"/>
+          <w:szCs w:val="24"/>
+        </w:rPr>
+        <w:t xml:space="preserve">(JSON) that is well described in a </w:t>
+      </w:r>
+      <w:hyperlink r:id="rId14" w:history="1">
+        <w:r>
+          <w:rPr>
+            <w:rStyle w:val="Hyperlink"/>
+            <w:rFonts w:ascii="Times New Roman" w:hAnsi="Times New Roman"/>
+            <w:sz w:val="24"/>
+            <w:szCs w:val="24"/>
+          </w:rPr>
+          <w:t>Wikipedia entry</w:t>
+        </w:r>
+      </w:hyperlink>
+      <w:r>
+        <w:rPr>
+          <w:rFonts w:ascii="Times New Roman" w:hAnsi="Times New Roman"/>
+          <w:sz w:val="24"/>
+          <w:szCs w:val="24"/>
+        </w:rPr>
+        <w:t>.  The following is an example JSON specification for several types of blue and fin whale calls:</w:t>
+      </w:r>
+    </w:p>
+    <w:p>
+      <w:pPr>
+        <w:autoSpaceDE w:val="0"/>
+        <w:autoSpaceDN w:val="0"/>
+        <w:adjustRightInd w:val="0"/>
+        <w:spacing w:after="0" w:line="240" w:lineRule="auto"/>
+        <w:rPr>
+          <w:rFonts w:ascii="Courier New" w:hAnsi="Courier New" w:cs="Courier New"/>
+          <w:sz w:val="24"/>
+          <w:szCs w:val="24"/>
+        </w:rPr>
+      </w:pPr>
+      <w:r>
+        <w:rPr>
+          <w:rFonts w:ascii="Courier New" w:hAnsi="Courier New" w:cs="Courier New"/>
+          <w:color w:val="000000"/>
+          <w:sz w:val="30"/>
+          <w:szCs w:val="30"/>
+        </w:rPr>
+        <w:t xml:space="preserve">{ </w:t>
+      </w:r>
+    </w:p>
+    <w:p>
+      <w:pPr>
+        <w:autoSpaceDE w:val="0"/>
+        <w:autoSpaceDN w:val="0"/>
+        <w:adjustRightInd w:val="0"/>
+        <w:spacing w:after="0" w:line="240" w:lineRule="auto"/>
+        <w:rPr>
+          <w:rFonts w:ascii="Courier New" w:hAnsi="Courier New" w:cs="Courier New"/>
+          <w:sz w:val="24"/>
+          <w:szCs w:val="24"/>
+        </w:rPr>
+      </w:pPr>
+      <w:r>
+        <w:rPr>
+          <w:rFonts w:ascii="Courier New" w:hAnsi="Courier New" w:cs="Courier New"/>
+          <w:color w:val="000000"/>
+          <w:sz w:val="30"/>
+          <w:szCs w:val="30"/>
+        </w:rPr>
+        <w:t xml:space="preserve">   </w:t>
+      </w:r>
+      <w:bookmarkStart w:id="0" w:name="_Hlk101371524"/>
+      <w:r>
+        <w:rPr>
+          <w:rFonts w:ascii="Courier New" w:hAnsi="Courier New" w:cs="Courier New"/>
+          <w:color w:val="000000"/>
+          <w:sz w:val="30"/>
+          <w:szCs w:val="30"/>
+        </w:rPr>
+        <w:t xml:space="preserve">"species_calls" </w:t>
+      </w:r>
+      <w:bookmarkEnd w:id="0"/>
+      <w:r>
+        <w:rPr>
+          <w:rFonts w:ascii="Courier New" w:hAnsi="Courier New" w:cs="Courier New"/>
+          <w:color w:val="000000"/>
+          <w:sz w:val="30"/>
+          <w:szCs w:val="30"/>
+        </w:rPr>
+        <w:t>: [</w:t>
+      </w:r>
+    </w:p>
+    <w:p>
+      <w:pPr>
+        <w:autoSpaceDE w:val="0"/>
+        <w:autoSpaceDN w:val="0"/>
+        <w:adjustRightInd w:val="0"/>
+        <w:spacing w:after="0" w:line="240" w:lineRule="auto"/>
+        <w:rPr>
+          <w:rFonts w:ascii="Courier New" w:hAnsi="Courier New" w:cs="Courier New"/>
+          <w:sz w:val="24"/>
+          <w:szCs w:val="24"/>
+        </w:rPr>
+      </w:pPr>
+      <w:r>
+        <w:rPr>
+          <w:rFonts w:ascii="Courier New" w:hAnsi="Courier New" w:cs="Courier New"/>
+          <w:color w:val="000000"/>
+          <w:sz w:val="30"/>
+          <w:szCs w:val="30"/>
+        </w:rPr>
+        <w:t xml:space="preserve">      {"species" : "Balaenoptera musculus",</w:t>
+      </w:r>
+    </w:p>
+    <w:p>
+      <w:pPr>
+        <w:autoSpaceDE w:val="0"/>
+        <w:autoSpaceDN w:val="0"/>
+        <w:adjustRightInd w:val="0"/>
+        <w:spacing w:after="0" w:line="240" w:lineRule="auto"/>
+        <w:rPr>
+          <w:rFonts w:ascii="Courier New" w:hAnsi="Courier New" w:cs="Courier New"/>
+          <w:sz w:val="24"/>
+          <w:szCs w:val="24"/>
+        </w:rPr>
+      </w:pPr>
+      <w:r>
+        <w:rPr>
+          <w:rFonts w:ascii="Courier New" w:hAnsi="Courier New" w:cs="Courier New"/>
+          <w:color w:val="000000"/>
+          <w:sz w:val="30"/>
+          <w:szCs w:val="30"/>
+        </w:rPr>
+        <w:t xml:space="preserve">        "calls" : ["9Hz", "A", "B", "Z"]},</w:t>
+      </w:r>
+    </w:p>
+    <w:p>
+      <w:pPr>
+        <w:autoSpaceDE w:val="0"/>
+        <w:autoSpaceDN w:val="0"/>
+        <w:adjustRightInd w:val="0"/>
+        <w:spacing w:after="0" w:line="240" w:lineRule="auto"/>
+        <w:rPr>
+          <w:rFonts w:ascii="Courier New" w:hAnsi="Courier New" w:cs="Courier New"/>
+          <w:sz w:val="24"/>
+          <w:szCs w:val="24"/>
+        </w:rPr>
+      </w:pPr>
+      <w:r>
+        <w:rPr>
+          <w:rFonts w:ascii="Courier New" w:hAnsi="Courier New" w:cs="Courier New"/>
+          <w:color w:val="000000"/>
+          <w:sz w:val="30"/>
+          <w:szCs w:val="30"/>
+        </w:rPr>
+        <w:t xml:space="preserve">      {"species" : "Balaenoptera physalus" ,</w:t>
+      </w:r>
+    </w:p>
+    <w:p>
+      <w:pPr>
+        <w:autoSpaceDE w:val="0"/>
+        <w:autoSpaceDN w:val="0"/>
+        <w:adjustRightInd w:val="0"/>
+        <w:spacing w:after="0" w:line="240" w:lineRule="auto"/>
+        <w:rPr>
+          <w:rFonts w:ascii="Courier New" w:hAnsi="Courier New" w:cs="Courier New"/>
+          <w:sz w:val="24"/>
+          <w:szCs w:val="24"/>
+        </w:rPr>
+      </w:pPr>
+      <w:r>
+        <w:rPr>
+          <w:rFonts w:ascii="Courier New" w:hAnsi="Courier New" w:cs="Courier New"/>
+          <w:color w:val="000000"/>
+          <w:sz w:val="30"/>
+          <w:szCs w:val="30"/>
+        </w:rPr>
+        <w:t xml:space="preserve">       "calls" : ["20Hz", "40Hz", "J-calling"]}</w:t>
+      </w:r>
+    </w:p>
+    <w:p>
+      <w:pPr>
+        <w:autoSpaceDE w:val="0"/>
+        <w:autoSpaceDN w:val="0"/>
+        <w:adjustRightInd w:val="0"/>
+        <w:spacing w:after="0" w:line="240" w:lineRule="auto"/>
+        <w:rPr>
+          <w:rFonts w:ascii="Courier New" w:hAnsi="Courier New" w:cs="Courier New"/>
+          <w:sz w:val="24"/>
+          <w:szCs w:val="24"/>
+        </w:rPr>
+      </w:pPr>
+      <w:r>
+        <w:rPr>
+          <w:rFonts w:ascii="Courier New" w:hAnsi="Courier New" w:cs="Courier New"/>
+          <w:color w:val="000000"/>
+          <w:sz w:val="30"/>
+          <w:szCs w:val="30"/>
+        </w:rPr>
+        <w:t xml:space="preserve">    ]</w:t>
+      </w:r>
+    </w:p>
+    <w:p>
+      <w:pPr>
+        <w:autoSpaceDE w:val="0"/>
+        <w:autoSpaceDN w:val="0"/>
+        <w:adjustRightInd w:val="0"/>
+        <w:spacing w:after="0" w:line="240" w:lineRule="auto"/>
+        <w:rPr>
+          <w:rFonts w:ascii="Courier New" w:hAnsi="Courier New" w:cs="Courier New"/>
+          <w:sz w:val="24"/>
+          <w:szCs w:val="24"/>
+        </w:rPr>
+      </w:pPr>
+      <w:r>
+        <w:rPr>
+          <w:rFonts w:ascii="Courier New" w:hAnsi="Courier New" w:cs="Courier New"/>
+          <w:color w:val="000000"/>
+          <w:sz w:val="30"/>
+          <w:szCs w:val="30"/>
+        </w:rPr>
+        <w:t>}</w:t>
+      </w:r>
+    </w:p>
+    <w:p>
+      <w:pPr>
+        <w:spacing w:line="240" w:lineRule="auto"/>
+        <w:ind w:left="540"/>
+        <w:rPr>
+          <w:rFonts w:ascii="Times New Roman" w:hAnsi="Times New Roman"/>
+          <w:sz w:val="24"/>
+          <w:szCs w:val="24"/>
+        </w:rPr>
+      </w:pPr>
+    </w:p>
+    <w:p>
+      <w:pPr>
+        <w:spacing w:line="240" w:lineRule="auto"/>
+        <w:ind w:left="540"/>
+        <w:rPr>
+          <w:rFonts w:ascii="Times New Roman" w:hAnsi="Times New Roman"/>
+          <w:sz w:val="24"/>
+          <w:szCs w:val="24"/>
+        </w:rPr>
+      </w:pPr>
+      <w:r>
+        <w:rPr>
+          <w:rFonts w:ascii="Times New Roman" w:hAnsi="Times New Roman"/>
+          <w:sz w:val="24"/>
+          <w:szCs w:val="24"/>
+        </w:rPr>
+        <w:t xml:space="preserve">All text is between a pair of open and close braces { }.  The text </w:t>
+      </w:r>
+      <w:r>
+        <w:rPr>
+          <w:rFonts w:ascii="Times New Roman" w:hAnsi="Times New Roman"/>
+          <w:sz w:val="24"/>
+          <w:szCs w:val="24"/>
+        </w:rPr>
+        <w:t>"species_calls"</w:t>
+      </w:r>
+      <w:r>
+        <w:rPr>
+          <w:rFonts w:ascii="Times New Roman" w:hAnsi="Times New Roman"/>
+          <w:sz w:val="24"/>
+          <w:szCs w:val="24"/>
+        </w:rPr>
+        <w:t xml:space="preserve"> is a label (name) that is followed by a colon and a value.  In this case, the value is a comma separated list of braced descriptions.  All lists are enclosed in square braces [ ].  Each entry in the species_calls value list is a key-value set that provides a species name, and the calls that we wish to appear in the label box.</w:t>
+      </w:r>
+    </w:p>
+    <w:p>
+      <w:pPr>
+        <w:spacing w:line="240" w:lineRule="auto"/>
+        <w:ind w:left="540"/>
+        <w:rPr>
+          <w:rFonts w:ascii="Times New Roman" w:hAnsi="Times New Roman"/>
+          <w:sz w:val="24"/>
+          <w:szCs w:val="24"/>
+        </w:rPr>
+      </w:pPr>
+    </w:p>
+    <w:p>
+      <w:pPr>
+        <w:spacing w:line="240" w:lineRule="auto"/>
+        <w:ind w:left="540"/>
+        <w:rPr>
+          <w:rFonts w:ascii="Times New Roman" w:hAnsi="Times New Roman"/>
+          <w:sz w:val="24"/>
+          <w:szCs w:val="24"/>
+        </w:rPr>
+      </w:pPr>
+    </w:p>
+    <w:p>
+      <w:pPr>
+        <w:pStyle w:val="Heading2"/>
+      </w:pPr>
+      <w:r>
         <w:t>The Tool Bar</w:t>
       </w:r>
     </w:p>
@@ -3899,7 +4469,7 @@
           </mc:Choice>
           <mc:Fallback>
             <w:pict>
-              <v:shapetype id="_x0000_t45" coordsize="21600,21600" o:spt="45" adj="-10080,24300,-3600,4050,-1800,4050" path="m@0@1l@2@3@4@5nfem@4,0l@4,21600nfem0,0l21600,,21600,21600,,21600nsxe">
+              <v:shapetype w14:anchorId="6BE5951C" id="_x0000_t45" coordsize="21600,21600" o:spt="45" adj="-10080,24300,-3600,4050,-1800,4050" path="m@0@1l@2@3@4@5nfem@4,l@4,21600nfem,l21600,r,21600l,21600nsxe">
                 <v:stroke joinstyle="miter"/>
                 <v:formulas>
                   <v:f eqn="val #0"/>
@@ -3917,7 +4487,7 @@
                 </v:handles>
                 <o:callout v:ext="edit" on="t" accentbar="t" textborder="f"/>
               </v:shapetype>
-              <v:shape id="Line Callout 2 (Accent Bar) 276" o:spid="_x0000_s1026" type="#_x0000_t45" style="position:absolute;margin-left:288.75pt;margin-top:.4pt;width:81.75pt;height:56.25pt;z-index:251675648;visibility:visible;mso-wrap-style:square;mso-wrap-distance-left:9pt;mso-wrap-distance-top:0;mso-wrap-distance-right:9pt;mso-wrap-distance-bottom:0;mso-position-horizontal:absolute;mso-position-horizontal-relative:text;mso-position-vertical:absolute;mso-position-vertical-relative:text;v-text-anchor:middle" o:gfxdata="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" adj="16870,37260,-5383,27666,-1602,7218" fillcolor="#1f497d [3215]" strokecolor="#8db3e2 [1311]" strokeweight="2pt">
+              <v:shape id="Line Callout 2 (Accent Bar) 276" o:spid="_x0000_s1026" type="#_x0000_t45" style="position:absolute;margin-left:288.75pt;margin-top:.4pt;width:81.75pt;height:56.25pt;z-index:251675648;visibility:visible;mso-wrap-style:square;mso-wrap-distance-left:9pt;mso-wrap-distance-top:0;mso-wrap-distance-right:9pt;mso-wrap-distance-bottom:0;mso-position-horizontal:absolute;mso-position-horizontal-relative:text;mso-position-vertical:absolute;mso-position-vertical-relative:text;v-text-anchor:middle" o:gfxdata="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" adj="16870,37260,-5383,27666,-1602,7218" fillcolor="#1f497d [3215]" strokecolor="#8db3e2 [1311]" strokeweight="2pt">
                 <v:textbox>
                   <w:txbxContent>
                     <w:p>
@@ -4049,7 +4619,7 @@
           </mc:Choice>
           <mc:Fallback>
             <w:pict>
-              <v:shape id="Line Callout 2 (Accent Bar) 275" o:spid="_x0000_s1027" type="#_x0000_t45" style="position:absolute;margin-left:379.5pt;margin-top:1.15pt;width:81.75pt;height:56.25pt;z-index:251673600;visibility:visible;mso-wrap-style:square;mso-wrap-distance-left:9pt;mso-wrap-distance-top:0;mso-wrap-distance-right:9pt;mso-wrap-distance-bottom:0;mso-position-horizontal:absolute;mso-position-horizontal-relative:text;mso-position-vertical:absolute;mso-position-vertical-relative:text;v-text-anchor:middle" o:gfxdata="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" adj="14889,41004,26521,23634,23367,7794" fillcolor="#1f497d [3215]" strokecolor="#8db3e2 [1311]" strokeweight="2pt">
+              <v:shape w14:anchorId="5E00E785" id="Line Callout 2 (Accent Bar) 275" o:spid="_x0000_s1027" type="#_x0000_t45" style="position:absolute;margin-left:379.5pt;margin-top:1.15pt;width:81.75pt;height:56.25pt;z-index:251673600;visibility:visible;mso-wrap-style:square;mso-wrap-distance-left:9pt;mso-wrap-distance-top:0;mso-wrap-distance-right:9pt;mso-wrap-distance-bottom:0;mso-position-horizontal:absolute;mso-position-horizontal-relative:text;mso-position-vertical:absolute;mso-position-vertical-relative:text;v-text-anchor:middle" o:gfxdata="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" adj="14889,41004,26521,23634,23367,7794" fillcolor="#1f497d [3215]" strokecolor="#8db3e2 [1311]" strokeweight="2pt">
                 <v:textbox>
                   <w:txbxContent>
                     <w:p>
@@ -4183,7 +4753,7 @@
           </mc:Choice>
           <mc:Fallback>
             <w:pict>
-              <v:shape id="Line Callout 2 (Accent Bar) 268" o:spid="_x0000_s1028" type="#_x0000_t45" style="position:absolute;margin-left:182.25pt;margin-top:1.5pt;width:81.75pt;height:56.25pt;z-index:251661312;visibility:visible;mso-wrap-style:square;mso-wrap-distance-left:9pt;mso-wrap-distance-top:0;mso-wrap-distance-right:9pt;mso-wrap-distance-bottom:0;mso-position-horizontal:absolute;mso-position-horizontal-relative:text;mso-position-vertical:absolute;mso-position-vertical-relative:text;v-text-anchor:middle" o:gfxdata="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" adj="6566,37836,-12517,23346,-1602,7218" fillcolor="#1f497d [3215]" strokecolor="#8db3e2 [1311]" strokeweight="2pt">
+              <v:shape w14:anchorId="263973B7" id="Line Callout 2 (Accent Bar) 268" o:spid="_x0000_s1028" type="#_x0000_t45" style="position:absolute;margin-left:182.25pt;margin-top:1.5pt;width:81.75pt;height:56.25pt;z-index:251661312;visibility:visible;mso-wrap-style:square;mso-wrap-distance-left:9pt;mso-wrap-distance-top:0;mso-wrap-distance-right:9pt;mso-wrap-distance-bottom:0;mso-position-horizontal:absolute;mso-position-horizontal-relative:text;mso-position-vertical:absolute;mso-position-vertical-relative:text;v-text-anchor:middle" o:gfxdata="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" adj="6566,37836,-12517,23346,-1602,7218" fillcolor="#1f497d [3215]" strokecolor="#8db3e2 [1311]" strokeweight="2pt">
                 <v:textbox>
                   <w:txbxContent>
                     <w:p>
@@ -4313,7 +4883,7 @@
           </mc:Choice>
           <mc:Fallback>
             <w:pict>
-              <v:shape id="Line Callout 2 (Accent Bar) 269" o:spid="_x0000_s1029" type="#_x0000_t45" style="position:absolute;margin-left:8.25pt;margin-top:15pt;width:81.75pt;height:56.25pt;z-index:251663360;visibility:visible;mso-wrap-style:square;mso-wrap-distance-left:9pt;mso-wrap-distance-top:0;mso-wrap-distance-right:9pt;mso-wrap-distance-bottom:0;mso-position-horizontal:absolute;mso-position-horizontal-relative:text;mso-position-vertical:absolute;mso-position-vertical-relative:text;v-text-anchor:middle" o:gfxdata="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" adj="22419,31788,29692,24786,23367,7794" fillcolor="#1f497d [3215]" strokecolor="#8db3e2 [1311]" strokeweight="2pt">
+              <v:shape w14:anchorId="27E270DC" id="Line Callout 2 (Accent Bar) 269" o:spid="_x0000_s1029" type="#_x0000_t45" style="position:absolute;margin-left:8.25pt;margin-top:15pt;width:81.75pt;height:56.25pt;z-index:251663360;visibility:visible;mso-wrap-style:square;mso-wrap-distance-left:9pt;mso-wrap-distance-top:0;mso-wrap-distance-right:9pt;mso-wrap-distance-bottom:0;mso-position-horizontal:absolute;mso-position-horizontal-relative:text;mso-position-vertical:absolute;mso-position-vertical-relative:text;v-text-anchor:middle" o:gfxdata="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" adj="22419,31788,29692,24786,23367,7794" fillcolor="#1f497d [3215]" strokecolor="#8db3e2 [1311]" strokeweight="2pt">
                 <v:textbox>
                   <w:txbxContent>
                     <w:p>
@@ -4401,7 +4971,7 @@
                     <pic:cNvPicPr/>
                   </pic:nvPicPr>
                   <pic:blipFill rotWithShape="1">
-                    <a:blip r:embed="rId13"/>
+                    <a:blip r:embed="rId15"/>
                     <a:srcRect l="132"/>
                     <a:stretch/>
                   </pic:blipFill>
@@ -4418,7 +4988,7 @@
                     </a:ln>
                     <a:extLst>
                       <a:ext uri="{53640926-AAD7-44d8-BBD7-CCE9431645EC}">
-                        <a14:shadowObscured xmlns:a14="http://schemas.microsoft.com/office/drawing/2010/main"/>
+                        <a14:shadowObscured xmlns:a14="http://schemas.microsoft.com/office/drawing/2010/main" xmlns:w="http://schemas.openxmlformats.org/wordprocessingml/2006/main" xmlns:w10="urn:schemas-microsoft-com:office:word" xmlns:v="urn:schemas-microsoft-com:vml" xmlns:o="urn:schemas-microsoft-com:office:office" xmlns:mv="urn:schemas-microsoft-com:mac:vml" xmlns:mo="http://schemas.microsoft.com/office/mac/office/2008/main" xmlns=""/>
                       </a:ext>
                     </a:extLst>
                   </pic:spPr>
@@ -4549,7 +5119,7 @@
           </mc:Choice>
           <mc:Fallback>
             <w:pict>
-              <v:shape id="Line Callout 2 (Accent Bar) 273" o:spid="_x0000_s1030" type="#_x0000_t45" style="position:absolute;left:0;text-align:left;margin-left:297.75pt;margin-top:15.95pt;width:81.75pt;height:56.25pt;z-index:251669504;visibility:visible;mso-wrap-style:square;mso-wrap-distance-left:9pt;mso-wrap-distance-top:0;mso-wrap-distance-right:9pt;mso-wrap-distance-bottom:0;mso-position-horizontal:absolute;mso-position-horizontal-relative:text;mso-position-vertical:absolute;mso-position-vertical-relative:text;v-text-anchor:middle" o:gfxdata="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" adj="621,-13140,-4591,6354,-1602,7218" fillcolor="#1f497d [3215]" strokecolor="#8db3e2 [1311]" strokeweight="2pt">
+              <v:shape w14:anchorId="4885749C" id="Line Callout 2 (Accent Bar) 273" o:spid="_x0000_s1030" type="#_x0000_t45" style="position:absolute;left:0;text-align:left;margin-left:297.75pt;margin-top:15.95pt;width:81.75pt;height:56.25pt;z-index:251669504;visibility:visible;mso-wrap-style:square;mso-wrap-distance-left:9pt;mso-wrap-distance-top:0;mso-wrap-distance-right:9pt;mso-wrap-distance-bottom:0;mso-position-horizontal:absolute;mso-position-horizontal-relative:text;mso-position-vertical:absolute;mso-position-vertical-relative:text;v-text-anchor:middle" o:gfxdata="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" adj="621,-13140,-4591,6354,-1602,7218" fillcolor="#1f497d [3215]" strokecolor="#8db3e2 [1311]" strokeweight="2pt">
                 <v:textbox>
                   <w:txbxContent>
                     <w:p>
@@ -4677,7 +5247,7 @@
           </mc:Choice>
           <mc:Fallback>
             <w:pict>
-              <v:shape id="Line Callout 2 (Accent Bar) 271" o:spid="_x0000_s1031" type="#_x0000_t45" style="position:absolute;left:0;text-align:left;margin-left:133.5pt;margin-top:16.3pt;width:81.75pt;height:56.25pt;z-index:251665408;visibility:visible;mso-wrap-style:square;mso-wrap-distance-left:9pt;mso-wrap-distance-top:0;mso-wrap-distance-right:9pt;mso-wrap-distance-bottom:0;mso-position-horizontal:absolute;mso-position-horizontal-relative:text;mso-position-vertical:absolute;mso-position-vertical-relative:text;v-text-anchor:middle" o:gfxdata="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" adj="5179,-12276,28701,-4878,22971,10962" fillcolor="#1f497d [3215]" strokecolor="#8db3e2 [1311]" strokeweight="2pt">
+              <v:shape w14:anchorId="5D82200B" id="Line Callout 2 (Accent Bar) 271" o:spid="_x0000_s1031" type="#_x0000_t45" style="position:absolute;left:0;text-align:left;margin-left:133.5pt;margin-top:16.3pt;width:81.75pt;height:56.25pt;z-index:251665408;visibility:visible;mso-wrap-style:square;mso-wrap-distance-left:9pt;mso-wrap-distance-top:0;mso-wrap-distance-right:9pt;mso-wrap-distance-bottom:0;mso-position-horizontal:absolute;mso-position-horizontal-relative:text;mso-position-vertical:absolute;mso-position-vertical-relative:text;v-text-anchor:middle" o:gfxdata="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" adj="5179,-12276,28701,-4878,22971,10962" fillcolor="#1f497d [3215]" strokecolor="#8db3e2 [1311]" strokeweight="2pt">
                 <v:textbox>
                   <w:txbxContent>
                     <w:p>
@@ -4796,7 +5366,7 @@
           </mc:Choice>
           <mc:Fallback>
             <w:pict>
-              <v:shape id="Line Callout 2 (Accent Bar) 267" o:spid="_x0000_s1032" type="#_x0000_t45" style="position:absolute;left:0;text-align:left;margin-left:36pt;margin-top:16.3pt;width:81.75pt;height:56.25pt;z-index:251659264;visibility:visible;mso-wrap-style:square;mso-wrap-distance-left:9pt;mso-wrap-distance-top:0;mso-wrap-distance-right:9pt;mso-wrap-distance-bottom:0;mso-position-horizontal:absolute;mso-position-horizontal-relative:text;mso-position-vertical:absolute;mso-position-vertical-relative:text;v-text-anchor:middle" o:gfxdata="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" adj="1612,-12276,-6969,594,-1602,12114" fillcolor="#1f497d [3215]" strokecolor="#8db3e2 [1311]" strokeweight="2pt">
+              <v:shape w14:anchorId="735283B2" id="Line Callout 2 (Accent Bar) 267" o:spid="_x0000_s1032" type="#_x0000_t45" style="position:absolute;left:0;text-align:left;margin-left:36pt;margin-top:16.3pt;width:81.75pt;height:56.25pt;z-index:251659264;visibility:visible;mso-wrap-style:square;mso-wrap-distance-left:9pt;mso-wrap-distance-top:0;mso-wrap-distance-right:9pt;mso-wrap-distance-bottom:0;mso-position-horizontal:absolute;mso-position-horizontal-relative:text;mso-position-vertical:absolute;mso-position-vertical-relative:text;v-text-anchor:middle" o:gfxdata="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" adj="1612,-12276,-6969,594,-1602,12114" fillcolor="#1f497d [3215]" strokecolor="#8db3e2 [1311]" strokeweight="2pt">
                 <v:textbox>
                   <w:txbxContent>
                     <w:p>
@@ -4965,7 +5535,7 @@
           </mc:Choice>
           <mc:Fallback>
             <w:pict>
-              <v:shape id="Line Callout 2 (Accent Bar) 274" o:spid="_x0000_s1033" type="#_x0000_t45" style="position:absolute;left:0;text-align:left;margin-left:351.75pt;margin-top:11.3pt;width:81.75pt;height:56.25pt;z-index:251671552;visibility:visible;mso-wrap-style:square;mso-wrap-distance-left:9pt;mso-wrap-distance-top:0;mso-wrap-distance-right:9pt;mso-wrap-distance-bottom:0;mso-position-horizontal:absolute;mso-position-horizontal-relative:text;mso-position-vertical:absolute;mso-position-vertical-relative:text;v-text-anchor:middle" o:gfxdata="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" adj="10926,-41652,28899,882,23367,11538" fillcolor="#1f497d [3215]" strokecolor="#8db3e2 [1311]" strokeweight="2pt">
+              <v:shape w14:anchorId="0E159F31" id="Line Callout 2 (Accent Bar) 274" o:spid="_x0000_s1033" type="#_x0000_t45" style="position:absolute;left:0;text-align:left;margin-left:351.75pt;margin-top:11.3pt;width:81.75pt;height:56.25pt;z-index:251671552;visibility:visible;mso-wrap-style:square;mso-wrap-distance-left:9pt;mso-wrap-distance-top:0;mso-wrap-distance-right:9pt;mso-wrap-distance-bottom:0;mso-position-horizontal:absolute;mso-position-horizontal-relative:text;mso-position-vertical:absolute;mso-position-vertical-relative:text;v-text-anchor:middle" o:gfxdata="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" adj="10926,-41652,28899,882,23367,11538" fillcolor="#1f497d [3215]" strokecolor="#8db3e2 [1311]" strokeweight="2pt">
                 <v:textbox>
                   <w:txbxContent>
                     <w:p>
@@ -5088,7 +5658,7 @@
           </mc:Choice>
           <mc:Fallback>
             <w:pict>
-              <v:shape id="Line Callout 2 (Accent Bar) 272" o:spid="_x0000_s1034" type="#_x0000_t45" style="position:absolute;left:0;text-align:left;margin-left:245.25pt;margin-top:16.6pt;width:81.75pt;height:56.25pt;z-index:251667456;visibility:visible;mso-wrap-style:square;mso-wrap-distance-left:9pt;mso-wrap-distance-top:0;mso-wrap-distance-right:9pt;mso-wrap-distance-bottom:0;mso-position-horizontal:absolute;mso-position-horizontal-relative:text;mso-position-vertical:absolute;mso-position-vertical-relative:text;v-text-anchor:middle" o:gfxdata="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" adj="4782,-40500,-4591,6354,-1602,7218" fillcolor="#1f497d [3215]" strokecolor="#8db3e2 [1311]" strokeweight="2pt">
+              <v:shape w14:anchorId="11C2E6F1" id="Line Callout 2 (Accent Bar) 272" o:spid="_x0000_s1034" type="#_x0000_t45" style="position:absolute;left:0;text-align:left;margin-left:245.25pt;margin-top:16.6pt;width:81.75pt;height:56.25pt;z-index:251667456;visibility:visible;mso-wrap-style:square;mso-wrap-distance-left:9pt;mso-wrap-distance-top:0;mso-wrap-distance-right:9pt;mso-wrap-distance-bottom:0;mso-position-horizontal:absolute;mso-position-horizontal-relative:text;mso-position-vertical:absolute;mso-position-vertical-relative:text;v-text-anchor:middle" o:gfxdata="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" adj="4782,-40500,-4591,6354,-1602,7218" fillcolor="#1f497d [3215]" strokecolor="#8db3e2 [1311]" strokeweight="2pt">
                 <v:textbox>
                   <w:txbxContent>
                     <w:p>
@@ -5419,7 +5989,6 @@
           <w:sz w:val="24"/>
           <w:szCs w:val="24"/>
         </w:rPr>
-        <w:lastRenderedPageBreak/>
         <w:t>Keyboard shortcuts</w:t>
       </w:r>
     </w:p>
@@ -5764,6 +6333,7 @@
               <w:rPr>
                 <w:rFonts w:ascii="Times New Roman" w:hAnsi="Times New Roman"/>
               </w:rPr>
+              <w:lastRenderedPageBreak/>
               <w:t>d</w:t>
             </w:r>
           </w:p>
@@ -6129,7 +6699,6 @@
         <w:pStyle w:val="Heading4"/>
       </w:pPr>
       <w:r>
-        <w:lastRenderedPageBreak/>
         <w:t>Tools</w:t>
       </w:r>
     </w:p>
@@ -6168,6 +6737,54 @@
     </w:p>
     <w:p>
       <w:pPr>
+        <w:pStyle w:val="NoSpacing"/>
+        <w:numPr>
+          <w:ilvl w:val="0"/>
+          <w:numId w:val="15"/>
+        </w:numPr>
+      </w:pPr>
+      <w:r>
+        <w:t>Colorings – Sets how tonals are colored:</w:t>
+      </w:r>
+    </w:p>
+    <w:p>
+      <w:pPr>
+        <w:pStyle w:val="NoSpacing"/>
+        <w:numPr>
+          <w:ilvl w:val="1"/>
+          <w:numId w:val="15"/>
+        </w:numPr>
+      </w:pPr>
+      <w:r>
+        <w:t>by tonal – each tonal is assigned a random color</w:t>
+      </w:r>
+    </w:p>
+    <w:p>
+      <w:pPr>
+        <w:pStyle w:val="NoSpacing"/>
+        <w:numPr>
+          <w:ilvl w:val="1"/>
+          <w:numId w:val="15"/>
+        </w:numPr>
+      </w:pPr>
+      <w:r>
+        <w:t>by species – tonals that are unlabeled or assigned to specific species are assigned distinct colors</w:t>
+      </w:r>
+    </w:p>
+    <w:p>
+      <w:pPr>
+        <w:pStyle w:val="NoSpacing"/>
+        <w:numPr>
+          <w:ilvl w:val="1"/>
+          <w:numId w:val="15"/>
+        </w:numPr>
+      </w:pPr>
+      <w:r>
+        <w:t>by call – tonals belonging to different call types are assigned different colors</w:t>
+      </w:r>
+    </w:p>
+    <w:p>
+      <w:pPr>
         <w:pStyle w:val="Heading1"/>
       </w:pPr>
       <w:r>
@@ -6210,7 +6827,7 @@
       </w:pPr>
     </w:p>
     <w:sectPr>
-      <w:headerReference w:type="default" r:id="rId14"/>
+      <w:headerReference w:type="default" r:id="rId16"/>
       <w:pgSz w:w="12240" w:h="15840"/>
       <w:pgMar w:top="1440" w:right="1440" w:bottom="1440" w:left="1440" w:header="720" w:footer="720" w:gutter="0"/>
       <w:cols w:space="720"/>
@@ -6221,7 +6838,7 @@
 </file>
 
 <file path=word/endnotes.xml><?xml version="1.0" encoding="utf-8"?>
-<w:endnotes xmlns:wpc="http://schemas.microsoft.com/office/word/2010/wordprocessingCanvas" xmlns:mo="http://schemas.microsoft.com/office/mac/office/2008/main" xmlns:mc="http://schemas.openxmlformats.org/markup-compatibility/2006" xmlns:mv="urn:schemas-microsoft-com:mac:vml" xmlns:o="urn:schemas-microsoft-com:office:office" xmlns:r="http://schemas.openxmlformats.org/officeDocument/2006/relationships" xmlns:m="http://schemas.openxmlformats.org/officeDocument/2006/math" xmlns:v="urn:schemas-microsoft-com:vml" xmlns:wp14="http://schemas.microsoft.com/office/word/2010/wordprocessingDrawing" xmlns:wp="http://schemas.openxmlformats.org/drawingml/2006/wordprocessingDrawing" xmlns:w10="urn:schemas-microsoft-com:office:word" xmlns:w="http://schemas.openxmlformats.org/wordprocessingml/2006/main" xmlns:w14="http://schemas.microsoft.com/office/word/2010/wordml" xmlns:wpg="http://schemas.microsoft.com/office/word/2010/wordprocessingGroup" xmlns:wpi="http://schemas.microsoft.com/office/word/2010/wordprocessingInk" xmlns:wne="http://schemas.microsoft.com/office/word/2006/wordml" xmlns:wps="http://schemas.microsoft.com/office/word/2010/wordprocessingShape" mc:Ignorable="w14 wp14">
+<w:endnotes xmlns:wpc="http://schemas.microsoft.com/office/word/2010/wordprocessingCanvas" xmlns:cx="http://schemas.microsoft.com/office/drawing/2014/chartex" xmlns:cx1="http://schemas.microsoft.com/office/drawing/2015/9/8/chartex" xmlns:cx2="http://schemas.microsoft.com/office/drawing/2015/10/21/chartex" xmlns:cx3="http://schemas.microsoft.com/office/drawing/2016/5/9/chartex" xmlns:cx4="http://schemas.microsoft.com/office/drawing/2016/5/10/chartex" xmlns:cx5="http://schemas.microsoft.com/office/drawing/2016/5/11/chartex" xmlns:cx6="http://schemas.microsoft.com/office/drawing/2016/5/12/chartex" xmlns:cx7="http://schemas.microsoft.com/office/drawing/2016/5/13/chartex" xmlns:cx8="http://schemas.microsoft.com/office/drawing/2016/5/14/chartex" xmlns:mc="http://schemas.openxmlformats.org/markup-compatibility/2006" xmlns:aink="http://schemas.microsoft.com/office/drawing/2016/ink" xmlns:am3d="http://schemas.microsoft.com/office/drawing/2017/model3d" xmlns:o="urn:schemas-microsoft-com:office:office" xmlns:r="http://schemas.openxmlformats.org/officeDocument/2006/relationships" xmlns:m="http://schemas.openxmlformats.org/officeDocument/2006/math" xmlns:v="urn:schemas-microsoft-com:vml" xmlns:wp14="http://schemas.microsoft.com/office/word/2010/wordprocessingDrawing" xmlns:wp="http://schemas.openxmlformats.org/drawingml/2006/wordprocessingDrawing" xmlns:w10="urn:schemas-microsoft-com:office:word" xmlns:w="http://schemas.openxmlformats.org/wordprocessingml/2006/main" xmlns:w14="http://schemas.microsoft.com/office/word/2010/wordml" xmlns:w15="http://schemas.microsoft.com/office/word/2012/wordml" xmlns:w16cex="http://schemas.microsoft.com/office/word/2018/wordml/cex" xmlns:w16cid="http://schemas.microsoft.com/office/word/2016/wordml/cid" xmlns:w16="http://schemas.microsoft.com/office/word/2018/wordml" xmlns:w16sdtdh="http://schemas.microsoft.com/office/word/2020/wordml/sdtdatahash" xmlns:w16se="http://schemas.microsoft.com/office/word/2015/wordml/symex" xmlns:wpg="http://schemas.microsoft.com/office/word/2010/wordprocessingGroup" xmlns:wpi="http://schemas.microsoft.com/office/word/2010/wordprocessingInk" xmlns:wne="http://schemas.microsoft.com/office/word/2006/wordml" xmlns:wps="http://schemas.microsoft.com/office/word/2010/wordprocessingShape" mc:Ignorable="w14 w15 w16se w16cid w16 w16cex w16sdtdh wp14">
   <w:endnote w:type="separator" w:id="-1">
     <w:p>
       <w:pPr>
@@ -6246,7 +6863,7 @@
 </file>
 
 <file path=word/footnotes.xml><?xml version="1.0" encoding="utf-8"?>
-<w:footnotes xmlns:wpc="http://schemas.microsoft.com/office/word/2010/wordprocessingCanvas" xmlns:mo="http://schemas.microsoft.com/office/mac/office/2008/main" xmlns:mc="http://schemas.openxmlformats.org/markup-compatibility/2006" xmlns:mv="urn:schemas-microsoft-com:mac:vml" xmlns:o="urn:schemas-microsoft-com:office:office" xmlns:r="http://schemas.openxmlformats.org/officeDocument/2006/relationships" xmlns:m="http://schemas.openxmlformats.org/officeDocument/2006/math" xmlns:v="urn:schemas-microsoft-com:vml" xmlns:wp14="http://schemas.microsoft.com/office/word/2010/wordprocessingDrawing" xmlns:wp="http://schemas.openxmlformats.org/drawingml/2006/wordprocessingDrawing" xmlns:w10="urn:schemas-microsoft-com:office:word" xmlns:w="http://schemas.openxmlformats.org/wordprocessingml/2006/main" xmlns:w14="http://schemas.microsoft.com/office/word/2010/wordml" xmlns:wpg="http://schemas.microsoft.com/office/word/2010/wordprocessingGroup" xmlns:wpi="http://schemas.microsoft.com/office/word/2010/wordprocessingInk" xmlns:wne="http://schemas.microsoft.com/office/word/2006/wordml" xmlns:wps="http://schemas.microsoft.com/office/word/2010/wordprocessingShape" mc:Ignorable="w14 wp14">
+<w:footnotes xmlns:wpc="http://schemas.microsoft.com/office/word/2010/wordprocessingCanvas" xmlns:cx="http://schemas.microsoft.com/office/drawing/2014/chartex" xmlns:cx1="http://schemas.microsoft.com/office/drawing/2015/9/8/chartex" xmlns:cx2="http://schemas.microsoft.com/office/drawing/2015/10/21/chartex" xmlns:cx3="http://schemas.microsoft.com/office/drawing/2016/5/9/chartex" xmlns:cx4="http://schemas.microsoft.com/office/drawing/2016/5/10/chartex" xmlns:cx5="http://schemas.microsoft.com/office/drawing/2016/5/11/chartex" xmlns:cx6="http://schemas.microsoft.com/office/drawing/2016/5/12/chartex" xmlns:cx7="http://schemas.microsoft.com/office/drawing/2016/5/13/chartex" xmlns:cx8="http://schemas.microsoft.com/office/drawing/2016/5/14/chartex" xmlns:mc="http://schemas.openxmlformats.org/markup-compatibility/2006" xmlns:aink="http://schemas.microsoft.com/office/drawing/2016/ink" xmlns:am3d="http://schemas.microsoft.com/office/drawing/2017/model3d" xmlns:o="urn:schemas-microsoft-com:office:office" xmlns:r="http://schemas.openxmlformats.org/officeDocument/2006/relationships" xmlns:m="http://schemas.openxmlformats.org/officeDocument/2006/math" xmlns:v="urn:schemas-microsoft-com:vml" xmlns:wp14="http://schemas.microsoft.com/office/word/2010/wordprocessingDrawing" xmlns:wp="http://schemas.openxmlformats.org/drawingml/2006/wordprocessingDrawing" xmlns:w10="urn:schemas-microsoft-com:office:word" xmlns:w="http://schemas.openxmlformats.org/wordprocessingml/2006/main" xmlns:w14="http://schemas.microsoft.com/office/word/2010/wordml" xmlns:w15="http://schemas.microsoft.com/office/word/2012/wordml" xmlns:w16cex="http://schemas.microsoft.com/office/word/2018/wordml/cex" xmlns:w16cid="http://schemas.microsoft.com/office/word/2016/wordml/cid" xmlns:w16="http://schemas.microsoft.com/office/word/2018/wordml" xmlns:w16sdtdh="http://schemas.microsoft.com/office/word/2020/wordml/sdtdatahash" xmlns:w16se="http://schemas.microsoft.com/office/word/2015/wordml/symex" xmlns:wpg="http://schemas.microsoft.com/office/word/2010/wordprocessingGroup" xmlns:wpi="http://schemas.microsoft.com/office/word/2010/wordprocessingInk" xmlns:wne="http://schemas.microsoft.com/office/word/2006/wordml" xmlns:wps="http://schemas.microsoft.com/office/word/2010/wordprocessingShape" mc:Ignorable="w14 w15 w16se w16cid w16 w16cex w16sdtdh wp14">
   <w:footnote w:type="separator" w:id="-1">
     <w:p>
       <w:pPr>
@@ -6271,7 +6888,7 @@
 </file>
 
 <file path=word/header1.xml><?xml version="1.0" encoding="utf-8"?>
-<w:hdr xmlns:wpc="http://schemas.microsoft.com/office/word/2010/wordprocessingCanvas" xmlns:mo="http://schemas.microsoft.com/office/mac/office/2008/main" xmlns:mc="http://schemas.openxmlformats.org/markup-compatibility/2006" xmlns:mv="urn:schemas-microsoft-com:mac:vml" xmlns:o="urn:schemas-microsoft-com:office:office" xmlns:r="http://schemas.openxmlformats.org/officeDocument/2006/relationships" xmlns:m="http://schemas.openxmlformats.org/officeDocument/2006/math" xmlns:v="urn:schemas-microsoft-com:vml" xmlns:wp14="http://schemas.microsoft.com/office/word/2010/wordprocessingDrawing" xmlns:wp="http://schemas.openxmlformats.org/drawingml/2006/wordprocessingDrawing" xmlns:w10="urn:schemas-microsoft-com:office:word" xmlns:w="http://schemas.openxmlformats.org/wordprocessingml/2006/main" xmlns:w14="http://schemas.microsoft.com/office/word/2010/wordml" xmlns:wpg="http://schemas.microsoft.com/office/word/2010/wordprocessingGroup" xmlns:wpi="http://schemas.microsoft.com/office/word/2010/wordprocessingInk" xmlns:wne="http://schemas.microsoft.com/office/word/2006/wordml" xmlns:wps="http://schemas.microsoft.com/office/word/2010/wordprocessingShape" mc:Ignorable="w14 wp14">
+<w:hdr xmlns:wpc="http://schemas.microsoft.com/office/word/2010/wordprocessingCanvas" xmlns:cx="http://schemas.microsoft.com/office/drawing/2014/chartex" xmlns:cx1="http://schemas.microsoft.com/office/drawing/2015/9/8/chartex" xmlns:cx2="http://schemas.microsoft.com/office/drawing/2015/10/21/chartex" xmlns:cx3="http://schemas.microsoft.com/office/drawing/2016/5/9/chartex" xmlns:cx4="http://schemas.microsoft.com/office/drawing/2016/5/10/chartex" xmlns:cx5="http://schemas.microsoft.com/office/drawing/2016/5/11/chartex" xmlns:cx6="http://schemas.microsoft.com/office/drawing/2016/5/12/chartex" xmlns:cx7="http://schemas.microsoft.com/office/drawing/2016/5/13/chartex" xmlns:cx8="http://schemas.microsoft.com/office/drawing/2016/5/14/chartex" xmlns:mc="http://schemas.openxmlformats.org/markup-compatibility/2006" xmlns:aink="http://schemas.microsoft.com/office/drawing/2016/ink" xmlns:am3d="http://schemas.microsoft.com/office/drawing/2017/model3d" xmlns:o="urn:schemas-microsoft-com:office:office" xmlns:r="http://schemas.openxmlformats.org/officeDocument/2006/relationships" xmlns:m="http://schemas.openxmlformats.org/officeDocument/2006/math" xmlns:v="urn:schemas-microsoft-com:vml" xmlns:wp14="http://schemas.microsoft.com/office/word/2010/wordprocessingDrawing" xmlns:wp="http://schemas.openxmlformats.org/drawingml/2006/wordprocessingDrawing" xmlns:w10="urn:schemas-microsoft-com:office:word" xmlns:w="http://schemas.openxmlformats.org/wordprocessingml/2006/main" xmlns:w14="http://schemas.microsoft.com/office/word/2010/wordml" xmlns:w15="http://schemas.microsoft.com/office/word/2012/wordml" xmlns:w16cex="http://schemas.microsoft.com/office/word/2018/wordml/cex" xmlns:w16cid="http://schemas.microsoft.com/office/word/2016/wordml/cid" xmlns:w16="http://schemas.microsoft.com/office/word/2018/wordml" xmlns:w16sdtdh="http://schemas.microsoft.com/office/word/2020/wordml/sdtdatahash" xmlns:w16se="http://schemas.microsoft.com/office/word/2015/wordml/symex" xmlns:wpg="http://schemas.microsoft.com/office/word/2010/wordprocessingGroup" xmlns:wpi="http://schemas.microsoft.com/office/word/2010/wordprocessingInk" xmlns:wne="http://schemas.microsoft.com/office/word/2006/wordml" xmlns:wps="http://schemas.microsoft.com/office/word/2010/wordprocessingShape" mc:Ignorable="w14 w15 w16se w16cid w16 w16cex w16sdtdh wp14">
   <w:p>
     <w:pPr>
       <w:pStyle w:val="Header"/>
@@ -6308,8 +6925,8 @@
 </file>
 
 <file path=word/numbering.xml><?xml version="1.0" encoding="utf-8"?>
-<w:numbering xmlns:wpc="http://schemas.microsoft.com/office/word/2010/wordprocessingCanvas" xmlns:mo="http://schemas.microsoft.com/office/mac/office/2008/main" xmlns:mc="http://schemas.openxmlformats.org/markup-compatibility/2006" xmlns:mv="urn:schemas-microsoft-com:mac:vml" xmlns:o="urn:schemas-microsoft-com:office:office" xmlns:r="http://schemas.openxmlformats.org/officeDocument/2006/relationships" xmlns:m="http://schemas.openxmlformats.org/officeDocument/2006/math" xmlns:v="urn:schemas-microsoft-com:vml" xmlns:wp14="http://schemas.microsoft.com/office/word/2010/wordprocessingDrawing" xmlns:wp="http://schemas.openxmlformats.org/drawingml/2006/wordprocessingDrawing" xmlns:w10="urn:schemas-microsoft-com:office:word" xmlns:w="http://schemas.openxmlformats.org/wordprocessingml/2006/main" xmlns:w14="http://schemas.microsoft.com/office/word/2010/wordml" xmlns:wpg="http://schemas.microsoft.com/office/word/2010/wordprocessingGroup" xmlns:wpi="http://schemas.microsoft.com/office/word/2010/wordprocessingInk" xmlns:wne="http://schemas.microsoft.com/office/word/2006/wordml" xmlns:wps="http://schemas.microsoft.com/office/word/2010/wordprocessingShape" mc:Ignorable="w14 wp14">
-  <w:abstractNum w:abstractNumId="0">
+<w:numbering xmlns:wpc="http://schemas.microsoft.com/office/word/2010/wordprocessingCanvas" xmlns:cx="http://schemas.microsoft.com/office/drawing/2014/chartex" xmlns:cx1="http://schemas.microsoft.com/office/drawing/2015/9/8/chartex" xmlns:cx2="http://schemas.microsoft.com/office/drawing/2015/10/21/chartex" xmlns:cx3="http://schemas.microsoft.com/office/drawing/2016/5/9/chartex" xmlns:cx4="http://schemas.microsoft.com/office/drawing/2016/5/10/chartex" xmlns:cx5="http://schemas.microsoft.com/office/drawing/2016/5/11/chartex" xmlns:cx6="http://schemas.microsoft.com/office/drawing/2016/5/12/chartex" xmlns:cx7="http://schemas.microsoft.com/office/drawing/2016/5/13/chartex" xmlns:cx8="http://schemas.microsoft.com/office/drawing/2016/5/14/chartex" xmlns:mc="http://schemas.openxmlformats.org/markup-compatibility/2006" xmlns:aink="http://schemas.microsoft.com/office/drawing/2016/ink" xmlns:am3d="http://schemas.microsoft.com/office/drawing/2017/model3d" xmlns:o="urn:schemas-microsoft-com:office:office" xmlns:r="http://schemas.openxmlformats.org/officeDocument/2006/relationships" xmlns:m="http://schemas.openxmlformats.org/officeDocument/2006/math" xmlns:v="urn:schemas-microsoft-com:vml" xmlns:wp14="http://schemas.microsoft.com/office/word/2010/wordprocessingDrawing" xmlns:wp="http://schemas.openxmlformats.org/drawingml/2006/wordprocessingDrawing" xmlns:w10="urn:schemas-microsoft-com:office:word" xmlns:w="http://schemas.openxmlformats.org/wordprocessingml/2006/main" xmlns:w14="http://schemas.microsoft.com/office/word/2010/wordml" xmlns:w15="http://schemas.microsoft.com/office/word/2012/wordml" xmlns:w16cex="http://schemas.microsoft.com/office/word/2018/wordml/cex" xmlns:w16cid="http://schemas.microsoft.com/office/word/2016/wordml/cid" xmlns:w16="http://schemas.microsoft.com/office/word/2018/wordml" xmlns:w16sdtdh="http://schemas.microsoft.com/office/word/2020/wordml/sdtdatahash" xmlns:w16se="http://schemas.microsoft.com/office/word/2015/wordml/symex" xmlns:wpg="http://schemas.microsoft.com/office/word/2010/wordprocessingGroup" xmlns:wpi="http://schemas.microsoft.com/office/word/2010/wordprocessingInk" xmlns:wne="http://schemas.microsoft.com/office/word/2006/wordml" xmlns:wps="http://schemas.microsoft.com/office/word/2010/wordprocessingShape" mc:Ignorable="w14 w15 w16se w16cid w16 w16cex w16sdtdh wp14">
+  <w:abstractNum w:abstractNumId="0" w15:restartNumberingAfterBreak="0">
     <w:nsid w:val="0DDE3F83"/>
     <w:multiLevelType w:val="hybridMultilevel"/>
     <w:tmpl w:val="2C6E0524"/>
@@ -6449,7 +7066,7 @@
       </w:rPr>
     </w:lvl>
   </w:abstractNum>
-  <w:abstractNum w:abstractNumId="1">
+  <w:abstractNum w:abstractNumId="1" w15:restartNumberingAfterBreak="0">
     <w:nsid w:val="17A25BFE"/>
     <w:multiLevelType w:val="hybridMultilevel"/>
     <w:tmpl w:val="D85CD182"/>
@@ -6562,7 +7179,7 @@
       </w:rPr>
     </w:lvl>
   </w:abstractNum>
-  <w:abstractNum w:abstractNumId="2">
+  <w:abstractNum w:abstractNumId="2" w15:restartNumberingAfterBreak="0">
     <w:nsid w:val="1C5513F7"/>
     <w:multiLevelType w:val="hybridMultilevel"/>
     <w:tmpl w:val="4644016A"/>
@@ -6648,7 +7265,7 @@
       </w:pPr>
     </w:lvl>
   </w:abstractNum>
-  <w:abstractNum w:abstractNumId="3">
+  <w:abstractNum w:abstractNumId="3" w15:restartNumberingAfterBreak="0">
     <w:nsid w:val="248B1789"/>
     <w:multiLevelType w:val="hybridMultilevel"/>
     <w:tmpl w:val="B448BCE4"/>
@@ -6664,7 +7281,7 @@
         <w:rFonts w:ascii="Symbol" w:hAnsi="Symbol" w:hint="default"/>
       </w:rPr>
     </w:lvl>
-    <w:lvl w:ilvl="1" w:tplc="04090003" w:tentative="1">
+    <w:lvl w:ilvl="1" w:tplc="04090003">
       <w:start w:val="1"/>
       <w:numFmt w:val="bullet"/>
       <w:lvlText w:val="o"/>
@@ -6761,7 +7378,7 @@
       </w:rPr>
     </w:lvl>
   </w:abstractNum>
-  <w:abstractNum w:abstractNumId="4">
+  <w:abstractNum w:abstractNumId="4" w15:restartNumberingAfterBreak="0">
     <w:nsid w:val="266B0325"/>
     <w:multiLevelType w:val="hybridMultilevel"/>
     <w:tmpl w:val="83D60D30"/>
@@ -6851,7 +7468,7 @@
       </w:pPr>
     </w:lvl>
   </w:abstractNum>
-  <w:abstractNum w:abstractNumId="5">
+  <w:abstractNum w:abstractNumId="5" w15:restartNumberingAfterBreak="0">
     <w:nsid w:val="2A734B5C"/>
     <w:multiLevelType w:val="hybridMultilevel"/>
     <w:tmpl w:val="BDFE55BE"/>
@@ -6991,7 +7608,7 @@
       </w:rPr>
     </w:lvl>
   </w:abstractNum>
-  <w:abstractNum w:abstractNumId="6">
+  <w:abstractNum w:abstractNumId="6" w15:restartNumberingAfterBreak="0">
     <w:nsid w:val="2E0774D8"/>
     <w:multiLevelType w:val="hybridMultilevel"/>
     <w:tmpl w:val="B2FCE048"/>
@@ -7104,7 +7721,7 @@
       </w:rPr>
     </w:lvl>
   </w:abstractNum>
-  <w:abstractNum w:abstractNumId="7">
+  <w:abstractNum w:abstractNumId="7" w15:restartNumberingAfterBreak="0">
     <w:nsid w:val="31000AA7"/>
     <w:multiLevelType w:val="hybridMultilevel"/>
     <w:tmpl w:val="94D42DFA"/>
@@ -7217,7 +7834,7 @@
       </w:rPr>
     </w:lvl>
   </w:abstractNum>
-  <w:abstractNum w:abstractNumId="8">
+  <w:abstractNum w:abstractNumId="8" w15:restartNumberingAfterBreak="0">
     <w:nsid w:val="54BF6032"/>
     <w:multiLevelType w:val="hybridMultilevel"/>
     <w:tmpl w:val="6842381E"/>
@@ -7329,7 +7946,7 @@
       </w:rPr>
     </w:lvl>
   </w:abstractNum>
-  <w:abstractNum w:abstractNumId="9">
+  <w:abstractNum w:abstractNumId="9" w15:restartNumberingAfterBreak="0">
     <w:nsid w:val="5A85799A"/>
     <w:multiLevelType w:val="hybridMultilevel"/>
     <w:tmpl w:val="7F66CE20"/>
@@ -7470,7 +8087,7 @@
       </w:rPr>
     </w:lvl>
   </w:abstractNum>
-  <w:abstractNum w:abstractNumId="10">
+  <w:abstractNum w:abstractNumId="10" w15:restartNumberingAfterBreak="0">
     <w:nsid w:val="5E436F37"/>
     <w:multiLevelType w:val="hybridMultilevel"/>
     <w:tmpl w:val="AAC275F0"/>
@@ -7583,7 +8200,7 @@
       </w:rPr>
     </w:lvl>
   </w:abstractNum>
-  <w:abstractNum w:abstractNumId="11">
+  <w:abstractNum w:abstractNumId="11" w15:restartNumberingAfterBreak="0">
     <w:nsid w:val="64A42FEB"/>
     <w:multiLevelType w:val="multilevel"/>
     <w:tmpl w:val="AEE4FF26"/>
@@ -7709,7 +8326,7 @@
       </w:rPr>
     </w:lvl>
   </w:abstractNum>
-  <w:abstractNum w:abstractNumId="12">
+  <w:abstractNum w:abstractNumId="12" w15:restartNumberingAfterBreak="0">
     <w:nsid w:val="652C0714"/>
     <w:multiLevelType w:val="hybridMultilevel"/>
     <w:tmpl w:val="1004BD0A"/>
@@ -7798,7 +8415,7 @@
       </w:pPr>
     </w:lvl>
   </w:abstractNum>
-  <w:abstractNum w:abstractNumId="13">
+  <w:abstractNum w:abstractNumId="13" w15:restartNumberingAfterBreak="0">
     <w:nsid w:val="6A0766E1"/>
     <w:multiLevelType w:val="hybridMultilevel"/>
     <w:tmpl w:val="17EAE78A"/>
@@ -7911,7 +8528,7 @@
       </w:rPr>
     </w:lvl>
   </w:abstractNum>
-  <w:abstractNum w:abstractNumId="14">
+  <w:abstractNum w:abstractNumId="14" w15:restartNumberingAfterBreak="0">
     <w:nsid w:val="6E662073"/>
     <w:multiLevelType w:val="hybridMultilevel"/>
     <w:tmpl w:val="B52AB5FA"/>
@@ -8032,56 +8649,56 @@
       </w:pPr>
     </w:lvl>
   </w:abstractNum>
-  <w:num w:numId="1">
+  <w:num w:numId="1" w16cid:durableId="2104255847">
     <w:abstractNumId w:val="4"/>
   </w:num>
-  <w:num w:numId="2">
+  <w:num w:numId="2" w16cid:durableId="1294603484">
     <w:abstractNumId w:val="12"/>
   </w:num>
-  <w:num w:numId="3">
+  <w:num w:numId="3" w16cid:durableId="1603874565">
     <w:abstractNumId w:val="13"/>
   </w:num>
-  <w:num w:numId="4">
+  <w:num w:numId="4" w16cid:durableId="1182400883">
     <w:abstractNumId w:val="7"/>
   </w:num>
-  <w:num w:numId="5">
+  <w:num w:numId="5" w16cid:durableId="912197593">
     <w:abstractNumId w:val="14"/>
   </w:num>
-  <w:num w:numId="6">
+  <w:num w:numId="6" w16cid:durableId="1841116230">
     <w:abstractNumId w:val="9"/>
   </w:num>
-  <w:num w:numId="7">
+  <w:num w:numId="7" w16cid:durableId="396170102">
     <w:abstractNumId w:val="0"/>
   </w:num>
-  <w:num w:numId="8">
+  <w:num w:numId="8" w16cid:durableId="1170371557">
     <w:abstractNumId w:val="5"/>
   </w:num>
-  <w:num w:numId="9">
+  <w:num w:numId="9" w16cid:durableId="1537305747">
     <w:abstractNumId w:val="11"/>
   </w:num>
-  <w:num w:numId="10">
+  <w:num w:numId="10" w16cid:durableId="395126163">
     <w:abstractNumId w:val="2"/>
   </w:num>
-  <w:num w:numId="11">
+  <w:num w:numId="11" w16cid:durableId="196968175">
     <w:abstractNumId w:val="10"/>
   </w:num>
-  <w:num w:numId="12">
+  <w:num w:numId="12" w16cid:durableId="791753262">
     <w:abstractNumId w:val="8"/>
   </w:num>
-  <w:num w:numId="13">
+  <w:num w:numId="13" w16cid:durableId="819928027">
     <w:abstractNumId w:val="6"/>
   </w:num>
-  <w:num w:numId="14">
+  <w:num w:numId="14" w16cid:durableId="1268267852">
     <w:abstractNumId w:val="1"/>
   </w:num>
-  <w:num w:numId="15">
+  <w:num w:numId="15" w16cid:durableId="671756866">
     <w:abstractNumId w:val="3"/>
   </w:num>
 </w:numbering>
 </file>
 
 <file path=word/styles.xml><?xml version="1.0" encoding="utf-8"?>
-<w:styles xmlns:mc="http://schemas.openxmlformats.org/markup-compatibility/2006" xmlns:r="http://schemas.openxmlformats.org/officeDocument/2006/relationships" xmlns:w="http://schemas.openxmlformats.org/wordprocessingml/2006/main" xmlns:w14="http://schemas.microsoft.com/office/word/2010/wordml" mc:Ignorable="w14">
+<w:styles xmlns:mc="http://schemas.openxmlformats.org/markup-compatibility/2006" xmlns:r="http://schemas.openxmlformats.org/officeDocument/2006/relationships" xmlns:w="http://schemas.openxmlformats.org/wordprocessingml/2006/main" xmlns:w14="http://schemas.microsoft.com/office/word/2010/wordml" xmlns:w15="http://schemas.microsoft.com/office/word/2012/wordml" xmlns:w16cex="http://schemas.microsoft.com/office/word/2018/wordml/cex" xmlns:w16cid="http://schemas.microsoft.com/office/word/2016/wordml/cid" xmlns:w16="http://schemas.microsoft.com/office/word/2018/wordml" xmlns:w16sdtdh="http://schemas.microsoft.com/office/word/2020/wordml/sdtdatahash" xmlns:w16se="http://schemas.microsoft.com/office/word/2015/wordml/symex" mc:Ignorable="w14 w15 w16se w16cid w16 w16cex w16sdtdh">
   <w:docDefaults>
     <w:rPrDefault>
       <w:rPr>
@@ -8091,144 +8708,379 @@
     </w:rPrDefault>
     <w:pPrDefault/>
   </w:docDefaults>
-  <w:latentStyles w:defLockedState="0" w:defUIPriority="99" w:defSemiHidden="1" w:defUnhideWhenUsed="1" w:defQFormat="0" w:count="276">
-    <w:lsdException w:name="Normal" w:semiHidden="0" w:uiPriority="0" w:unhideWhenUsed="0" w:qFormat="1"/>
-    <w:lsdException w:name="heading 1" w:semiHidden="0" w:uiPriority="9" w:unhideWhenUsed="0" w:qFormat="1"/>
-    <w:lsdException w:name="heading 2" w:uiPriority="9" w:qFormat="1"/>
-    <w:lsdException w:name="heading 3" w:uiPriority="9" w:qFormat="1"/>
-    <w:lsdException w:name="heading 4" w:uiPriority="9" w:qFormat="1"/>
-    <w:lsdException w:name="heading 5" w:uiPriority="9" w:qFormat="1"/>
-    <w:lsdException w:name="heading 6" w:uiPriority="9" w:qFormat="1"/>
-    <w:lsdException w:name="heading 7" w:uiPriority="9" w:qFormat="1"/>
-    <w:lsdException w:name="heading 8" w:uiPriority="9" w:qFormat="1"/>
-    <w:lsdException w:name="heading 9" w:uiPriority="9" w:qFormat="1"/>
-    <w:lsdException w:name="toc 1" w:uiPriority="39"/>
-    <w:lsdException w:name="toc 2" w:uiPriority="39"/>
-    <w:lsdException w:name="toc 3" w:uiPriority="39"/>
-    <w:lsdException w:name="toc 4" w:uiPriority="39"/>
-    <w:lsdException w:name="toc 5" w:uiPriority="39"/>
-    <w:lsdException w:name="toc 6" w:uiPriority="39"/>
-    <w:lsdException w:name="toc 7" w:uiPriority="39"/>
-    <w:lsdException w:name="toc 8" w:uiPriority="39"/>
-    <w:lsdException w:name="toc 9" w:uiPriority="39"/>
-    <w:lsdException w:name="caption" w:uiPriority="35" w:qFormat="1"/>
-    <w:lsdException w:name="Title" w:semiHidden="0" w:uiPriority="10" w:unhideWhenUsed="0" w:qFormat="1"/>
-    <w:lsdException w:name="Default Paragraph Font" w:uiPriority="1"/>
-    <w:lsdException w:name="Subtitle" w:semiHidden="0" w:uiPriority="11" w:unhideWhenUsed="0" w:qFormat="1"/>
-    <w:lsdException w:name="Strong" w:semiHidden="0" w:uiPriority="22" w:unhideWhenUsed="0" w:qFormat="1"/>
-    <w:lsdException w:name="Emphasis" w:semiHidden="0" w:uiPriority="20" w:unhideWhenUsed="0" w:qFormat="1"/>
-    <w:lsdException w:name="Table Grid" w:semiHidden="0" w:uiPriority="59" w:unhideWhenUsed="0"/>
-    <w:lsdException w:name="Placeholder Text" w:unhideWhenUsed="0"/>
-    <w:lsdException w:name="No Spacing" w:semiHidden="0" w:uiPriority="1" w:unhideWhenUsed="0" w:qFormat="1"/>
-    <w:lsdException w:name="Light Shading" w:semiHidden="0" w:uiPriority="60" w:unhideWhenUsed="0"/>
-    <w:lsdException w:name="Light List" w:semiHidden="0" w:uiPriority="61" w:unhideWhenUsed="0"/>
-    <w:lsdException w:name="Light Grid" w:semiHidden="0" w:uiPriority="62" w:unhideWhenUsed="0"/>
-    <w:lsdException w:name="Medium Shading 1" w:semiHidden="0" w:uiPriority="63" w:unhideWhenUsed="0"/>
-    <w:lsdException w:name="Medium Shading 2" w:semiHidden="0" w:uiPriority="64" w:unhideWhenUsed="0"/>
-    <w:lsdException w:name="Medium List 1" w:semiHidden="0" w:uiPriority="65" w:unhideWhenUsed="0"/>
-    <w:lsdException w:name="Medium List 2" w:semiHidden="0" w:uiPriority="66" w:unhideWhenUsed="0"/>
-    <w:lsdException w:name="Medium Grid 1" w:semiHidden="0" w:uiPriority="67" w:unhideWhenUsed="0"/>
-    <w:lsdException w:name="Medium Grid 2" w:semiHidden="0" w:uiPriority="68" w:unhideWhenUsed="0"/>
-    <w:lsdException w:name="Medium Grid 3" w:semiHidden="0" w:uiPriority="69" w:unhideWhenUsed="0"/>
-    <w:lsdException w:name="Dark List" w:semiHidden="0" w:uiPriority="70" w:unhideWhenUsed="0"/>
-    <w:lsdException w:name="Colorful Shading" w:semiHidden="0" w:uiPriority="71" w:unhideWhenUsed="0"/>
-    <w:lsdException w:name="Colorful List" w:semiHidden="0" w:uiPriority="72" w:unhideWhenUsed="0"/>
-    <w:lsdException w:name="Colorful Grid" w:semiHidden="0" w:uiPriority="73" w:unhideWhenUsed="0"/>
-    <w:lsdException w:name="Light Shading Accent 1" w:semiHidden="0" w:uiPriority="60" w:unhideWhenUsed="0"/>
-    <w:lsdException w:name="Light List Accent 1" w:semiHidden="0" w:uiPriority="61" w:unhideWhenUsed="0"/>
-    <w:lsdException w:name="Light Grid Accent 1" w:semiHidden="0" w:uiPriority="62" w:unhideWhenUsed="0"/>
-    <w:lsdException w:name="Medium Shading 1 Accent 1" w:semiHidden="0" w:uiPriority="63" w:unhideWhenUsed="0"/>
-    <w:lsdException w:name="Medium Shading 2 Accent 1" w:semiHidden="0" w:uiPriority="64" w:unhideWhenUsed="0"/>
-    <w:lsdException w:name="Medium List 1 Accent 1" w:semiHidden="0" w:uiPriority="65" w:unhideWhenUsed="0"/>
-    <w:lsdException w:name="Revision" w:unhideWhenUsed="0"/>
-    <w:lsdException w:name="List Paragraph" w:semiHidden="0" w:uiPriority="34" w:unhideWhenUsed="0" w:qFormat="1"/>
-    <w:lsdException w:name="Quote" w:semiHidden="0" w:uiPriority="29" w:unhideWhenUsed="0" w:qFormat="1"/>
-    <w:lsdException w:name="Intense Quote" w:semiHidden="0" w:uiPriority="30" w:unhideWhenUsed="0" w:qFormat="1"/>
-    <w:lsdException w:name="Medium List 2 Accent 1" w:semiHidden="0" w:uiPriority="66" w:unhideWhenUsed="0"/>
-    <w:lsdException w:name="Medium Grid 1 Accent 1" w:semiHidden="0" w:uiPriority="67" w:unhideWhenUsed="0"/>
-    <w:lsdException w:name="Medium Grid 2 Accent 1" w:semiHidden="0" w:uiPriority="68" w:unhideWhenUsed="0"/>
-    <w:lsdException w:name="Medium Grid 3 Accent 1" w:semiHidden="0" w:uiPriority="69" w:unhideWhenUsed="0"/>
-    <w:lsdException w:name="Dark List Accent 1" w:semiHidden="0" w:uiPriority="70" w:unhideWhenUsed="0"/>
-    <w:lsdException w:name="Colorful Shading Accent 1" w:semiHidden="0" w:uiPriority="71" w:unhideWhenUsed="0"/>
-    <w:lsdException w:name="Colorful List Accent 1" w:semiHidden="0" w:uiPriority="72" w:unhideWhenUsed="0"/>
-    <w:lsdException w:name="Colorful Grid Accent 1" w:semiHidden="0" w:uiPriority="73" w:unhideWhenUsed="0"/>
-    <w:lsdException w:name="Light Shading Accent 2" w:semiHidden="0" w:uiPriority="60" w:unhideWhenUsed="0"/>
-    <w:lsdException w:name="Light List Accent 2" w:semiHidden="0" w:uiPriority="61" w:unhideWhenUsed="0"/>
-    <w:lsdException w:name="Light Grid Accent 2" w:semiHidden="0" w:uiPriority="62" w:unhideWhenUsed="0"/>
-    <w:lsdException w:name="Medium Shading 1 Accent 2" w:semiHidden="0" w:uiPriority="63" w:unhideWhenUsed="0"/>
-    <w:lsdException w:name="Medium Shading 2 Accent 2" w:semiHidden="0" w:uiPriority="64" w:unhideWhenUsed="0"/>
-    <w:lsdException w:name="Medium List 1 Accent 2" w:semiHidden="0" w:uiPriority="65" w:unhideWhenUsed="0"/>
-    <w:lsdException w:name="Medium List 2 Accent 2" w:semiHidden="0" w:uiPriority="66" w:unhideWhenUsed="0"/>
-    <w:lsdException w:name="Medium Grid 1 Accent 2" w:semiHidden="0" w:uiPriority="67" w:unhideWhenUsed="0"/>
-    <w:lsdException w:name="Medium Grid 2 Accent 2" w:semiHidden="0" w:uiPriority="68" w:unhideWhenUsed="0"/>
-    <w:lsdException w:name="Medium Grid 3 Accent 2" w:semiHidden="0" w:uiPriority="69" w:unhideWhenUsed="0"/>
-    <w:lsdException w:name="Dark List Accent 2" w:semiHidden="0" w:uiPriority="70" w:unhideWhenUsed="0"/>
-    <w:lsdException w:name="Colorful Shading Accent 2" w:semiHidden="0" w:uiPriority="71" w:unhideWhenUsed="0"/>
-    <w:lsdException w:name="Colorful List Accent 2" w:semiHidden="0" w:uiPriority="72" w:unhideWhenUsed="0"/>
-    <w:lsdException w:name="Colorful Grid Accent 2" w:semiHidden="0" w:uiPriority="73" w:unhideWhenUsed="0"/>
-    <w:lsdException w:name="Light Shading Accent 3" w:semiHidden="0" w:uiPriority="60" w:unhideWhenUsed="0"/>
-    <w:lsdException w:name="Light List Accent 3" w:semiHidden="0" w:uiPriority="61" w:unhideWhenUsed="0"/>
-    <w:lsdException w:name="Light Grid Accent 3" w:semiHidden="0" w:uiPriority="62" w:unhideWhenUsed="0"/>
-    <w:lsdException w:name="Medium Shading 1 Accent 3" w:semiHidden="0" w:uiPriority="63" w:unhideWhenUsed="0"/>
-    <w:lsdException w:name="Medium Shading 2 Accent 3" w:semiHidden="0" w:uiPriority="64" w:unhideWhenUsed="0"/>
-    <w:lsdException w:name="Medium List 1 Accent 3" w:semiHidden="0" w:uiPriority="65" w:unhideWhenUsed="0"/>
-    <w:lsdException w:name="Medium List 2 Accent 3" w:semiHidden="0" w:uiPriority="66" w:unhideWhenUsed="0"/>
-    <w:lsdException w:name="Medium Grid 1 Accent 3" w:semiHidden="0" w:uiPriority="67" w:unhideWhenUsed="0"/>
-    <w:lsdException w:name="Medium Grid 2 Accent 3" w:semiHidden="0" w:uiPriority="68" w:unhideWhenUsed="0"/>
-    <w:lsdException w:name="Medium Grid 3 Accent 3" w:semiHidden="0" w:uiPriority="69" w:unhideWhenUsed="0"/>
-    <w:lsdException w:name="Dark List Accent 3" w:semiHidden="0" w:uiPriority="70" w:unhideWhenUsed="0"/>
-    <w:lsdException w:name="Colorful Shading Accent 3" w:semiHidden="0" w:uiPriority="71" w:unhideWhenUsed="0"/>
-    <w:lsdException w:name="Colorful List Accent 3" w:semiHidden="0" w:uiPriority="72" w:unhideWhenUsed="0"/>
-    <w:lsdException w:name="Colorful Grid Accent 3" w:semiHidden="0" w:uiPriority="73" w:unhideWhenUsed="0"/>
-    <w:lsdException w:name="Light Shading Accent 4" w:semiHidden="0" w:uiPriority="60" w:unhideWhenUsed="0"/>
-    <w:lsdException w:name="Light List Accent 4" w:semiHidden="0" w:uiPriority="61" w:unhideWhenUsed="0"/>
-    <w:lsdException w:name="Light Grid Accent 4" w:semiHidden="0" w:uiPriority="62" w:unhideWhenUsed="0"/>
-    <w:lsdException w:name="Medium Shading 1 Accent 4" w:semiHidden="0" w:uiPriority="63" w:unhideWhenUsed="0"/>
-    <w:lsdException w:name="Medium Shading 2 Accent 4" w:semiHidden="0" w:uiPriority="64" w:unhideWhenUsed="0"/>
-    <w:lsdException w:name="Medium List 1 Accent 4" w:semiHidden="0" w:uiPriority="65" w:unhideWhenUsed="0"/>
-    <w:lsdException w:name="Medium List 2 Accent 4" w:semiHidden="0" w:uiPriority="66" w:unhideWhenUsed="0"/>
-    <w:lsdException w:name="Medium Grid 1 Accent 4" w:semiHidden="0" w:uiPriority="67" w:unhideWhenUsed="0"/>
-    <w:lsdException w:name="Medium Grid 2 Accent 4" w:semiHidden="0" w:uiPriority="68" w:unhideWhenUsed="0"/>
-    <w:lsdException w:name="Medium Grid 3 Accent 4" w:semiHidden="0" w:uiPriority="69" w:unhideWhenUsed="0"/>
-    <w:lsdException w:name="Dark List Accent 4" w:semiHidden="0" w:uiPriority="70" w:unhideWhenUsed="0"/>
-    <w:lsdException w:name="Colorful Shading Accent 4" w:semiHidden="0" w:uiPriority="71" w:unhideWhenUsed="0"/>
-    <w:lsdException w:name="Colorful List Accent 4" w:semiHidden="0" w:uiPriority="72" w:unhideWhenUsed="0"/>
-    <w:lsdException w:name="Colorful Grid Accent 4" w:semiHidden="0" w:uiPriority="73" w:unhideWhenUsed="0"/>
-    <w:lsdException w:name="Light Shading Accent 5" w:semiHidden="0" w:uiPriority="60" w:unhideWhenUsed="0"/>
-    <w:lsdException w:name="Light List Accent 5" w:semiHidden="0" w:uiPriority="61" w:unhideWhenUsed="0"/>
-    <w:lsdException w:name="Light Grid Accent 5" w:semiHidden="0" w:uiPriority="62" w:unhideWhenUsed="0"/>
-    <w:lsdException w:name="Medium Shading 1 Accent 5" w:semiHidden="0" w:uiPriority="63" w:unhideWhenUsed="0"/>
-    <w:lsdException w:name="Medium Shading 2 Accent 5" w:semiHidden="0" w:uiPriority="64" w:unhideWhenUsed="0"/>
-    <w:lsdException w:name="Medium List 1 Accent 5" w:semiHidden="0" w:uiPriority="65" w:unhideWhenUsed="0"/>
-    <w:lsdException w:name="Medium List 2 Accent 5" w:semiHidden="0" w:uiPriority="66" w:unhideWhenUsed="0"/>
-    <w:lsdException w:name="Medium Grid 1 Accent 5" w:semiHidden="0" w:uiPriority="67" w:unhideWhenUsed="0"/>
-    <w:lsdException w:name="Medium Grid 2 Accent 5" w:semiHidden="0" w:uiPriority="68" w:unhideWhenUsed="0"/>
-    <w:lsdException w:name="Medium Grid 3 Accent 5" w:semiHidden="0" w:uiPriority="69" w:unhideWhenUsed="0"/>
-    <w:lsdException w:name="Dark List Accent 5" w:semiHidden="0" w:uiPriority="70" w:unhideWhenUsed="0"/>
-    <w:lsdException w:name="Colorful Shading Accent 5" w:semiHidden="0" w:uiPriority="71" w:unhideWhenUsed="0"/>
-    <w:lsdException w:name="Colorful List Accent 5" w:semiHidden="0" w:uiPriority="72" w:unhideWhenUsed="0"/>
-    <w:lsdException w:name="Colorful Grid Accent 5" w:semiHidden="0" w:uiPriority="73" w:unhideWhenUsed="0"/>
-    <w:lsdException w:name="Light Shading Accent 6" w:semiHidden="0" w:uiPriority="60" w:unhideWhenUsed="0"/>
-    <w:lsdException w:name="Light List Accent 6" w:semiHidden="0" w:uiPriority="61" w:unhideWhenUsed="0"/>
-    <w:lsdException w:name="Light Grid Accent 6" w:semiHidden="0" w:uiPriority="62" w:unhideWhenUsed="0"/>
-    <w:lsdException w:name="Medium Shading 1 Accent 6" w:semiHidden="0" w:uiPriority="63" w:unhideWhenUsed="0"/>
-    <w:lsdException w:name="Medium Shading 2 Accent 6" w:semiHidden="0" w:uiPriority="64" w:unhideWhenUsed="0"/>
-    <w:lsdException w:name="Medium List 1 Accent 6" w:semiHidden="0" w:uiPriority="65" w:unhideWhenUsed="0"/>
-    <w:lsdException w:name="Medium List 2 Accent 6" w:semiHidden="0" w:uiPriority="66" w:unhideWhenUsed="0"/>
-    <w:lsdException w:name="Medium Grid 1 Accent 6" w:semiHidden="0" w:uiPriority="67" w:unhideWhenUsed="0"/>
-    <w:lsdException w:name="Medium Grid 2 Accent 6" w:semiHidden="0" w:uiPriority="68" w:unhideWhenUsed="0"/>
-    <w:lsdException w:name="Medium Grid 3 Accent 6" w:semiHidden="0" w:uiPriority="69" w:unhideWhenUsed="0"/>
-    <w:lsdException w:name="Dark List Accent 6" w:semiHidden="0" w:uiPriority="70" w:unhideWhenUsed="0"/>
-    <w:lsdException w:name="Colorful Shading Accent 6" w:semiHidden="0" w:uiPriority="71" w:unhideWhenUsed="0"/>
-    <w:lsdException w:name="Colorful List Accent 6" w:semiHidden="0" w:uiPriority="72" w:unhideWhenUsed="0"/>
-    <w:lsdException w:name="Colorful Grid Accent 6" w:semiHidden="0" w:uiPriority="73" w:unhideWhenUsed="0"/>
-    <w:lsdException w:name="Subtle Emphasis" w:semiHidden="0" w:uiPriority="19" w:unhideWhenUsed="0" w:qFormat="1"/>
-    <w:lsdException w:name="Intense Emphasis" w:semiHidden="0" w:uiPriority="21" w:unhideWhenUsed="0" w:qFormat="1"/>
-    <w:lsdException w:name="Subtle Reference" w:semiHidden="0" w:uiPriority="31" w:unhideWhenUsed="0" w:qFormat="1"/>
-    <w:lsdException w:name="Intense Reference" w:semiHidden="0" w:uiPriority="32" w:unhideWhenUsed="0" w:qFormat="1"/>
-    <w:lsdException w:name="Book Title" w:semiHidden="0" w:uiPriority="33" w:unhideWhenUsed="0" w:qFormat="1"/>
-    <w:lsdException w:name="Bibliography" w:uiPriority="37"/>
-    <w:lsdException w:name="TOC Heading" w:uiPriority="39" w:qFormat="1"/>
+  <w:latentStyles w:defLockedState="0" w:defUIPriority="99" w:defSemiHidden="0" w:defUnhideWhenUsed="0" w:defQFormat="0" w:count="376">
+    <w:lsdException w:name="Normal" w:uiPriority="0" w:qFormat="1"/>
+    <w:lsdException w:name="heading 1" w:uiPriority="9" w:qFormat="1"/>
+    <w:lsdException w:name="heading 2" w:semiHidden="1" w:uiPriority="9" w:unhideWhenUsed="1" w:qFormat="1"/>
+    <w:lsdException w:name="heading 3" w:semiHidden="1" w:uiPriority="9" w:unhideWhenUsed="1" w:qFormat="1"/>
+    <w:lsdException w:name="heading 4" w:semiHidden="1" w:uiPriority="9" w:unhideWhenUsed="1" w:qFormat="1"/>
+    <w:lsdException w:name="heading 5" w:semiHidden="1" w:uiPriority="9" w:unhideWhenUsed="1" w:qFormat="1"/>
+    <w:lsdException w:name="heading 6" w:semiHidden="1" w:uiPriority="9" w:unhideWhenUsed="1" w:qFormat="1"/>
+    <w:lsdException w:name="heading 7" w:semiHidden="1" w:uiPriority="9" w:unhideWhenUsed="1" w:qFormat="1"/>
+    <w:lsdException w:name="heading 8" w:semiHidden="1" w:uiPriority="9" w:unhideWhenUsed="1" w:qFormat="1"/>
+    <w:lsdException w:name="heading 9" w:semiHidden="1" w:uiPriority="9" w:unhideWhenUsed="1" w:qFormat="1"/>
+    <w:lsdException w:name="index 1" w:semiHidden="1" w:unhideWhenUsed="1"/>
+    <w:lsdException w:name="index 2" w:semiHidden="1" w:unhideWhenUsed="1"/>
+    <w:lsdException w:name="index 3" w:semiHidden="1" w:unhideWhenUsed="1"/>
+    <w:lsdException w:name="index 4" w:semiHidden="1" w:unhideWhenUsed="1"/>
+    <w:lsdException w:name="index 5" w:semiHidden="1" w:unhideWhenUsed="1"/>
+    <w:lsdException w:name="index 6" w:semiHidden="1" w:unhideWhenUsed="1"/>
+    <w:lsdException w:name="index 7" w:semiHidden="1" w:unhideWhenUsed="1"/>
+    <w:lsdException w:name="index 8" w:semiHidden="1" w:unhideWhenUsed="1"/>
+    <w:lsdException w:name="index 9" w:semiHidden="1" w:unhideWhenUsed="1"/>
+    <w:lsdException w:name="toc 1" w:semiHidden="1" w:uiPriority="39" w:unhideWhenUsed="1"/>
+    <w:lsdException w:name="toc 2" w:semiHidden="1" w:uiPriority="39" w:unhideWhenUsed="1"/>
+    <w:lsdException w:name="toc 3" w:semiHidden="1" w:uiPriority="39" w:unhideWhenUsed="1"/>
+    <w:lsdException w:name="toc 4" w:semiHidden="1" w:uiPriority="39" w:unhideWhenUsed="1"/>
+    <w:lsdException w:name="toc 5" w:semiHidden="1" w:uiPriority="39" w:unhideWhenUsed="1"/>
+    <w:lsdException w:name="toc 6" w:semiHidden="1" w:uiPriority="39" w:unhideWhenUsed="1"/>
+    <w:lsdException w:name="toc 7" w:semiHidden="1" w:uiPriority="39" w:unhideWhenUsed="1"/>
+    <w:lsdException w:name="toc 8" w:semiHidden="1" w:uiPriority="39" w:unhideWhenUsed="1"/>
+    <w:lsdException w:name="toc 9" w:semiHidden="1" w:uiPriority="39" w:unhideWhenUsed="1"/>
+    <w:lsdException w:name="Normal Indent" w:semiHidden="1" w:unhideWhenUsed="1"/>
+    <w:lsdException w:name="footnote text" w:semiHidden="1" w:unhideWhenUsed="1"/>
+    <w:lsdException w:name="annotation text" w:semiHidden="1" w:unhideWhenUsed="1"/>
+    <w:lsdException w:name="header" w:semiHidden="1" w:unhideWhenUsed="1"/>
+    <w:lsdException w:name="footer" w:semiHidden="1" w:unhideWhenUsed="1"/>
+    <w:lsdException w:name="index heading" w:semiHidden="1" w:unhideWhenUsed="1"/>
+    <w:lsdException w:name="caption" w:semiHidden="1" w:uiPriority="35" w:unhideWhenUsed="1" w:qFormat="1"/>
+    <w:lsdException w:name="table of figures" w:semiHidden="1" w:unhideWhenUsed="1"/>
+    <w:lsdException w:name="envelope address" w:semiHidden="1" w:unhideWhenUsed="1"/>
+    <w:lsdException w:name="envelope return" w:semiHidden="1" w:unhideWhenUsed="1"/>
+    <w:lsdException w:name="footnote reference" w:semiHidden="1" w:unhideWhenUsed="1"/>
+    <w:lsdException w:name="annotation reference" w:semiHidden="1" w:unhideWhenUsed="1"/>
+    <w:lsdException w:name="line number" w:semiHidden="1" w:unhideWhenUsed="1"/>
+    <w:lsdException w:name="page number" w:semiHidden="1" w:unhideWhenUsed="1"/>
+    <w:lsdException w:name="endnote reference" w:semiHidden="1" w:unhideWhenUsed="1"/>
+    <w:lsdException w:name="endnote text" w:semiHidden="1" w:unhideWhenUsed="1"/>
+    <w:lsdException w:name="table of authorities" w:semiHidden="1" w:unhideWhenUsed="1"/>
+    <w:lsdException w:name="macro" w:semiHidden="1" w:unhideWhenUsed="1"/>
+    <w:lsdException w:name="toa heading" w:semiHidden="1" w:unhideWhenUsed="1"/>
+    <w:lsdException w:name="List" w:semiHidden="1" w:unhideWhenUsed="1"/>
+    <w:lsdException w:name="List Bullet" w:semiHidden="1" w:unhideWhenUsed="1"/>
+    <w:lsdException w:name="List Number" w:semiHidden="1" w:unhideWhenUsed="1"/>
+    <w:lsdException w:name="List 2" w:semiHidden="1" w:unhideWhenUsed="1"/>
+    <w:lsdException w:name="List 3" w:semiHidden="1" w:unhideWhenUsed="1"/>
+    <w:lsdException w:name="List 4" w:semiHidden="1" w:unhideWhenUsed="1"/>
+    <w:lsdException w:name="List 5" w:semiHidden="1" w:unhideWhenUsed="1"/>
+    <w:lsdException w:name="List Bullet 2" w:semiHidden="1" w:unhideWhenUsed="1"/>
+    <w:lsdException w:name="List Bullet 3" w:semiHidden="1" w:unhideWhenUsed="1"/>
+    <w:lsdException w:name="List Bullet 4" w:semiHidden="1" w:unhideWhenUsed="1"/>
+    <w:lsdException w:name="List Bullet 5" w:semiHidden="1" w:unhideWhenUsed="1"/>
+    <w:lsdException w:name="List Number 2" w:semiHidden="1" w:unhideWhenUsed="1"/>
+    <w:lsdException w:name="List Number 3" w:semiHidden="1" w:unhideWhenUsed="1"/>
+    <w:lsdException w:name="List Number 4" w:semiHidden="1" w:unhideWhenUsed="1"/>
+    <w:lsdException w:name="List Number 5" w:semiHidden="1" w:unhideWhenUsed="1"/>
+    <w:lsdException w:name="Title" w:uiPriority="10" w:qFormat="1"/>
+    <w:lsdException w:name="Closing" w:semiHidden="1" w:unhideWhenUsed="1"/>
+    <w:lsdException w:name="Signature" w:semiHidden="1" w:unhideWhenUsed="1"/>
+    <w:lsdException w:name="Default Paragraph Font" w:semiHidden="1" w:uiPriority="1" w:unhideWhenUsed="1"/>
+    <w:lsdException w:name="Body Text" w:semiHidden="1" w:unhideWhenUsed="1"/>
+    <w:lsdException w:name="Body Text Indent" w:semiHidden="1" w:unhideWhenUsed="1"/>
+    <w:lsdException w:name="List Continue" w:semiHidden="1" w:unhideWhenUsed="1"/>
+    <w:lsdException w:name="List Continue 2" w:semiHidden="1" w:unhideWhenUsed="1"/>
+    <w:lsdException w:name="List Continue 3" w:semiHidden="1" w:unhideWhenUsed="1"/>
+    <w:lsdException w:name="List Continue 4" w:semiHidden="1" w:unhideWhenUsed="1"/>
+    <w:lsdException w:name="List Continue 5" w:semiHidden="1" w:unhideWhenUsed="1"/>
+    <w:lsdException w:name="Message Header" w:semiHidden="1" w:unhideWhenUsed="1"/>
+    <w:lsdException w:name="Subtitle" w:uiPriority="11" w:qFormat="1"/>
+    <w:lsdException w:name="Salutation" w:semiHidden="1" w:unhideWhenUsed="1"/>
+    <w:lsdException w:name="Date" w:semiHidden="1" w:unhideWhenUsed="1"/>
+    <w:lsdException w:name="Body Text First Indent" w:semiHidden="1" w:unhideWhenUsed="1"/>
+    <w:lsdException w:name="Body Text First Indent 2" w:semiHidden="1" w:unhideWhenUsed="1"/>
+    <w:lsdException w:name="Note Heading" w:semiHidden="1" w:unhideWhenUsed="1"/>
+    <w:lsdException w:name="Body Text 2" w:semiHidden="1" w:unhideWhenUsed="1"/>
+    <w:lsdException w:name="Body Text 3" w:semiHidden="1" w:unhideWhenUsed="1"/>
+    <w:lsdException w:name="Body Text Indent 2" w:semiHidden="1" w:unhideWhenUsed="1"/>
+    <w:lsdException w:name="Body Text Indent 3" w:semiHidden="1" w:unhideWhenUsed="1"/>
+    <w:lsdException w:name="Block Text" w:semiHidden="1" w:unhideWhenUsed="1"/>
+    <w:lsdException w:name="Hyperlink" w:semiHidden="1" w:unhideWhenUsed="1"/>
+    <w:lsdException w:name="FollowedHyperlink" w:semiHidden="1" w:unhideWhenUsed="1"/>
+    <w:lsdException w:name="Strong" w:uiPriority="22" w:qFormat="1"/>
+    <w:lsdException w:name="Emphasis" w:uiPriority="20" w:qFormat="1"/>
+    <w:lsdException w:name="Document Map" w:semiHidden="1" w:unhideWhenUsed="1"/>
+    <w:lsdException w:name="Plain Text" w:semiHidden="1" w:unhideWhenUsed="1"/>
+    <w:lsdException w:name="E-mail Signature" w:semiHidden="1" w:unhideWhenUsed="1"/>
+    <w:lsdException w:name="HTML Top of Form" w:semiHidden="1" w:unhideWhenUsed="1"/>
+    <w:lsdException w:name="HTML Bottom of Form" w:semiHidden="1" w:unhideWhenUsed="1"/>
+    <w:lsdException w:name="Normal (Web)" w:semiHidden="1" w:unhideWhenUsed="1"/>
+    <w:lsdException w:name="HTML Acronym" w:semiHidden="1" w:unhideWhenUsed="1"/>
+    <w:lsdException w:name="HTML Address" w:semiHidden="1" w:unhideWhenUsed="1"/>
+    <w:lsdException w:name="HTML Cite" w:semiHidden="1" w:unhideWhenUsed="1"/>
+    <w:lsdException w:name="HTML Code" w:semiHidden="1" w:unhideWhenUsed="1"/>
+    <w:lsdException w:name="HTML Definition" w:semiHidden="1" w:unhideWhenUsed="1"/>
+    <w:lsdException w:name="HTML Keyboard" w:semiHidden="1" w:unhideWhenUsed="1"/>
+    <w:lsdException w:name="HTML Preformatted" w:semiHidden="1" w:unhideWhenUsed="1"/>
+    <w:lsdException w:name="HTML Sample" w:semiHidden="1" w:unhideWhenUsed="1"/>
+    <w:lsdException w:name="HTML Typewriter" w:semiHidden="1" w:unhideWhenUsed="1"/>
+    <w:lsdException w:name="HTML Variable" w:semiHidden="1" w:unhideWhenUsed="1"/>
+    <w:lsdException w:name="Normal Table" w:semiHidden="1" w:unhideWhenUsed="1"/>
+    <w:lsdException w:name="annotation subject" w:semiHidden="1" w:unhideWhenUsed="1"/>
+    <w:lsdException w:name="No List" w:semiHidden="1" w:unhideWhenUsed="1"/>
+    <w:lsdException w:name="Outline List 1" w:semiHidden="1" w:unhideWhenUsed="1"/>
+    <w:lsdException w:name="Outline List 2" w:semiHidden="1" w:unhideWhenUsed="1"/>
+    <w:lsdException w:name="Outline List 3" w:semiHidden="1" w:unhideWhenUsed="1"/>
+    <w:lsdException w:name="Table Simple 1" w:semiHidden="1" w:unhideWhenUsed="1"/>
+    <w:lsdException w:name="Table Simple 2" w:semiHidden="1" w:unhideWhenUsed="1"/>
+    <w:lsdException w:name="Table Simple 3" w:semiHidden="1" w:unhideWhenUsed="1"/>
+    <w:lsdException w:name="Table Classic 1" w:semiHidden="1" w:unhideWhenUsed="1"/>
+    <w:lsdException w:name="Table Classic 2" w:semiHidden="1" w:unhideWhenUsed="1"/>
+    <w:lsdException w:name="Table Classic 3" w:semiHidden="1" w:unhideWhenUsed="1"/>
+    <w:lsdException w:name="Table Classic 4" w:semiHidden="1" w:unhideWhenUsed="1"/>
+    <w:lsdException w:name="Table Colorful 1" w:semiHidden="1" w:unhideWhenUsed="1"/>
+    <w:lsdException w:name="Table Colorful 2" w:semiHidden="1" w:unhideWhenUsed="1"/>
+    <w:lsdException w:name="Table Colorful 3" w:semiHidden="1" w:unhideWhenUsed="1"/>
+    <w:lsdException w:name="Table Columns 1" w:semiHidden="1" w:unhideWhenUsed="1"/>
+    <w:lsdException w:name="Table Columns 2" w:semiHidden="1" w:unhideWhenUsed="1"/>
+    <w:lsdException w:name="Table Columns 3" w:semiHidden="1" w:unhideWhenUsed="1"/>
+    <w:lsdException w:name="Table Columns 4" w:semiHidden="1" w:unhideWhenUsed="1"/>
+    <w:lsdException w:name="Table Columns 5" w:semiHidden="1" w:unhideWhenUsed="1"/>
+    <w:lsdException w:name="Table Grid 1" w:semiHidden="1" w:unhideWhenUsed="1"/>
+    <w:lsdException w:name="Table Grid 2" w:semiHidden="1" w:unhideWhenUsed="1"/>
+    <w:lsdException w:name="Table Grid 3" w:semiHidden="1" w:unhideWhenUsed="1"/>
+    <w:lsdException w:name="Table Grid 4" w:semiHidden="1" w:unhideWhenUsed="1"/>
+    <w:lsdException w:name="Table Grid 5" w:semiHidden="1" w:unhideWhenUsed="1"/>
+    <w:lsdException w:name="Table Grid 6" w:semiHidden="1" w:unhideWhenUsed="1"/>
+    <w:lsdException w:name="Table Grid 7" w:semiHidden="1" w:unhideWhenUsed="1"/>
+    <w:lsdException w:name="Table Grid 8" w:semiHidden="1" w:unhideWhenUsed="1"/>
+    <w:lsdException w:name="Table List 1" w:semiHidden="1" w:unhideWhenUsed="1"/>
+    <w:lsdException w:name="Table List 2" w:semiHidden="1" w:unhideWhenUsed="1"/>
+    <w:lsdException w:name="Table List 3" w:semiHidden="1" w:unhideWhenUsed="1"/>
+    <w:lsdException w:name="Table List 4" w:semiHidden="1" w:unhideWhenUsed="1"/>
+    <w:lsdException w:name="Table List 5" w:semiHidden="1" w:unhideWhenUsed="1"/>
+    <w:lsdException w:name="Table List 6" w:semiHidden="1" w:unhideWhenUsed="1"/>
+    <w:lsdException w:name="Table List 7" w:semiHidden="1" w:unhideWhenUsed="1"/>
+    <w:lsdException w:name="Table List 8" w:semiHidden="1" w:unhideWhenUsed="1"/>
+    <w:lsdException w:name="Table 3D effects 1" w:semiHidden="1" w:unhideWhenUsed="1"/>
+    <w:lsdException w:name="Table 3D effects 2" w:semiHidden="1" w:unhideWhenUsed="1"/>
+    <w:lsdException w:name="Table 3D effects 3" w:semiHidden="1" w:unhideWhenUsed="1"/>
+    <w:lsdException w:name="Table Contemporary" w:semiHidden="1" w:unhideWhenUsed="1"/>
+    <w:lsdException w:name="Table Elegant" w:semiHidden="1" w:unhideWhenUsed="1"/>
+    <w:lsdException w:name="Table Professional" w:semiHidden="1" w:unhideWhenUsed="1"/>
+    <w:lsdException w:name="Table Subtle 1" w:semiHidden="1" w:unhideWhenUsed="1"/>
+    <w:lsdException w:name="Table Subtle 2" w:semiHidden="1" w:unhideWhenUsed="1"/>
+    <w:lsdException w:name="Table Web 1" w:semiHidden="1" w:unhideWhenUsed="1"/>
+    <w:lsdException w:name="Table Web 2" w:semiHidden="1" w:unhideWhenUsed="1"/>
+    <w:lsdException w:name="Table Web 3" w:semiHidden="1" w:unhideWhenUsed="1"/>
+    <w:lsdException w:name="Balloon Text" w:semiHidden="1" w:unhideWhenUsed="1"/>
+    <w:lsdException w:name="Table Grid" w:uiPriority="59"/>
+    <w:lsdException w:name="Table Theme" w:semiHidden="1" w:unhideWhenUsed="1"/>
+    <w:lsdException w:name="Placeholder Text" w:semiHidden="1"/>
+    <w:lsdException w:name="No Spacing" w:uiPriority="1" w:qFormat="1"/>
+    <w:lsdException w:name="Light Shading" w:uiPriority="60"/>
+    <w:lsdException w:name="Light List" w:uiPriority="61"/>
+    <w:lsdException w:name="Light Grid" w:uiPriority="62"/>
+    <w:lsdException w:name="Medium Shading 1" w:uiPriority="63"/>
+    <w:lsdException w:name="Medium Shading 2" w:uiPriority="64"/>
+    <w:lsdException w:name="Medium List 1" w:uiPriority="65"/>
+    <w:lsdException w:name="Medium List 2" w:uiPriority="66"/>
+    <w:lsdException w:name="Medium Grid 1" w:uiPriority="67"/>
+    <w:lsdException w:name="Medium Grid 2" w:uiPriority="68"/>
+    <w:lsdException w:name="Medium Grid 3" w:uiPriority="69"/>
+    <w:lsdException w:name="Dark List" w:uiPriority="70"/>
+    <w:lsdException w:name="Colorful Shading" w:uiPriority="71"/>
+    <w:lsdException w:name="Colorful List" w:uiPriority="72"/>
+    <w:lsdException w:name="Colorful Grid" w:uiPriority="73"/>
+    <w:lsdException w:name="Light Shading Accent 1" w:uiPriority="60"/>
+    <w:lsdException w:name="Light List Accent 1" w:uiPriority="61"/>
+    <w:lsdException w:name="Light Grid Accent 1" w:uiPriority="62"/>
+    <w:lsdException w:name="Medium Shading 1 Accent 1" w:uiPriority="63"/>
+    <w:lsdException w:name="Medium Shading 2 Accent 1" w:uiPriority="64"/>
+    <w:lsdException w:name="Medium List 1 Accent 1" w:uiPriority="65"/>
+    <w:lsdException w:name="Revision" w:semiHidden="1"/>
+    <w:lsdException w:name="List Paragraph" w:uiPriority="34" w:qFormat="1"/>
+    <w:lsdException w:name="Quote" w:uiPriority="29" w:qFormat="1"/>
+    <w:lsdException w:name="Intense Quote" w:uiPriority="30" w:qFormat="1"/>
+    <w:lsdException w:name="Medium List 2 Accent 1" w:uiPriority="66"/>
+    <w:lsdException w:name="Medium Grid 1 Accent 1" w:uiPriority="67"/>
+    <w:lsdException w:name="Medium Grid 2 Accent 1" w:uiPriority="68"/>
+    <w:lsdException w:name="Medium Grid 3 Accent 1" w:uiPriority="69"/>
+    <w:lsdException w:name="Dark List Accent 1" w:uiPriority="70"/>
+    <w:lsdException w:name="Colorful Shading Accent 1" w:uiPriority="71"/>
+    <w:lsdException w:name="Colorful List Accent 1" w:uiPriority="72"/>
+    <w:lsdException w:name="Colorful Grid Accent 1" w:uiPriority="73"/>
+    <w:lsdException w:name="Light Shading Accent 2" w:uiPriority="60"/>
+    <w:lsdException w:name="Light List Accent 2" w:uiPriority="61"/>
+    <w:lsdException w:name="Light Grid Accent 2" w:uiPriority="62"/>
+    <w:lsdException w:name="Medium Shading 1 Accent 2" w:uiPriority="63"/>
+    <w:lsdException w:name="Medium Shading 2 Accent 2" w:uiPriority="64"/>
+    <w:lsdException w:name="Medium List 1 Accent 2" w:uiPriority="65"/>
+    <w:lsdException w:name="Medium List 2 Accent 2" w:uiPriority="66"/>
+    <w:lsdException w:name="Medium Grid 1 Accent 2" w:uiPriority="67"/>
+    <w:lsdException w:name="Medium Grid 2 Accent 2" w:uiPriority="68"/>
+    <w:lsdException w:name="Medium Grid 3 Accent 2" w:uiPriority="69"/>
+    <w:lsdException w:name="Dark List Accent 2" w:uiPriority="70"/>
+    <w:lsdException w:name="Colorful Shading Accent 2" w:uiPriority="71"/>
+    <w:lsdException w:name="Colorful List Accent 2" w:uiPriority="72"/>
+    <w:lsdException w:name="Colorful Grid Accent 2" w:uiPriority="73"/>
+    <w:lsdException w:name="Light Shading Accent 3" w:uiPriority="60"/>
+    <w:lsdException w:name="Light List Accent 3" w:uiPriority="61"/>
+    <w:lsdException w:name="Light Grid Accent 3" w:uiPriority="62"/>
+    <w:lsdException w:name="Medium Shading 1 Accent 3" w:uiPriority="63"/>
+    <w:lsdException w:name="Medium Shading 2 Accent 3" w:uiPriority="64"/>
+    <w:lsdException w:name="Medium List 1 Accent 3" w:uiPriority="65"/>
+    <w:lsdException w:name="Medium List 2 Accent 3" w:uiPriority="66"/>
+    <w:lsdException w:name="Medium Grid 1 Accent 3" w:uiPriority="67"/>
+    <w:lsdException w:name="Medium Grid 2 Accent 3" w:uiPriority="68"/>
+    <w:lsdException w:name="Medium Grid 3 Accent 3" w:uiPriority="69"/>
+    <w:lsdException w:name="Dark List Accent 3" w:uiPriority="70"/>
+    <w:lsdException w:name="Colorful Shading Accent 3" w:uiPriority="71"/>
+    <w:lsdException w:name="Colorful List Accent 3" w:uiPriority="72"/>
+    <w:lsdException w:name="Colorful Grid Accent 3" w:uiPriority="73"/>
+    <w:lsdException w:name="Light Shading Accent 4" w:uiPriority="60"/>
+    <w:lsdException w:name="Light List Accent 4" w:uiPriority="61"/>
+    <w:lsdException w:name="Light Grid Accent 4" w:uiPriority="62"/>
+    <w:lsdException w:name="Medium Shading 1 Accent 4" w:uiPriority="63"/>
+    <w:lsdException w:name="Medium Shading 2 Accent 4" w:uiPriority="64"/>
+    <w:lsdException w:name="Medium List 1 Accent 4" w:uiPriority="65"/>
+    <w:lsdException w:name="Medium List 2 Accent 4" w:uiPriority="66"/>
+    <w:lsdException w:name="Medium Grid 1 Accent 4" w:uiPriority="67"/>
+    <w:lsdException w:name="Medium Grid 2 Accent 4" w:uiPriority="68"/>
+    <w:lsdException w:name="Medium Grid 3 Accent 4" w:uiPriority="69"/>
+    <w:lsdException w:name="Dark List Accent 4" w:uiPriority="70"/>
+    <w:lsdException w:name="Colorful Shading Accent 4" w:uiPriority="71"/>
+    <w:lsdException w:name="Colorful List Accent 4" w:uiPriority="72"/>
+    <w:lsdException w:name="Colorful Grid Accent 4" w:uiPriority="73"/>
+    <w:lsdException w:name="Light Shading Accent 5" w:uiPriority="60"/>
+    <w:lsdException w:name="Light List Accent 5" w:uiPriority="61"/>
+    <w:lsdException w:name="Light Grid Accent 5" w:uiPriority="62"/>
+    <w:lsdException w:name="Medium Shading 1 Accent 5" w:uiPriority="63"/>
+    <w:lsdException w:name="Medium Shading 2 Accent 5" w:uiPriority="64"/>
+    <w:lsdException w:name="Medium List 1 Accent 5" w:uiPriority="65"/>
+    <w:lsdException w:name="Medium List 2 Accent 5" w:uiPriority="66"/>
+    <w:lsdException w:name="Medium Grid 1 Accent 5" w:uiPriority="67"/>
+    <w:lsdException w:name="Medium Grid 2 Accent 5" w:uiPriority="68"/>
+    <w:lsdException w:name="Medium Grid 3 Accent 5" w:uiPriority="69"/>
+    <w:lsdException w:name="Dark List Accent 5" w:uiPriority="70"/>
+    <w:lsdException w:name="Colorful Shading Accent 5" w:uiPriority="71"/>
+    <w:lsdException w:name="Colorful List Accent 5" w:uiPriority="72"/>
+    <w:lsdException w:name="Colorful Grid Accent 5" w:uiPriority="73"/>
+    <w:lsdException w:name="Light Shading Accent 6" w:uiPriority="60"/>
+    <w:lsdException w:name="Light List Accent 6" w:uiPriority="61"/>
+    <w:lsdException w:name="Light Grid Accent 6" w:uiPriority="62"/>
+    <w:lsdException w:name="Medium Shading 1 Accent 6" w:uiPriority="63"/>
+    <w:lsdException w:name="Medium Shading 2 Accent 6" w:uiPriority="64"/>
+    <w:lsdException w:name="Medium List 1 Accent 6" w:uiPriority="65"/>
+    <w:lsdException w:name="Medium List 2 Accent 6" w:uiPriority="66"/>
+    <w:lsdException w:name="Medium Grid 1 Accent 6" w:uiPriority="67"/>
+    <w:lsdException w:name="Medium Grid 2 Accent 6" w:uiPriority="68"/>
+    <w:lsdException w:name="Medium Grid 3 Accent 6" w:uiPriority="69"/>
+    <w:lsdException w:name="Dark List Accent 6" w:uiPriority="70"/>
+    <w:lsdException w:name="Colorful Shading Accent 6" w:uiPriority="71"/>
+    <w:lsdException w:name="Colorful List Accent 6" w:uiPriority="72"/>
+    <w:lsdException w:name="Colorful Grid Accent 6" w:uiPriority="73"/>
+    <w:lsdException w:name="Subtle Emphasis" w:uiPriority="19" w:qFormat="1"/>
+    <w:lsdException w:name="Intense Emphasis" w:uiPriority="21" w:qFormat="1"/>
+    <w:lsdException w:name="Subtle Reference" w:uiPriority="31" w:qFormat="1"/>
+    <w:lsdException w:name="Intense Reference" w:uiPriority="32" w:qFormat="1"/>
+    <w:lsdException w:name="Book Title" w:uiPriority="33" w:qFormat="1"/>
+    <w:lsdException w:name="Bibliography" w:semiHidden="1" w:uiPriority="37" w:unhideWhenUsed="1"/>
+    <w:lsdException w:name="TOC Heading" w:semiHidden="1" w:uiPriority="39" w:unhideWhenUsed="1" w:qFormat="1"/>
+    <w:lsdException w:name="Plain Table 5" w:semiHidden="1" w:unhideWhenUsed="1"/>
+    <w:lsdException w:name="Grid Table Light" w:semiHidden="1" w:unhideWhenUsed="1"/>
+    <w:lsdException w:name="Grid Table 1 Light" w:semiHidden="1" w:unhideWhenUsed="1"/>
+    <w:lsdException w:name="Grid Table 2" w:semiHidden="1" w:unhideWhenUsed="1"/>
+    <w:lsdException w:name="Grid Table 3" w:semiHidden="1" w:unhideWhenUsed="1"/>
+    <w:lsdException w:name="Grid Table 4" w:uiPriority="49"/>
+    <w:lsdException w:name="Grid Table 5 Dark" w:uiPriority="50"/>
+    <w:lsdException w:name="Grid Table 6 Colorful" w:uiPriority="51"/>
+    <w:lsdException w:name="Grid Table 7 Colorful" w:uiPriority="52"/>
+    <w:lsdException w:name="Grid Table 1 Light Accent 1" w:uiPriority="46"/>
+    <w:lsdException w:name="Grid Table 2 Accent 1" w:uiPriority="47"/>
+    <w:lsdException w:name="Grid Table 3 Accent 1" w:uiPriority="48"/>
+    <w:lsdException w:name="Grid Table 4 Accent 1" w:uiPriority="49"/>
+    <w:lsdException w:name="Grid Table 5 Dark Accent 1" w:uiPriority="50"/>
+    <w:lsdException w:name="Grid Table 6 Colorful Accent 1" w:uiPriority="51"/>
+    <w:lsdException w:name="Grid Table 7 Colorful Accent 1" w:uiPriority="52"/>
+    <w:lsdException w:name="Grid Table 1 Light Accent 2" w:uiPriority="46"/>
+    <w:lsdException w:name="Grid Table 2 Accent 2" w:uiPriority="47"/>
+    <w:lsdException w:name="Grid Table 3 Accent 2" w:uiPriority="48"/>
+    <w:lsdException w:name="Grid Table 4 Accent 2" w:uiPriority="49"/>
+    <w:lsdException w:name="Grid Table 5 Dark Accent 2" w:uiPriority="50"/>
+    <w:lsdException w:name="Grid Table 6 Colorful Accent 2" w:uiPriority="51"/>
+    <w:lsdException w:name="Grid Table 7 Colorful Accent 2" w:uiPriority="52"/>
+    <w:lsdException w:name="Grid Table 1 Light Accent 3" w:uiPriority="46"/>
+    <w:lsdException w:name="Grid Table 2 Accent 3" w:uiPriority="47"/>
+    <w:lsdException w:name="Grid Table 3 Accent 3" w:uiPriority="48"/>
+    <w:lsdException w:name="Grid Table 4 Accent 3" w:uiPriority="49"/>
+    <w:lsdException w:name="Grid Table 5 Dark Accent 3" w:uiPriority="50"/>
+    <w:lsdException w:name="Grid Table 6 Colorful Accent 3" w:uiPriority="51"/>
+    <w:lsdException w:name="Grid Table 7 Colorful Accent 3" w:uiPriority="52"/>
+    <w:lsdException w:name="Grid Table 1 Light Accent 4" w:uiPriority="46"/>
+    <w:lsdException w:name="Grid Table 2 Accent 4" w:uiPriority="47"/>
+    <w:lsdException w:name="Grid Table 3 Accent 4" w:uiPriority="48"/>
+    <w:lsdException w:name="Grid Table 4 Accent 4" w:uiPriority="49"/>
+    <w:lsdException w:name="Grid Table 5 Dark Accent 4" w:uiPriority="50"/>
+    <w:lsdException w:name="Grid Table 6 Colorful Accent 4" w:uiPriority="51"/>
+    <w:lsdException w:name="Grid Table 7 Colorful Accent 4" w:uiPriority="52"/>
+    <w:lsdException w:name="Grid Table 1 Light Accent 5" w:uiPriority="46"/>
+    <w:lsdException w:name="Grid Table 2 Accent 5" w:uiPriority="47"/>
+    <w:lsdException w:name="Grid Table 3 Accent 5" w:uiPriority="48"/>
+    <w:lsdException w:name="Grid Table 4 Accent 5" w:uiPriority="49"/>
+    <w:lsdException w:name="Grid Table 5 Dark Accent 5" w:uiPriority="50"/>
+    <w:lsdException w:name="Grid Table 6 Colorful Accent 5" w:uiPriority="51"/>
+    <w:lsdException w:name="Grid Table 7 Colorful Accent 5" w:uiPriority="52"/>
+    <w:lsdException w:name="Grid Table 1 Light Accent 6" w:uiPriority="46"/>
+    <w:lsdException w:name="Grid Table 2 Accent 6" w:uiPriority="47"/>
+    <w:lsdException w:name="Grid Table 3 Accent 6" w:uiPriority="48"/>
+    <w:lsdException w:name="Grid Table 4 Accent 6" w:uiPriority="49"/>
+    <w:lsdException w:name="Grid Table 5 Dark Accent 6" w:uiPriority="50"/>
+    <w:lsdException w:name="Grid Table 6 Colorful Accent 6" w:uiPriority="51"/>
+    <w:lsdException w:name="Grid Table 7 Colorful Accent 6" w:uiPriority="52"/>
+    <w:lsdException w:name="List Table 1 Light" w:uiPriority="46"/>
+    <w:lsdException w:name="List Table 2" w:uiPriority="47"/>
+    <w:lsdException w:name="List Table 3" w:uiPriority="48"/>
+    <w:lsdException w:name="List Table 4" w:uiPriority="49"/>
+    <w:lsdException w:name="List Table 5 Dark" w:uiPriority="50"/>
+    <w:lsdException w:name="List Table 6 Colorful" w:uiPriority="51"/>
+    <w:lsdException w:name="List Table 7 Colorful" w:uiPriority="52"/>
+    <w:lsdException w:name="List Table 1 Light Accent 1" w:uiPriority="46"/>
+    <w:lsdException w:name="List Table 2 Accent 1" w:uiPriority="47"/>
+    <w:lsdException w:name="List Table 3 Accent 1" w:uiPriority="48"/>
+    <w:lsdException w:name="List Table 4 Accent 1" w:uiPriority="49"/>
+    <w:lsdException w:name="List Table 5 Dark Accent 1" w:uiPriority="50"/>
+    <w:lsdException w:name="List Table 6 Colorful Accent 1" w:uiPriority="51"/>
+    <w:lsdException w:name="List Table 7 Colorful Accent 1" w:uiPriority="52"/>
+    <w:lsdException w:name="List Table 1 Light Accent 2" w:uiPriority="46"/>
+    <w:lsdException w:name="List Table 2 Accent 2" w:uiPriority="47"/>
+    <w:lsdException w:name="List Table 3 Accent 2" w:uiPriority="48"/>
+    <w:lsdException w:name="List Table 4 Accent 2" w:uiPriority="49"/>
+    <w:lsdException w:name="List Table 5 Dark Accent 2" w:uiPriority="50"/>
+    <w:lsdException w:name="List Table 6 Colorful Accent 2" w:uiPriority="51"/>
+    <w:lsdException w:name="List Table 7 Colorful Accent 2" w:uiPriority="52"/>
+    <w:lsdException w:name="List Table 1 Light Accent 3" w:uiPriority="46"/>
+    <w:lsdException w:name="List Table 2 Accent 3" w:uiPriority="47"/>
+    <w:lsdException w:name="List Table 3 Accent 3" w:uiPriority="48"/>
+    <w:lsdException w:name="List Table 4 Accent 3" w:uiPriority="49"/>
+    <w:lsdException w:name="List Table 5 Dark Accent 3" w:uiPriority="50"/>
+    <w:lsdException w:name="List Table 6 Colorful Accent 3" w:uiPriority="51"/>
+    <w:lsdException w:name="List Table 7 Colorful Accent 3" w:uiPriority="52"/>
+    <w:lsdException w:name="List Table 1 Light Accent 4" w:uiPriority="46"/>
+    <w:lsdException w:name="List Table 2 Accent 4" w:uiPriority="47"/>
+    <w:lsdException w:name="List Table 3 Accent 4" w:uiPriority="48"/>
+    <w:lsdException w:name="List Table 4 Accent 4" w:uiPriority="49"/>
+    <w:lsdException w:name="List Table 5 Dark Accent 4" w:uiPriority="50"/>
+    <w:lsdException w:name="List Table 6 Colorful Accent 4" w:uiPriority="51"/>
+    <w:lsdException w:name="List Table 7 Colorful Accent 4" w:uiPriority="52"/>
+    <w:lsdException w:name="List Table 1 Light Accent 5" w:uiPriority="46"/>
+    <w:lsdException w:name="List Table 2 Accent 5" w:uiPriority="47"/>
+    <w:lsdException w:name="List Table 3 Accent 5" w:uiPriority="48"/>
+    <w:lsdException w:name="List Table 4 Accent 5" w:uiPriority="49"/>
+    <w:lsdException w:name="List Table 5 Dark Accent 5" w:uiPriority="50"/>
+    <w:lsdException w:name="List Table 6 Colorful Accent 5" w:uiPriority="51"/>
+    <w:lsdException w:name="List Table 7 Colorful Accent 5" w:uiPriority="52"/>
+    <w:lsdException w:name="List Table 1 Light Accent 6" w:uiPriority="46"/>
+    <w:lsdException w:name="List Table 2 Accent 6" w:uiPriority="47"/>
+    <w:lsdException w:name="List Table 3 Accent 6" w:uiPriority="48"/>
+    <w:lsdException w:name="List Table 4 Accent 6" w:uiPriority="49"/>
+    <w:lsdException w:name="List Table 5 Dark Accent 6" w:uiPriority="50"/>
+    <w:lsdException w:name="List Table 6 Colorful Accent 6" w:uiPriority="51"/>
+    <w:lsdException w:name="List Table 7 Colorful Accent 6" w:uiPriority="52"/>
+    <w:lsdException w:name="Mention" w:semiHidden="1" w:unhideWhenUsed="1"/>
+    <w:lsdException w:name="Smart Hyperlink" w:semiHidden="1" w:unhideWhenUsed="1"/>
+    <w:lsdException w:name="Hashtag" w:semiHidden="1" w:unhideWhenUsed="1"/>
+    <w:lsdException w:name="Unresolved Mention" w:semiHidden="1" w:unhideWhenUsed="1"/>
+    <w:lsdException w:name="Smart Link" w:semiHidden="1" w:unhideWhenUsed="1"/>
   </w:latentStyles>
   <w:style w:type="paragraph" w:default="1" w:styleId="Normal">
     <w:name w:val="Normal"/>
@@ -8474,7 +9326,6 @@
     <w:uiPriority w:val="59"/>
     <w:rsid w:val="002C70AA"/>
     <w:tblPr>
-      <w:tblInd w:w="0" w:type="dxa"/>
       <w:tblBorders>
         <w:top w:val="single" w:sz="4" w:space="0" w:color="auto"/>
         <w:left w:val="single" w:sz="4" w:space="0" w:color="auto"/>
@@ -8483,12 +9334,6 @@
         <w:insideH w:val="single" w:sz="4" w:space="0" w:color="auto"/>
         <w:insideV w:val="single" w:sz="4" w:space="0" w:color="auto"/>
       </w:tblBorders>
-      <w:tblCellMar>
-        <w:top w:w="0" w:type="dxa"/>
-        <w:left w:w="108" w:type="dxa"/>
-        <w:bottom w:w="0" w:type="dxa"/>
-        <w:right w:w="108" w:type="dxa"/>
-      </w:tblCellMar>
     </w:tblPr>
   </w:style>
   <w:style w:type="paragraph" w:styleId="Title">
@@ -8587,514 +9432,27 @@
       <w:szCs w:val="22"/>
     </w:rPr>
   </w:style>
-</w:styles>
-</file>
-
-<file path=word/stylesWithEffects.xml><?xml version="1.0" encoding="utf-8"?>
-<w:styles xmlns:wpc="http://schemas.microsoft.com/office/word/2010/wordprocessingCanvas" xmlns:mo="http://schemas.microsoft.com/office/mac/office/2008/main" xmlns:mc="http://schemas.openxmlformats.org/markup-compatibility/2006" xmlns:mv="urn:schemas-microsoft-com:mac:vml" xmlns:o="urn:schemas-microsoft-com:office:office" xmlns:r="http://schemas.openxmlformats.org/officeDocument/2006/relationships" xmlns:m="http://schemas.openxmlformats.org/officeDocument/2006/math" xmlns:v="urn:schemas-microsoft-com:vml" xmlns:wp14="http://schemas.microsoft.com/office/word/2010/wordprocessingDrawing" xmlns:wp="http://schemas.openxmlformats.org/drawingml/2006/wordprocessingDrawing" xmlns:w10="urn:schemas-microsoft-com:office:word" xmlns:w="http://schemas.openxmlformats.org/wordprocessingml/2006/main" xmlns:w14="http://schemas.microsoft.com/office/word/2010/wordml" xmlns:wpg="http://schemas.microsoft.com/office/word/2010/wordprocessingGroup" xmlns:wpi="http://schemas.microsoft.com/office/word/2010/wordprocessingInk" xmlns:wne="http://schemas.microsoft.com/office/word/2006/wordml" xmlns:wps="http://schemas.microsoft.com/office/word/2010/wordprocessingShape" mc:Ignorable="w14 wp14">
-  <w:docDefaults>
-    <w:rPrDefault>
-      <w:rPr>
-        <w:rFonts w:ascii="Calibri" w:eastAsia="Calibri" w:hAnsi="Calibri" w:cs="Times New Roman"/>
-        <w:lang w:val="en-US" w:eastAsia="en-US" w:bidi="ar-SA"/>
-      </w:rPr>
-    </w:rPrDefault>
-    <w:pPrDefault/>
-  </w:docDefaults>
-  <w:latentStyles w:defLockedState="0" w:defUIPriority="99" w:defSemiHidden="1" w:defUnhideWhenUsed="1" w:defQFormat="0" w:count="276">
-    <w:lsdException w:name="Normal" w:semiHidden="0" w:uiPriority="0" w:unhideWhenUsed="0" w:qFormat="1"/>
-    <w:lsdException w:name="heading 1" w:semiHidden="0" w:uiPriority="9" w:unhideWhenUsed="0" w:qFormat="1"/>
-    <w:lsdException w:name="heading 2" w:uiPriority="9" w:qFormat="1"/>
-    <w:lsdException w:name="heading 3" w:uiPriority="9" w:qFormat="1"/>
-    <w:lsdException w:name="heading 4" w:uiPriority="9" w:qFormat="1"/>
-    <w:lsdException w:name="heading 5" w:uiPriority="9" w:qFormat="1"/>
-    <w:lsdException w:name="heading 6" w:uiPriority="9" w:qFormat="1"/>
-    <w:lsdException w:name="heading 7" w:uiPriority="9" w:qFormat="1"/>
-    <w:lsdException w:name="heading 8" w:uiPriority="9" w:qFormat="1"/>
-    <w:lsdException w:name="heading 9" w:uiPriority="9" w:qFormat="1"/>
-    <w:lsdException w:name="toc 1" w:uiPriority="39"/>
-    <w:lsdException w:name="toc 2" w:uiPriority="39"/>
-    <w:lsdException w:name="toc 3" w:uiPriority="39"/>
-    <w:lsdException w:name="toc 4" w:uiPriority="39"/>
-    <w:lsdException w:name="toc 5" w:uiPriority="39"/>
-    <w:lsdException w:name="toc 6" w:uiPriority="39"/>
-    <w:lsdException w:name="toc 7" w:uiPriority="39"/>
-    <w:lsdException w:name="toc 8" w:uiPriority="39"/>
-    <w:lsdException w:name="toc 9" w:uiPriority="39"/>
-    <w:lsdException w:name="caption" w:uiPriority="35" w:qFormat="1"/>
-    <w:lsdException w:name="Title" w:semiHidden="0" w:uiPriority="10" w:unhideWhenUsed="0" w:qFormat="1"/>
-    <w:lsdException w:name="Default Paragraph Font" w:uiPriority="1"/>
-    <w:lsdException w:name="Subtitle" w:semiHidden="0" w:uiPriority="11" w:unhideWhenUsed="0" w:qFormat="1"/>
-    <w:lsdException w:name="Strong" w:semiHidden="0" w:uiPriority="22" w:unhideWhenUsed="0" w:qFormat="1"/>
-    <w:lsdException w:name="Emphasis" w:semiHidden="0" w:uiPriority="20" w:unhideWhenUsed="0" w:qFormat="1"/>
-    <w:lsdException w:name="Table Grid" w:semiHidden="0" w:uiPriority="59" w:unhideWhenUsed="0"/>
-    <w:lsdException w:name="Placeholder Text" w:unhideWhenUsed="0"/>
-    <w:lsdException w:name="No Spacing" w:semiHidden="0" w:uiPriority="1" w:unhideWhenUsed="0" w:qFormat="1"/>
-    <w:lsdException w:name="Light Shading" w:semiHidden="0" w:uiPriority="60" w:unhideWhenUsed="0"/>
-    <w:lsdException w:name="Light List" w:semiHidden="0" w:uiPriority="61" w:unhideWhenUsed="0"/>
-    <w:lsdException w:name="Light Grid" w:semiHidden="0" w:uiPriority="62" w:unhideWhenUsed="0"/>
-    <w:lsdException w:name="Medium Shading 1" w:semiHidden="0" w:uiPriority="63" w:unhideWhenUsed="0"/>
-    <w:lsdException w:name="Medium Shading 2" w:semiHidden="0" w:uiPriority="64" w:unhideWhenUsed="0"/>
-    <w:lsdException w:name="Medium List 1" w:semiHidden="0" w:uiPriority="65" w:unhideWhenUsed="0"/>
-    <w:lsdException w:name="Medium List 2" w:semiHidden="0" w:uiPriority="66" w:unhideWhenUsed="0"/>
-    <w:lsdException w:name="Medium Grid 1" w:semiHidden="0" w:uiPriority="67" w:unhideWhenUsed="0"/>
-    <w:lsdException w:name="Medium Grid 2" w:semiHidden="0" w:uiPriority="68" w:unhideWhenUsed="0"/>
-    <w:lsdException w:name="Medium Grid 3" w:semiHidden="0" w:uiPriority="69" w:unhideWhenUsed="0"/>
-    <w:lsdException w:name="Dark List" w:semiHidden="0" w:uiPriority="70" w:unhideWhenUsed="0"/>
-    <w:lsdException w:name="Colorful Shading" w:semiHidden="0" w:uiPriority="71" w:unhideWhenUsed="0"/>
-    <w:lsdException w:name="Colorful List" w:semiHidden="0" w:uiPriority="72" w:unhideWhenUsed="0"/>
-    <w:lsdException w:name="Colorful Grid" w:semiHidden="0" w:uiPriority="73" w:unhideWhenUsed="0"/>
-    <w:lsdException w:name="Light Shading Accent 1" w:semiHidden="0" w:uiPriority="60" w:unhideWhenUsed="0"/>
-    <w:lsdException w:name="Light List Accent 1" w:semiHidden="0" w:uiPriority="61" w:unhideWhenUsed="0"/>
-    <w:lsdException w:name="Light Grid Accent 1" w:semiHidden="0" w:uiPriority="62" w:unhideWhenUsed="0"/>
-    <w:lsdException w:name="Medium Shading 1 Accent 1" w:semiHidden="0" w:uiPriority="63" w:unhideWhenUsed="0"/>
-    <w:lsdException w:name="Medium Shading 2 Accent 1" w:semiHidden="0" w:uiPriority="64" w:unhideWhenUsed="0"/>
-    <w:lsdException w:name="Medium List 1 Accent 1" w:semiHidden="0" w:uiPriority="65" w:unhideWhenUsed="0"/>
-    <w:lsdException w:name="Revision" w:unhideWhenUsed="0"/>
-    <w:lsdException w:name="List Paragraph" w:semiHidden="0" w:uiPriority="34" w:unhideWhenUsed="0" w:qFormat="1"/>
-    <w:lsdException w:name="Quote" w:semiHidden="0" w:uiPriority="29" w:unhideWhenUsed="0" w:qFormat="1"/>
-    <w:lsdException w:name="Intense Quote" w:semiHidden="0" w:uiPriority="30" w:unhideWhenUsed="0" w:qFormat="1"/>
-    <w:lsdException w:name="Medium List 2 Accent 1" w:semiHidden="0" w:uiPriority="66" w:unhideWhenUsed="0"/>
-    <w:lsdException w:name="Medium Grid 1 Accent 1" w:semiHidden="0" w:uiPriority="67" w:unhideWhenUsed="0"/>
-    <w:lsdException w:name="Medium Grid 2 Accent 1" w:semiHidden="0" w:uiPriority="68" w:unhideWhenUsed="0"/>
-    <w:lsdException w:name="Medium Grid 3 Accent 1" w:semiHidden="0" w:uiPriority="69" w:unhideWhenUsed="0"/>
-    <w:lsdException w:name="Dark List Accent 1" w:semiHidden="0" w:uiPriority="70" w:unhideWhenUsed="0"/>
-    <w:lsdException w:name="Colorful Shading Accent 1" w:semiHidden="0" w:uiPriority="71" w:unhideWhenUsed="0"/>
-    <w:lsdException w:name="Colorful List Accent 1" w:semiHidden="0" w:uiPriority="72" w:unhideWhenUsed="0"/>
-    <w:lsdException w:name="Colorful Grid Accent 1" w:semiHidden="0" w:uiPriority="73" w:unhideWhenUsed="0"/>
-    <w:lsdException w:name="Light Shading Accent 2" w:semiHidden="0" w:uiPriority="60" w:unhideWhenUsed="0"/>
-    <w:lsdException w:name="Light List Accent 2" w:semiHidden="0" w:uiPriority="61" w:unhideWhenUsed="0"/>
-    <w:lsdException w:name="Light Grid Accent 2" w:semiHidden="0" w:uiPriority="62" w:unhideWhenUsed="0"/>
-    <w:lsdException w:name="Medium Shading 1 Accent 2" w:semiHidden="0" w:uiPriority="63" w:unhideWhenUsed="0"/>
-    <w:lsdException w:name="Medium Shading 2 Accent 2" w:semiHidden="0" w:uiPriority="64" w:unhideWhenUsed="0"/>
-    <w:lsdException w:name="Medium List 1 Accent 2" w:semiHidden="0" w:uiPriority="65" w:unhideWhenUsed="0"/>
-    <w:lsdException w:name="Medium List 2 Accent 2" w:semiHidden="0" w:uiPriority="66" w:unhideWhenUsed="0"/>
-    <w:lsdException w:name="Medium Grid 1 Accent 2" w:semiHidden="0" w:uiPriority="67" w:unhideWhenUsed="0"/>
-    <w:lsdException w:name="Medium Grid 2 Accent 2" w:semiHidden="0" w:uiPriority="68" w:unhideWhenUsed="0"/>
-    <w:lsdException w:name="Medium Grid 3 Accent 2" w:semiHidden="0" w:uiPriority="69" w:unhideWhenUsed="0"/>
-    <w:lsdException w:name="Dark List Accent 2" w:semiHidden="0" w:uiPriority="70" w:unhideWhenUsed="0"/>
-    <w:lsdException w:name="Colorful Shading Accent 2" w:semiHidden="0" w:uiPriority="71" w:unhideWhenUsed="0"/>
-    <w:lsdException w:name="Colorful List Accent 2" w:semiHidden="0" w:uiPriority="72" w:unhideWhenUsed="0"/>
-    <w:lsdException w:name="Colorful Grid Accent 2" w:semiHidden="0" w:uiPriority="73" w:unhideWhenUsed="0"/>
-    <w:lsdException w:name="Light Shading Accent 3" w:semiHidden="0" w:uiPriority="60" w:unhideWhenUsed="0"/>
-    <w:lsdException w:name="Light List Accent 3" w:semiHidden="0" w:uiPriority="61" w:unhideWhenUsed="0"/>
-    <w:lsdException w:name="Light Grid Accent 3" w:semiHidden="0" w:uiPriority="62" w:unhideWhenUsed="0"/>
-    <w:lsdException w:name="Medium Shading 1 Accent 3" w:semiHidden="0" w:uiPriority="63" w:unhideWhenUsed="0"/>
-    <w:lsdException w:name="Medium Shading 2 Accent 3" w:semiHidden="0" w:uiPriority="64" w:unhideWhenUsed="0"/>
-    <w:lsdException w:name="Medium List 1 Accent 3" w:semiHidden="0" w:uiPriority="65" w:unhideWhenUsed="0"/>
-    <w:lsdException w:name="Medium List 2 Accent 3" w:semiHidden="0" w:uiPriority="66" w:unhideWhenUsed="0"/>
-    <w:lsdException w:name="Medium Grid 1 Accent 3" w:semiHidden="0" w:uiPriority="67" w:unhideWhenUsed="0"/>
-    <w:lsdException w:name="Medium Grid 2 Accent 3" w:semiHidden="0" w:uiPriority="68" w:unhideWhenUsed="0"/>
-    <w:lsdException w:name="Medium Grid 3 Accent 3" w:semiHidden="0" w:uiPriority="69" w:unhideWhenUsed="0"/>
-    <w:lsdException w:name="Dark List Accent 3" w:semiHidden="0" w:uiPriority="70" w:unhideWhenUsed="0"/>
-    <w:lsdException w:name="Colorful Shading Accent 3" w:semiHidden="0" w:uiPriority="71" w:unhideWhenUsed="0"/>
-    <w:lsdException w:name="Colorful List Accent 3" w:semiHidden="0" w:uiPriority="72" w:unhideWhenUsed="0"/>
-    <w:lsdException w:name="Colorful Grid Accent 3" w:semiHidden="0" w:uiPriority="73" w:unhideWhenUsed="0"/>
-    <w:lsdException w:name="Light Shading Accent 4" w:semiHidden="0" w:uiPriority="60" w:unhideWhenUsed="0"/>
-    <w:lsdException w:name="Light List Accent 4" w:semiHidden="0" w:uiPriority="61" w:unhideWhenUsed="0"/>
-    <w:lsdException w:name="Light Grid Accent 4" w:semiHidden="0" w:uiPriority="62" w:unhideWhenUsed="0"/>
-    <w:lsdException w:name="Medium Shading 1 Accent 4" w:semiHidden="0" w:uiPriority="63" w:unhideWhenUsed="0"/>
-    <w:lsdException w:name="Medium Shading 2 Accent 4" w:semiHidden="0" w:uiPriority="64" w:unhideWhenUsed="0"/>
-    <w:lsdException w:name="Medium List 1 Accent 4" w:semiHidden="0" w:uiPriority="65" w:unhideWhenUsed="0"/>
-    <w:lsdException w:name="Medium List 2 Accent 4" w:semiHidden="0" w:uiPriority="66" w:unhideWhenUsed="0"/>
-    <w:lsdException w:name="Medium Grid 1 Accent 4" w:semiHidden="0" w:uiPriority="67" w:unhideWhenUsed="0"/>
-    <w:lsdException w:name="Medium Grid 2 Accent 4" w:semiHidden="0" w:uiPriority="68" w:unhideWhenUsed="0"/>
-    <w:lsdException w:name="Medium Grid 3 Accent 4" w:semiHidden="0" w:uiPriority="69" w:unhideWhenUsed="0"/>
-    <w:lsdException w:name="Dark List Accent 4" w:semiHidden="0" w:uiPriority="70" w:unhideWhenUsed="0"/>
-    <w:lsdException w:name="Colorful Shading Accent 4" w:semiHidden="0" w:uiPriority="71" w:unhideWhenUsed="0"/>
-    <w:lsdException w:name="Colorful List Accent 4" w:semiHidden="0" w:uiPriority="72" w:unhideWhenUsed="0"/>
-    <w:lsdException w:name="Colorful Grid Accent 4" w:semiHidden="0" w:uiPriority="73" w:unhideWhenUsed="0"/>
-    <w:lsdException w:name="Light Shading Accent 5" w:semiHidden="0" w:uiPriority="60" w:unhideWhenUsed="0"/>
-    <w:lsdException w:name="Light List Accent 5" w:semiHidden="0" w:uiPriority="61" w:unhideWhenUsed="0"/>
-    <w:lsdException w:name="Light Grid Accent 5" w:semiHidden="0" w:uiPriority="62" w:unhideWhenUsed="0"/>
-    <w:lsdException w:name="Medium Shading 1 Accent 5" w:semiHidden="0" w:uiPriority="63" w:unhideWhenUsed="0"/>
-    <w:lsdException w:name="Medium Shading 2 Accent 5" w:semiHidden="0" w:uiPriority="64" w:unhideWhenUsed="0"/>
-    <w:lsdException w:name="Medium List 1 Accent 5" w:semiHidden="0" w:uiPriority="65" w:unhideWhenUsed="0"/>
-    <w:lsdException w:name="Medium List 2 Accent 5" w:semiHidden="0" w:uiPriority="66" w:unhideWhenUsed="0"/>
-    <w:lsdException w:name="Medium Grid 1 Accent 5" w:semiHidden="0" w:uiPriority="67" w:unhideWhenUsed="0"/>
-    <w:lsdException w:name="Medium Grid 2 Accent 5" w:semiHidden="0" w:uiPriority="68" w:unhideWhenUsed="0"/>
-    <w:lsdException w:name="Medium Grid 3 Accent 5" w:semiHidden="0" w:uiPriority="69" w:unhideWhenUsed="0"/>
-    <w:lsdException w:name="Dark List Accent 5" w:semiHidden="0" w:uiPriority="70" w:unhideWhenUsed="0"/>
-    <w:lsdException w:name="Colorful Shading Accent 5" w:semiHidden="0" w:uiPriority="71" w:unhideWhenUsed="0"/>
-    <w:lsdException w:name="Colorful List Accent 5" w:semiHidden="0" w:uiPriority="72" w:unhideWhenUsed="0"/>
-    <w:lsdException w:name="Colorful Grid Accent 5" w:semiHidden="0" w:uiPriority="73" w:unhideWhenUsed="0"/>
-    <w:lsdException w:name="Light Shading Accent 6" w:semiHidden="0" w:uiPriority="60" w:unhideWhenUsed="0"/>
-    <w:lsdException w:name="Light List Accent 6" w:semiHidden="0" w:uiPriority="61" w:unhideWhenUsed="0"/>
-    <w:lsdException w:name="Light Grid Accent 6" w:semiHidden="0" w:uiPriority="62" w:unhideWhenUsed="0"/>
-    <w:lsdException w:name="Medium Shading 1 Accent 6" w:semiHidden="0" w:uiPriority="63" w:unhideWhenUsed="0"/>
-    <w:lsdException w:name="Medium Shading 2 Accent 6" w:semiHidden="0" w:uiPriority="64" w:unhideWhenUsed="0"/>
-    <w:lsdException w:name="Medium List 1 Accent 6" w:semiHidden="0" w:uiPriority="65" w:unhideWhenUsed="0"/>
-    <w:lsdException w:name="Medium List 2 Accent 6" w:semiHidden="0" w:uiPriority="66" w:unhideWhenUsed="0"/>
-    <w:lsdException w:name="Medium Grid 1 Accent 6" w:semiHidden="0" w:uiPriority="67" w:unhideWhenUsed="0"/>
-    <w:lsdException w:name="Medium Grid 2 Accent 6" w:semiHidden="0" w:uiPriority="68" w:unhideWhenUsed="0"/>
-    <w:lsdException w:name="Medium Grid 3 Accent 6" w:semiHidden="0" w:uiPriority="69" w:unhideWhenUsed="0"/>
-    <w:lsdException w:name="Dark List Accent 6" w:semiHidden="0" w:uiPriority="70" w:unhideWhenUsed="0"/>
-    <w:lsdException w:name="Colorful Shading Accent 6" w:semiHidden="0" w:uiPriority="71" w:unhideWhenUsed="0"/>
-    <w:lsdException w:name="Colorful List Accent 6" w:semiHidden="0" w:uiPriority="72" w:unhideWhenUsed="0"/>
-    <w:lsdException w:name="Colorful Grid Accent 6" w:semiHidden="0" w:uiPriority="73" w:unhideWhenUsed="0"/>
-    <w:lsdException w:name="Subtle Emphasis" w:semiHidden="0" w:uiPriority="19" w:unhideWhenUsed="0" w:qFormat="1"/>
-    <w:lsdException w:name="Intense Emphasis" w:semiHidden="0" w:uiPriority="21" w:unhideWhenUsed="0" w:qFormat="1"/>
-    <w:lsdException w:name="Subtle Reference" w:semiHidden="0" w:uiPriority="31" w:unhideWhenUsed="0" w:qFormat="1"/>
-    <w:lsdException w:name="Intense Reference" w:semiHidden="0" w:uiPriority="32" w:unhideWhenUsed="0" w:qFormat="1"/>
-    <w:lsdException w:name="Book Title" w:semiHidden="0" w:uiPriority="33" w:unhideWhenUsed="0" w:qFormat="1"/>
-    <w:lsdException w:name="Bibliography" w:uiPriority="37"/>
-    <w:lsdException w:name="TOC Heading" w:uiPriority="39" w:qFormat="1"/>
-  </w:latentStyles>
-  <w:style w:type="paragraph" w:default="1" w:styleId="Normal">
-    <w:name w:val="Normal"/>
-    <w:qFormat/>
-    <w:rsid w:val="00784F12"/>
-    <w:pPr>
-      <w:spacing w:after="200" w:line="276" w:lineRule="auto"/>
-    </w:pPr>
+  <w:style w:type="character" w:styleId="Hyperlink">
+    <w:name w:val="Hyperlink"/>
+    <w:basedOn w:val="DefaultParagraphFont"/>
+    <w:uiPriority w:val="99"/>
+    <w:unhideWhenUsed/>
+    <w:rsid w:val="00C66734"/>
     <w:rPr>
-      <w:sz w:val="22"/>
-      <w:szCs w:val="22"/>
+      <w:color w:val="0000FF" w:themeColor="hyperlink"/>
+      <w:u w:val="single"/>
     </w:rPr>
   </w:style>
-  <w:style w:type="paragraph" w:styleId="Heading1">
-    <w:name w:val="heading 1"/>
-    <w:basedOn w:val="Normal"/>
-    <w:next w:val="Normal"/>
-    <w:link w:val="Heading1Char"/>
-    <w:uiPriority w:val="9"/>
-    <w:qFormat/>
-    <w:rsid w:val="00A65726"/>
-    <w:pPr>
-      <w:keepNext/>
-      <w:keepLines/>
-      <w:spacing w:before="480" w:after="0"/>
-      <w:outlineLvl w:val="0"/>
-    </w:pPr>
-    <w:rPr>
-      <w:rFonts w:asciiTheme="majorHAnsi" w:eastAsiaTheme="majorEastAsia" w:hAnsiTheme="majorHAnsi" w:cstheme="majorBidi"/>
-      <w:b/>
-      <w:bCs/>
-      <w:color w:val="365F91" w:themeColor="accent1" w:themeShade="BF"/>
-      <w:sz w:val="28"/>
-      <w:szCs w:val="28"/>
-    </w:rPr>
-  </w:style>
-  <w:style w:type="paragraph" w:styleId="Heading2">
-    <w:name w:val="heading 2"/>
-    <w:basedOn w:val="Normal"/>
-    <w:next w:val="Normal"/>
-    <w:link w:val="Heading2Char"/>
-    <w:uiPriority w:val="9"/>
-    <w:unhideWhenUsed/>
-    <w:qFormat/>
-    <w:rsid w:val="005466E9"/>
-    <w:pPr>
-      <w:keepNext/>
-      <w:keepLines/>
-      <w:spacing w:before="200" w:after="0"/>
-      <w:outlineLvl w:val="1"/>
-    </w:pPr>
-    <w:rPr>
-      <w:rFonts w:asciiTheme="majorHAnsi" w:eastAsiaTheme="majorEastAsia" w:hAnsiTheme="majorHAnsi" w:cstheme="majorBidi"/>
-      <w:b/>
-      <w:bCs/>
-      <w:color w:val="4F81BD" w:themeColor="accent1"/>
-      <w:sz w:val="26"/>
-      <w:szCs w:val="26"/>
-    </w:rPr>
-  </w:style>
-  <w:style w:type="paragraph" w:styleId="Heading3">
-    <w:name w:val="heading 3"/>
-    <w:basedOn w:val="Normal"/>
-    <w:next w:val="Normal"/>
-    <w:link w:val="Heading3Char"/>
-    <w:uiPriority w:val="9"/>
-    <w:unhideWhenUsed/>
-    <w:qFormat/>
-    <w:rsid w:val="008B6284"/>
-    <w:pPr>
-      <w:keepNext/>
-      <w:keepLines/>
-      <w:spacing w:before="200" w:after="0"/>
-      <w:outlineLvl w:val="2"/>
-    </w:pPr>
-    <w:rPr>
-      <w:rFonts w:asciiTheme="majorHAnsi" w:eastAsiaTheme="majorEastAsia" w:hAnsiTheme="majorHAnsi" w:cstheme="majorBidi"/>
-      <w:b/>
-      <w:bCs/>
-      <w:color w:val="4F81BD" w:themeColor="accent1"/>
-    </w:rPr>
-  </w:style>
-  <w:style w:type="paragraph" w:styleId="Heading4">
-    <w:name w:val="heading 4"/>
-    <w:basedOn w:val="Normal"/>
-    <w:next w:val="Normal"/>
-    <w:link w:val="Heading4Char"/>
-    <w:uiPriority w:val="9"/>
-    <w:unhideWhenUsed/>
-    <w:qFormat/>
-    <w:rsid w:val="008B6284"/>
-    <w:pPr>
-      <w:keepNext/>
-      <w:keepLines/>
-      <w:spacing w:before="200" w:after="0"/>
-      <w:outlineLvl w:val="3"/>
-    </w:pPr>
-    <w:rPr>
-      <w:rFonts w:asciiTheme="majorHAnsi" w:eastAsiaTheme="majorEastAsia" w:hAnsiTheme="majorHAnsi" w:cstheme="majorBidi"/>
-      <w:b/>
-      <w:bCs/>
-      <w:i/>
-      <w:iCs/>
-      <w:color w:val="4F81BD" w:themeColor="accent1"/>
-    </w:rPr>
-  </w:style>
-  <w:style w:type="character" w:default="1" w:styleId="DefaultParagraphFont">
-    <w:name w:val="Default Paragraph Font"/>
-    <w:uiPriority w:val="1"/>
-    <w:semiHidden/>
-    <w:unhideWhenUsed/>
-  </w:style>
-  <w:style w:type="table" w:default="1" w:styleId="TableNormal">
-    <w:name w:val="Normal Table"/>
+  <w:style w:type="character" w:styleId="UnresolvedMention">
+    <w:name w:val="Unresolved Mention"/>
+    <w:basedOn w:val="DefaultParagraphFont"/>
     <w:uiPriority w:val="99"/>
     <w:semiHidden/>
     <w:unhideWhenUsed/>
-    <w:tblPr>
-      <w:tblInd w:w="0" w:type="dxa"/>
-      <w:tblCellMar>
-        <w:top w:w="0" w:type="dxa"/>
-        <w:left w:w="108" w:type="dxa"/>
-        <w:bottom w:w="0" w:type="dxa"/>
-        <w:right w:w="108" w:type="dxa"/>
-      </w:tblCellMar>
-    </w:tblPr>
-  </w:style>
-  <w:style w:type="numbering" w:default="1" w:styleId="NoList">
-    <w:name w:val="No List"/>
-    <w:uiPriority w:val="99"/>
-    <w:semiHidden/>
-    <w:unhideWhenUsed/>
-  </w:style>
-  <w:style w:type="paragraph" w:styleId="ListParagraph">
-    <w:name w:val="List Paragraph"/>
-    <w:basedOn w:val="Normal"/>
-    <w:uiPriority w:val="34"/>
-    <w:qFormat/>
-    <w:rsid w:val="00756848"/>
-    <w:pPr>
-      <w:ind w:left="720"/>
-      <w:contextualSpacing/>
-    </w:pPr>
-  </w:style>
-  <w:style w:type="paragraph" w:styleId="Header">
-    <w:name w:val="header"/>
-    <w:basedOn w:val="Normal"/>
-    <w:link w:val="HeaderChar"/>
-    <w:uiPriority w:val="99"/>
-    <w:unhideWhenUsed/>
-    <w:rsid w:val="00D42834"/>
-    <w:pPr>
-      <w:tabs>
-        <w:tab w:val="center" w:pos="4680"/>
-        <w:tab w:val="right" w:pos="9360"/>
-      </w:tabs>
-    </w:pPr>
-  </w:style>
-  <w:style w:type="character" w:customStyle="1" w:styleId="HeaderChar">
-    <w:name w:val="Header Char"/>
-    <w:basedOn w:val="DefaultParagraphFont"/>
-    <w:link w:val="Header"/>
-    <w:uiPriority w:val="99"/>
-    <w:rsid w:val="00D42834"/>
+    <w:rsid w:val="00C66734"/>
     <w:rPr>
-      <w:sz w:val="22"/>
-      <w:szCs w:val="22"/>
-    </w:rPr>
-  </w:style>
-  <w:style w:type="paragraph" w:styleId="Footer">
-    <w:name w:val="footer"/>
-    <w:basedOn w:val="Normal"/>
-    <w:link w:val="FooterChar"/>
-    <w:uiPriority w:val="99"/>
-    <w:unhideWhenUsed/>
-    <w:rsid w:val="00D42834"/>
-    <w:pPr>
-      <w:tabs>
-        <w:tab w:val="center" w:pos="4680"/>
-        <w:tab w:val="right" w:pos="9360"/>
-      </w:tabs>
-    </w:pPr>
-  </w:style>
-  <w:style w:type="character" w:customStyle="1" w:styleId="FooterChar">
-    <w:name w:val="Footer Char"/>
-    <w:basedOn w:val="DefaultParagraphFont"/>
-    <w:link w:val="Footer"/>
-    <w:uiPriority w:val="99"/>
-    <w:rsid w:val="00D42834"/>
-    <w:rPr>
-      <w:sz w:val="22"/>
-      <w:szCs w:val="22"/>
-    </w:rPr>
-  </w:style>
-  <w:style w:type="paragraph" w:styleId="BalloonText">
-    <w:name w:val="Balloon Text"/>
-    <w:basedOn w:val="Normal"/>
-    <w:link w:val="BalloonTextChar"/>
-    <w:uiPriority w:val="99"/>
-    <w:semiHidden/>
-    <w:unhideWhenUsed/>
-    <w:rsid w:val="005466E9"/>
-    <w:pPr>
-      <w:spacing w:after="0" w:line="240" w:lineRule="auto"/>
-    </w:pPr>
-    <w:rPr>
-      <w:rFonts w:ascii="Tahoma" w:hAnsi="Tahoma" w:cs="Tahoma"/>
-      <w:sz w:val="16"/>
-      <w:szCs w:val="16"/>
-    </w:rPr>
-  </w:style>
-  <w:style w:type="character" w:customStyle="1" w:styleId="BalloonTextChar">
-    <w:name w:val="Balloon Text Char"/>
-    <w:basedOn w:val="DefaultParagraphFont"/>
-    <w:link w:val="BalloonText"/>
-    <w:uiPriority w:val="99"/>
-    <w:semiHidden/>
-    <w:rsid w:val="005466E9"/>
-    <w:rPr>
-      <w:rFonts w:ascii="Tahoma" w:hAnsi="Tahoma" w:cs="Tahoma"/>
-      <w:sz w:val="16"/>
-      <w:szCs w:val="16"/>
-    </w:rPr>
-  </w:style>
-  <w:style w:type="character" w:customStyle="1" w:styleId="Heading2Char">
-    <w:name w:val="Heading 2 Char"/>
-    <w:basedOn w:val="DefaultParagraphFont"/>
-    <w:link w:val="Heading2"/>
-    <w:uiPriority w:val="9"/>
-    <w:rsid w:val="005466E9"/>
-    <w:rPr>
-      <w:rFonts w:asciiTheme="majorHAnsi" w:eastAsiaTheme="majorEastAsia" w:hAnsiTheme="majorHAnsi" w:cstheme="majorBidi"/>
-      <w:b/>
-      <w:bCs/>
-      <w:color w:val="4F81BD" w:themeColor="accent1"/>
-      <w:sz w:val="26"/>
-      <w:szCs w:val="26"/>
-    </w:rPr>
-  </w:style>
-  <w:style w:type="table" w:styleId="TableGrid">
-    <w:name w:val="Table Grid"/>
-    <w:basedOn w:val="TableNormal"/>
-    <w:uiPriority w:val="59"/>
-    <w:rsid w:val="002C70AA"/>
-    <w:tblPr>
-      <w:tblInd w:w="0" w:type="dxa"/>
-      <w:tblBorders>
-        <w:top w:val="single" w:sz="4" w:space="0" w:color="auto"/>
-        <w:left w:val="single" w:sz="4" w:space="0" w:color="auto"/>
-        <w:bottom w:val="single" w:sz="4" w:space="0" w:color="auto"/>
-        <w:right w:val="single" w:sz="4" w:space="0" w:color="auto"/>
-        <w:insideH w:val="single" w:sz="4" w:space="0" w:color="auto"/>
-        <w:insideV w:val="single" w:sz="4" w:space="0" w:color="auto"/>
-      </w:tblBorders>
-      <w:tblCellMar>
-        <w:top w:w="0" w:type="dxa"/>
-        <w:left w:w="108" w:type="dxa"/>
-        <w:bottom w:w="0" w:type="dxa"/>
-        <w:right w:w="108" w:type="dxa"/>
-      </w:tblCellMar>
-    </w:tblPr>
-  </w:style>
-  <w:style w:type="paragraph" w:styleId="Title">
-    <w:name w:val="Title"/>
-    <w:basedOn w:val="Normal"/>
-    <w:next w:val="Normal"/>
-    <w:link w:val="TitleChar"/>
-    <w:uiPriority w:val="10"/>
-    <w:qFormat/>
-    <w:rsid w:val="00A65726"/>
-    <w:pPr>
-      <w:pBdr>
-        <w:bottom w:val="single" w:sz="8" w:space="4" w:color="4F81BD" w:themeColor="accent1"/>
-      </w:pBdr>
-      <w:spacing w:after="300" w:line="240" w:lineRule="auto"/>
-      <w:contextualSpacing/>
-    </w:pPr>
-    <w:rPr>
-      <w:rFonts w:asciiTheme="majorHAnsi" w:eastAsiaTheme="majorEastAsia" w:hAnsiTheme="majorHAnsi" w:cstheme="majorBidi"/>
-      <w:color w:val="17365D" w:themeColor="text2" w:themeShade="BF"/>
-      <w:spacing w:val="5"/>
-      <w:kern w:val="28"/>
-      <w:sz w:val="52"/>
-      <w:szCs w:val="52"/>
-    </w:rPr>
-  </w:style>
-  <w:style w:type="character" w:customStyle="1" w:styleId="TitleChar">
-    <w:name w:val="Title Char"/>
-    <w:basedOn w:val="DefaultParagraphFont"/>
-    <w:link w:val="Title"/>
-    <w:uiPriority w:val="10"/>
-    <w:rsid w:val="00A65726"/>
-    <w:rPr>
-      <w:rFonts w:asciiTheme="majorHAnsi" w:eastAsiaTheme="majorEastAsia" w:hAnsiTheme="majorHAnsi" w:cstheme="majorBidi"/>
-      <w:color w:val="17365D" w:themeColor="text2" w:themeShade="BF"/>
-      <w:spacing w:val="5"/>
-      <w:kern w:val="28"/>
-      <w:sz w:val="52"/>
-      <w:szCs w:val="52"/>
-    </w:rPr>
-  </w:style>
-  <w:style w:type="character" w:customStyle="1" w:styleId="Heading1Char">
-    <w:name w:val="Heading 1 Char"/>
-    <w:basedOn w:val="DefaultParagraphFont"/>
-    <w:link w:val="Heading1"/>
-    <w:uiPriority w:val="9"/>
-    <w:rsid w:val="00A65726"/>
-    <w:rPr>
-      <w:rFonts w:asciiTheme="majorHAnsi" w:eastAsiaTheme="majorEastAsia" w:hAnsiTheme="majorHAnsi" w:cstheme="majorBidi"/>
-      <w:b/>
-      <w:bCs/>
-      <w:color w:val="365F91" w:themeColor="accent1" w:themeShade="BF"/>
-      <w:sz w:val="28"/>
-      <w:szCs w:val="28"/>
-    </w:rPr>
-  </w:style>
-  <w:style w:type="character" w:customStyle="1" w:styleId="Heading3Char">
-    <w:name w:val="Heading 3 Char"/>
-    <w:basedOn w:val="DefaultParagraphFont"/>
-    <w:link w:val="Heading3"/>
-    <w:uiPriority w:val="9"/>
-    <w:rsid w:val="008B6284"/>
-    <w:rPr>
-      <w:rFonts w:asciiTheme="majorHAnsi" w:eastAsiaTheme="majorEastAsia" w:hAnsiTheme="majorHAnsi" w:cstheme="majorBidi"/>
-      <w:b/>
-      <w:bCs/>
-      <w:color w:val="4F81BD" w:themeColor="accent1"/>
-      <w:sz w:val="22"/>
-      <w:szCs w:val="22"/>
-    </w:rPr>
-  </w:style>
-  <w:style w:type="character" w:customStyle="1" w:styleId="Heading4Char">
-    <w:name w:val="Heading 4 Char"/>
-    <w:basedOn w:val="DefaultParagraphFont"/>
-    <w:link w:val="Heading4"/>
-    <w:uiPriority w:val="9"/>
-    <w:rsid w:val="008B6284"/>
-    <w:rPr>
-      <w:rFonts w:asciiTheme="majorHAnsi" w:eastAsiaTheme="majorEastAsia" w:hAnsiTheme="majorHAnsi" w:cstheme="majorBidi"/>
-      <w:b/>
-      <w:bCs/>
-      <w:i/>
-      <w:iCs/>
-      <w:color w:val="4F81BD" w:themeColor="accent1"/>
-      <w:sz w:val="22"/>
-      <w:szCs w:val="22"/>
-    </w:rPr>
-  </w:style>
-  <w:style w:type="paragraph" w:styleId="NoSpacing">
-    <w:name w:val="No Spacing"/>
-    <w:uiPriority w:val="1"/>
-    <w:qFormat/>
-    <w:rsid w:val="008B6284"/>
-    <w:rPr>
-      <w:sz w:val="22"/>
-      <w:szCs w:val="22"/>
+      <w:color w:val="605E5C"/>
+      <w:shd w:val="clear" w:color="auto" w:fill="E1DFDD"/>
     </w:rPr>
   </w:style>
 </w:styles>

</xml_diff>

<commit_message>
minor changes to docs & add batch detector documentation
</commit_message>
<xml_diff>
--- a/docs/src/Annotation.docx
+++ b/docs/src/Annotation.docx
@@ -1,6 +1,6 @@
 
 <file path=word/document.xml><?xml version="1.0" encoding="utf-8"?>
-<w:document xmlns:wpc="http://schemas.microsoft.com/office/word/2010/wordprocessingCanvas" xmlns:cx="http://schemas.microsoft.com/office/drawing/2014/chartex" xmlns:cx1="http://schemas.microsoft.com/office/drawing/2015/9/8/chartex" xmlns:cx2="http://schemas.microsoft.com/office/drawing/2015/10/21/chartex" xmlns:cx3="http://schemas.microsoft.com/office/drawing/2016/5/9/chartex" xmlns:cx4="http://schemas.microsoft.com/office/drawing/2016/5/10/chartex" xmlns:cx5="http://schemas.microsoft.com/office/drawing/2016/5/11/chartex" xmlns:cx6="http://schemas.microsoft.com/office/drawing/2016/5/12/chartex" xmlns:cx7="http://schemas.microsoft.com/office/drawing/2016/5/13/chartex" xmlns:cx8="http://schemas.microsoft.com/office/drawing/2016/5/14/chartex" xmlns:mc="http://schemas.openxmlformats.org/markup-compatibility/2006" xmlns:aink="http://schemas.microsoft.com/office/drawing/2016/ink" xmlns:am3d="http://schemas.microsoft.com/office/drawing/2017/model3d" xmlns:o="urn:schemas-microsoft-com:office:office" xmlns:r="http://schemas.openxmlformats.org/officeDocument/2006/relationships" xmlns:m="http://schemas.openxmlformats.org/officeDocument/2006/math" xmlns:v="urn:schemas-microsoft-com:vml" xmlns:wp14="http://schemas.microsoft.com/office/word/2010/wordprocessingDrawing" xmlns:wp="http://schemas.openxmlformats.org/drawingml/2006/wordprocessingDrawing" xmlns:w10="urn:schemas-microsoft-com:office:word" xmlns:w="http://schemas.openxmlformats.org/wordprocessingml/2006/main" xmlns:w14="http://schemas.microsoft.com/office/word/2010/wordml" xmlns:w15="http://schemas.microsoft.com/office/word/2012/wordml" xmlns:w16cex="http://schemas.microsoft.com/office/word/2018/wordml/cex" xmlns:w16cid="http://schemas.microsoft.com/office/word/2016/wordml/cid" xmlns:w16="http://schemas.microsoft.com/office/word/2018/wordml" xmlns:w16sdtdh="http://schemas.microsoft.com/office/word/2020/wordml/sdtdatahash" xmlns:w16se="http://schemas.microsoft.com/office/word/2015/wordml/symex" xmlns:wpg="http://schemas.microsoft.com/office/word/2010/wordprocessingGroup" xmlns:wpi="http://schemas.microsoft.com/office/word/2010/wordprocessingInk" xmlns:wne="http://schemas.microsoft.com/office/word/2006/wordml" xmlns:wps="http://schemas.microsoft.com/office/word/2010/wordprocessingShape" mc:Ignorable="w14 w15 w16se w16cid w16 w16cex w16sdtdh wp14">
+<w:document xmlns:wpc="http://schemas.microsoft.com/office/word/2010/wordprocessingCanvas" xmlns:cx="http://schemas.microsoft.com/office/drawing/2014/chartex" xmlns:cx1="http://schemas.microsoft.com/office/drawing/2015/9/8/chartex" xmlns:cx2="http://schemas.microsoft.com/office/drawing/2015/10/21/chartex" xmlns:cx3="http://schemas.microsoft.com/office/drawing/2016/5/9/chartex" xmlns:cx4="http://schemas.microsoft.com/office/drawing/2016/5/10/chartex" xmlns:cx5="http://schemas.microsoft.com/office/drawing/2016/5/11/chartex" xmlns:cx6="http://schemas.microsoft.com/office/drawing/2016/5/12/chartex" xmlns:cx7="http://schemas.microsoft.com/office/drawing/2016/5/13/chartex" xmlns:cx8="http://schemas.microsoft.com/office/drawing/2016/5/14/chartex" xmlns:mc="http://schemas.openxmlformats.org/markup-compatibility/2006" xmlns:aink="http://schemas.microsoft.com/office/drawing/2016/ink" xmlns:am3d="http://schemas.microsoft.com/office/drawing/2017/model3d" xmlns:o="urn:schemas-microsoft-com:office:office" xmlns:oel="http://schemas.microsoft.com/office/2019/extlst" xmlns:r="http://schemas.openxmlformats.org/officeDocument/2006/relationships" xmlns:m="http://schemas.openxmlformats.org/officeDocument/2006/math" xmlns:v="urn:schemas-microsoft-com:vml" xmlns:wp14="http://schemas.microsoft.com/office/word/2010/wordprocessingDrawing" xmlns:wp="http://schemas.openxmlformats.org/drawingml/2006/wordprocessingDrawing" xmlns:w10="urn:schemas-microsoft-com:office:word" xmlns:w="http://schemas.openxmlformats.org/wordprocessingml/2006/main" xmlns:w14="http://schemas.microsoft.com/office/word/2010/wordml" xmlns:w15="http://schemas.microsoft.com/office/word/2012/wordml" xmlns:w16cex="http://schemas.microsoft.com/office/word/2018/wordml/cex" xmlns:w16cid="http://schemas.microsoft.com/office/word/2016/wordml/cid" xmlns:w16="http://schemas.microsoft.com/office/word/2018/wordml" xmlns:w16sdtdh="http://schemas.microsoft.com/office/word/2020/wordml/sdtdatahash" xmlns:w16se="http://schemas.microsoft.com/office/word/2015/wordml/symex" xmlns:wpg="http://schemas.microsoft.com/office/word/2010/wordprocessingGroup" xmlns:wpi="http://schemas.microsoft.com/office/word/2010/wordprocessingInk" xmlns:wne="http://schemas.microsoft.com/office/word/2006/wordml" xmlns:wps="http://schemas.microsoft.com/office/word/2010/wordprocessingShape" mc:Ignorable="w14 w15 w16se w16cid w16 w16cex w16sdtdh wp14">
   <w:body>
     <w:p>
       <w:pPr>
@@ -9,11 +9,19 @@
       <w:r>
         <w:t xml:space="preserve">User Manual for </w:t>
       </w:r>
+      <w:proofErr w:type="spellStart"/>
       <w:r>
         <w:rPr>
           <w:i/>
         </w:rPr>
-        <w:t xml:space="preserve">Silbido’s </w:t>
+        <w:t>Silbido’s</w:t>
+      </w:r>
+      <w:proofErr w:type="spellEnd"/>
+      <w:r>
+        <w:rPr>
+          <w:i/>
+        </w:rPr>
+        <w:t xml:space="preserve"> </w:t>
       </w:r>
       <w:r>
         <w:t>Annotation</w:t>
@@ -40,7 +48,29 @@
           <w:sz w:val="32"/>
           <w:szCs w:val="40"/>
         </w:rPr>
-        <w:t>Please read the ReadMeFirst file before attempting to use this software.</w:t>
+        <w:t xml:space="preserve">Please read the </w:t>
+      </w:r>
+      <w:proofErr w:type="spellStart"/>
+      <w:r>
+        <w:rPr>
+          <w:rFonts w:cstheme="minorHAnsi"/>
+          <w:b/>
+          <w:color w:val="FF0000"/>
+          <w:sz w:val="32"/>
+          <w:szCs w:val="40"/>
+        </w:rPr>
+        <w:t>ReadMeFirst</w:t>
+      </w:r>
+      <w:proofErr w:type="spellEnd"/>
+      <w:r>
+        <w:rPr>
+          <w:rFonts w:cstheme="minorHAnsi"/>
+          <w:b/>
+          <w:color w:val="FF0000"/>
+          <w:sz w:val="32"/>
+          <w:szCs w:val="40"/>
+        </w:rPr>
+        <w:t xml:space="preserve"> file before attempting to use this software.</w:t>
       </w:r>
     </w:p>
     <w:p>
@@ -96,7 +126,21 @@
         <w:rPr>
           <w:rFonts w:ascii="Times New Roman" w:hAnsi="Times New Roman"/>
         </w:rPr>
-        <w:t xml:space="preserve">The dtTonalAnnotate tool can either be used to hand label smaller datasets or clean up automated detections using </w:t>
+        <w:t xml:space="preserve">The </w:t>
+      </w:r>
+      <w:proofErr w:type="spellStart"/>
+      <w:r>
+        <w:rPr>
+          <w:rFonts w:ascii="Times New Roman" w:hAnsi="Times New Roman"/>
+        </w:rPr>
+        <w:t>dtTonalAnnotate</w:t>
+      </w:r>
+      <w:proofErr w:type="spellEnd"/>
+      <w:r>
+        <w:rPr>
+          <w:rFonts w:ascii="Times New Roman" w:hAnsi="Times New Roman"/>
+        </w:rPr>
+        <w:t xml:space="preserve"> tool can either be used to hand label smaller datasets or clean up automated detections using </w:t>
       </w:r>
       <w:r>
         <w:rPr>
@@ -144,7 +188,21 @@
         <w:rPr>
           <w:rFonts w:ascii="Times New Roman" w:hAnsi="Times New Roman"/>
         </w:rPr>
-        <w:t xml:space="preserve">nalyst can then trace tonals over the spectrogram using different </w:t>
+        <w:t xml:space="preserve">nalyst can then trace </w:t>
+      </w:r>
+      <w:proofErr w:type="spellStart"/>
+      <w:r>
+        <w:rPr>
+          <w:rFonts w:ascii="Times New Roman" w:hAnsi="Times New Roman"/>
+        </w:rPr>
+        <w:t>tonals</w:t>
+      </w:r>
+      <w:proofErr w:type="spellEnd"/>
+      <w:r>
+        <w:rPr>
+          <w:rFonts w:ascii="Times New Roman" w:hAnsi="Times New Roman"/>
+        </w:rPr>
+        <w:t xml:space="preserve"> over the spectrogram using different </w:t>
       </w:r>
       <w:r>
         <w:rPr>
@@ -212,8 +270,30 @@
         <w:rPr>
           <w:rFonts w:ascii="Times New Roman" w:hAnsi="Times New Roman"/>
         </w:rPr>
-        <w:t xml:space="preserve"> tonals to generate ground tonals</w:t>
-      </w:r>
+        <w:t xml:space="preserve"> </w:t>
+      </w:r>
+      <w:proofErr w:type="spellStart"/>
+      <w:r>
+        <w:rPr>
+          <w:rFonts w:ascii="Times New Roman" w:hAnsi="Times New Roman"/>
+        </w:rPr>
+        <w:t>tonals</w:t>
+      </w:r>
+      <w:proofErr w:type="spellEnd"/>
+      <w:r>
+        <w:rPr>
+          <w:rFonts w:ascii="Times New Roman" w:hAnsi="Times New Roman"/>
+        </w:rPr>
+        <w:t xml:space="preserve"> to generate ground </w:t>
+      </w:r>
+      <w:proofErr w:type="spellStart"/>
+      <w:r>
+        <w:rPr>
+          <w:rFonts w:ascii="Times New Roman" w:hAnsi="Times New Roman"/>
+        </w:rPr>
+        <w:t>tonals</w:t>
+      </w:r>
+      <w:proofErr w:type="spellEnd"/>
       <w:r>
         <w:rPr>
           <w:rFonts w:ascii="Times New Roman" w:hAnsi="Times New Roman"/>
@@ -236,7 +316,21 @@
         <w:rPr>
           <w:rFonts w:ascii="Times New Roman" w:hAnsi="Times New Roman"/>
         </w:rPr>
-        <w:t xml:space="preserve">audio file and detected tonals as input. It allows an analyst to add, merge, </w:t>
+        <w:t xml:space="preserve">audio file and detected </w:t>
+      </w:r>
+      <w:proofErr w:type="spellStart"/>
+      <w:r>
+        <w:rPr>
+          <w:rFonts w:ascii="Times New Roman" w:hAnsi="Times New Roman"/>
+        </w:rPr>
+        <w:t>tonals</w:t>
+      </w:r>
+      <w:proofErr w:type="spellEnd"/>
+      <w:r>
+        <w:rPr>
+          <w:rFonts w:ascii="Times New Roman" w:hAnsi="Times New Roman"/>
+        </w:rPr>
+        <w:t xml:space="preserve"> as input. It allows an analyst to add, merge, </w:t>
       </w:r>
       <w:r>
         <w:rPr>
@@ -367,7 +461,35 @@
         <w:rPr>
           <w:rFonts w:ascii="Times New Roman" w:hAnsi="Times New Roman"/>
         </w:rPr>
-        <w:t>To annotate the tonals occurring in a specific file, run the following command after following the instructions in the readmefirst document.</w:t>
+        <w:t xml:space="preserve">To annotate the </w:t>
+      </w:r>
+      <w:proofErr w:type="spellStart"/>
+      <w:r>
+        <w:rPr>
+          <w:rFonts w:ascii="Times New Roman" w:hAnsi="Times New Roman"/>
+        </w:rPr>
+        <w:t>tonals</w:t>
+      </w:r>
+      <w:proofErr w:type="spellEnd"/>
+      <w:r>
+        <w:rPr>
+          <w:rFonts w:ascii="Times New Roman" w:hAnsi="Times New Roman"/>
+        </w:rPr>
+        <w:t xml:space="preserve"> occurring in a specific file, run the following command after following the instructions in the </w:t>
+      </w:r>
+      <w:proofErr w:type="spellStart"/>
+      <w:r>
+        <w:rPr>
+          <w:rFonts w:ascii="Times New Roman" w:hAnsi="Times New Roman"/>
+        </w:rPr>
+        <w:t>readmefirst</w:t>
+      </w:r>
+      <w:proofErr w:type="spellEnd"/>
+      <w:r>
+        <w:rPr>
+          <w:rFonts w:ascii="Times New Roman" w:hAnsi="Times New Roman"/>
+        </w:rPr>
+        <w:t xml:space="preserve"> document.</w:t>
       </w:r>
     </w:p>
     <w:p>
@@ -392,6 +514,7 @@
           <w:szCs w:val="20"/>
         </w:rPr>
       </w:pPr>
+      <w:proofErr w:type="spellStart"/>
       <w:r>
         <w:rPr>
           <w:rFonts w:ascii="Courier New" w:hAnsi="Courier New" w:cs="Courier New"/>
@@ -408,6 +531,7 @@
         </w:rPr>
         <w:t>TonalAnnotate</w:t>
       </w:r>
+      <w:proofErr w:type="spellEnd"/>
       <w:r>
         <w:rPr>
           <w:rFonts w:ascii="Courier New" w:hAnsi="Courier New" w:cs="Courier New"/>
@@ -511,6 +635,7 @@
           <w:rFonts w:ascii="Times New Roman" w:hAnsi="Times New Roman"/>
         </w:rPr>
       </w:pPr>
+      <w:proofErr w:type="spellStart"/>
       <w:r>
         <w:rPr>
           <w:rFonts w:ascii="Courier New" w:hAnsi="Courier New" w:cs="Courier New"/>
@@ -527,6 +652,7 @@
         </w:rPr>
         <w:t>TonalAnnotate</w:t>
       </w:r>
+      <w:proofErr w:type="spellEnd"/>
       <w:r>
         <w:rPr>
           <w:rFonts w:ascii="Courier New" w:hAnsi="Courier New" w:cs="Courier New"/>
@@ -713,8 +839,37 @@
         <w:rPr>
           <w:rFonts w:ascii="Times New Roman" w:hAnsi="Times New Roman"/>
         </w:rPr>
-        <w:t xml:space="preserve">The second example shows the keyword, value paradigm that is used for many of the optional arguments that can be provided for dtTonalAnnotate.  For a complete list of options, type help or doc followed by dtTonalAnnotate.  This can be used to access the documentation for any of the functions in </w:t>
-      </w:r>
+        <w:t xml:space="preserve">The second example shows the keyword, value paradigm that is used for many of the optional arguments that can be provided for </w:t>
+      </w:r>
+      <w:proofErr w:type="spellStart"/>
+      <w:r>
+        <w:rPr>
+          <w:rFonts w:ascii="Times New Roman" w:hAnsi="Times New Roman"/>
+        </w:rPr>
+        <w:t>dtTonalAnnotate</w:t>
+      </w:r>
+      <w:proofErr w:type="spellEnd"/>
+      <w:r>
+        <w:rPr>
+          <w:rFonts w:ascii="Times New Roman" w:hAnsi="Times New Roman"/>
+        </w:rPr>
+        <w:t xml:space="preserve">.  For a complete list of options, type help or doc followed by </w:t>
+      </w:r>
+      <w:proofErr w:type="spellStart"/>
+      <w:r>
+        <w:rPr>
+          <w:rFonts w:ascii="Times New Roman" w:hAnsi="Times New Roman"/>
+        </w:rPr>
+        <w:t>dtTonalAnnotate</w:t>
+      </w:r>
+      <w:proofErr w:type="spellEnd"/>
+      <w:r>
+        <w:rPr>
+          <w:rFonts w:ascii="Times New Roman" w:hAnsi="Times New Roman"/>
+        </w:rPr>
+        <w:t xml:space="preserve">.  This can be used to access the documentation for any of the functions in </w:t>
+      </w:r>
+      <w:proofErr w:type="spellStart"/>
       <w:r>
         <w:rPr>
           <w:rFonts w:ascii="Times New Roman" w:hAnsi="Times New Roman"/>
@@ -722,6 +877,7 @@
         </w:rPr>
         <w:t>silbido</w:t>
       </w:r>
+      <w:proofErr w:type="spellEnd"/>
       <w:r>
         <w:rPr>
           <w:rFonts w:ascii="Times New Roman" w:hAnsi="Times New Roman"/>
@@ -758,12 +914,14 @@
         </w:rPr>
         <w:t>'</w:t>
       </w:r>
+      <w:proofErr w:type="spellStart"/>
       <w:r>
         <w:rPr>
           <w:rFonts w:ascii="Times New Roman" w:hAnsi="Times New Roman"/>
         </w:rPr>
         <w:t>ParameterSet</w:t>
       </w:r>
+      <w:proofErr w:type="spellEnd"/>
       <w:r>
         <w:rPr>
           <w:rFonts w:ascii="Courier New" w:hAnsi="Courier New" w:cs="Courier New"/>
@@ -776,7 +934,21 @@
         <w:rPr>
           <w:rFonts w:ascii="Times New Roman" w:hAnsi="Times New Roman"/>
         </w:rPr>
-        <w:t xml:space="preserve"> option lets the user specify a default group of parameters.  There are currently two valid parameter strings that can follow ParameterSet:  </w:t>
+        <w:t xml:space="preserve"> option lets the user specify a default group of parameters.  There are currently two valid parameter strings that can follow </w:t>
+      </w:r>
+      <w:proofErr w:type="spellStart"/>
+      <w:r>
+        <w:rPr>
+          <w:rFonts w:ascii="Times New Roman" w:hAnsi="Times New Roman"/>
+        </w:rPr>
+        <w:t>ParameterSet</w:t>
+      </w:r>
+      <w:proofErr w:type="spellEnd"/>
+      <w:r>
+        <w:rPr>
+          <w:rFonts w:ascii="Times New Roman" w:hAnsi="Times New Roman"/>
+        </w:rPr>
+        <w:t xml:space="preserve">:  </w:t>
       </w:r>
       <w:r>
         <w:rPr>
@@ -814,12 +986,14 @@
         </w:rPr>
         <w:t>'</w:t>
       </w:r>
+      <w:proofErr w:type="spellStart"/>
       <w:r>
         <w:rPr>
           <w:rFonts w:ascii="Times New Roman" w:hAnsi="Times New Roman"/>
         </w:rPr>
         <w:t>mysticete</w:t>
       </w:r>
+      <w:proofErr w:type="spellEnd"/>
       <w:r>
         <w:rPr>
           <w:rFonts w:ascii="Courier New" w:hAnsi="Courier New" w:cs="Courier New"/>
@@ -832,7 +1006,35 @@
         <w:rPr>
           <w:rFonts w:ascii="Times New Roman" w:hAnsi="Times New Roman"/>
         </w:rPr>
-        <w:t xml:space="preserve">.  While the names are general, the odontocete group is designed for whistles between 5 and 50 kHz while the mysticete group is for very low frequency mysticetes such as </w:t>
+        <w:t xml:space="preserve">.  While the names are general, the odontocete group is designed for whistles between 5 and 50 kHz while the </w:t>
+      </w:r>
+      <w:proofErr w:type="spellStart"/>
+      <w:r>
+        <w:rPr>
+          <w:rFonts w:ascii="Times New Roman" w:hAnsi="Times New Roman"/>
+        </w:rPr>
+        <w:t>mysticete</w:t>
+      </w:r>
+      <w:proofErr w:type="spellEnd"/>
+      <w:r>
+        <w:rPr>
+          <w:rFonts w:ascii="Times New Roman" w:hAnsi="Times New Roman"/>
+        </w:rPr>
+        <w:t xml:space="preserve"> group is for very low frequency </w:t>
+      </w:r>
+      <w:proofErr w:type="spellStart"/>
+      <w:r>
+        <w:rPr>
+          <w:rFonts w:ascii="Times New Roman" w:hAnsi="Times New Roman"/>
+        </w:rPr>
+        <w:t>mysticetes</w:t>
+      </w:r>
+      <w:proofErr w:type="spellEnd"/>
+      <w:r>
+        <w:rPr>
+          <w:rFonts w:ascii="Times New Roman" w:hAnsi="Times New Roman"/>
+        </w:rPr>
+        <w:t xml:space="preserve"> such as </w:t>
       </w:r>
       <w:r>
         <w:rPr>
@@ -845,7 +1047,21 @@
         <w:rPr>
           <w:rFonts w:ascii="Times New Roman" w:hAnsi="Times New Roman"/>
         </w:rPr>
-        <w:t xml:space="preserve">  (The parameter sets odontocete-deep and mysticete-deep are similar except that they set the recognition algorithm to use deep learning to detect whistles or moans.) </w:t>
+        <w:t xml:space="preserve">  (The parameter sets odontocete-deep and </w:t>
+      </w:r>
+      <w:proofErr w:type="spellStart"/>
+      <w:r>
+        <w:rPr>
+          <w:rFonts w:ascii="Times New Roman" w:hAnsi="Times New Roman"/>
+        </w:rPr>
+        <w:t>mysticete</w:t>
+      </w:r>
+      <w:proofErr w:type="spellEnd"/>
+      <w:r>
+        <w:rPr>
+          <w:rFonts w:ascii="Times New Roman" w:hAnsi="Times New Roman"/>
+        </w:rPr>
+        <w:t xml:space="preserve">-deep are similar except that they set the recognition algorithm to use deep learning to detect whistles or moans.) </w:t>
       </w:r>
     </w:p>
     <w:p>
@@ -885,7 +1101,35 @@
         <w:rPr>
           <w:rFonts w:ascii="Times New Roman" w:hAnsi="Times New Roman"/>
         </w:rPr>
-        <w:t xml:space="preserve"> is 2 ms apart and 8 ms in duration</w:t>
+        <w:t xml:space="preserve"> is 2 </w:t>
+      </w:r>
+      <w:proofErr w:type="spellStart"/>
+      <w:r>
+        <w:rPr>
+          <w:rFonts w:ascii="Times New Roman" w:hAnsi="Times New Roman"/>
+        </w:rPr>
+        <w:t>ms</w:t>
+      </w:r>
+      <w:proofErr w:type="spellEnd"/>
+      <w:r>
+        <w:rPr>
+          <w:rFonts w:ascii="Times New Roman" w:hAnsi="Times New Roman"/>
+        </w:rPr>
+        <w:t xml:space="preserve"> apart and 8 </w:t>
+      </w:r>
+      <w:proofErr w:type="spellStart"/>
+      <w:r>
+        <w:rPr>
+          <w:rFonts w:ascii="Times New Roman" w:hAnsi="Times New Roman"/>
+        </w:rPr>
+        <w:t>ms</w:t>
+      </w:r>
+      <w:proofErr w:type="spellEnd"/>
+      <w:r>
+        <w:rPr>
+          <w:rFonts w:ascii="Times New Roman" w:hAnsi="Times New Roman"/>
+        </w:rPr>
+        <w:t xml:space="preserve"> in duration</w:t>
       </w:r>
       <w:r>
         <w:rPr>
@@ -952,8 +1196,40 @@
         <w:rPr>
           <w:rFonts w:ascii="Times New Roman" w:hAnsi="Times New Roman"/>
         </w:rPr>
+        <w:t>none</w:t>
+      </w:r>
+      <w:r>
+        <w:rPr>
+          <w:rFonts w:ascii="Courier New" w:hAnsi="Courier New" w:cs="Courier New"/>
+          <w:sz w:val="20"/>
+          <w:szCs w:val="20"/>
+        </w:rPr>
+        <w:t>'</w:t>
+      </w:r>
+      <w:r>
+        <w:rPr>
+          <w:rFonts w:ascii="Courier New" w:hAnsi="Courier New" w:cs="Courier New"/>
+          <w:sz w:val="20"/>
+          <w:szCs w:val="20"/>
+        </w:rPr>
+        <w:t>,</w:t>
+      </w:r>
+      <w:r>
+        <w:rPr>
+          <w:rFonts w:ascii="Courier New" w:hAnsi="Courier New" w:cs="Courier New"/>
+          <w:sz w:val="20"/>
+          <w:szCs w:val="20"/>
+        </w:rPr>
+        <w:t>'</w:t>
+      </w:r>
+      <w:proofErr w:type="spellStart"/>
+      <w:r>
+        <w:rPr>
+          <w:rFonts w:ascii="Times New Roman" w:hAnsi="Times New Roman"/>
+        </w:rPr>
         <w:t>meansub</w:t>
       </w:r>
+      <w:proofErr w:type="spellEnd"/>
       <w:r>
         <w:rPr>
           <w:rFonts w:ascii="Courier New" w:hAnsi="Courier New" w:cs="Courier New"/>
@@ -1034,6 +1310,7 @@
         </w:rPr>
         <w:t>'</w:t>
       </w:r>
+      <w:proofErr w:type="spellStart"/>
       <w:r>
         <w:rPr>
           <w:rFonts w:ascii="Courier New" w:hAnsi="Courier New" w:cs="Courier New"/>
@@ -1042,6 +1319,7 @@
         </w:rPr>
         <w:t>powerlaw</w:t>
       </w:r>
+      <w:proofErr w:type="spellEnd"/>
       <w:r>
         <w:rPr>
           <w:rFonts w:ascii="Courier New" w:hAnsi="Courier New" w:cs="Courier New"/>
@@ -1216,7 +1494,71 @@
           <w:rFonts w:ascii="Times New Roman" w:hAnsi="Times New Roman"/>
           <w:color w:val="000000"/>
         </w:rPr>
-        <w:t>If using the detected tonals for generating ground tonals it is recommended that the same noise compensation as used for creating the tonal set be used. Generating ground tonals from detected tonals is describe</w:t>
+        <w:t xml:space="preserve">If using the detected </w:t>
+      </w:r>
+      <w:proofErr w:type="spellStart"/>
+      <w:r>
+        <w:rPr>
+          <w:rFonts w:ascii="Times New Roman" w:hAnsi="Times New Roman"/>
+          <w:color w:val="000000"/>
+        </w:rPr>
+        <w:t>tonals</w:t>
+      </w:r>
+      <w:proofErr w:type="spellEnd"/>
+      <w:r>
+        <w:rPr>
+          <w:rFonts w:ascii="Times New Roman" w:hAnsi="Times New Roman"/>
+          <w:color w:val="000000"/>
+        </w:rPr>
+        <w:t xml:space="preserve"> for generating ground </w:t>
+      </w:r>
+      <w:proofErr w:type="spellStart"/>
+      <w:r>
+        <w:rPr>
+          <w:rFonts w:ascii="Times New Roman" w:hAnsi="Times New Roman"/>
+          <w:color w:val="000000"/>
+        </w:rPr>
+        <w:t>tonals</w:t>
+      </w:r>
+      <w:proofErr w:type="spellEnd"/>
+      <w:r>
+        <w:rPr>
+          <w:rFonts w:ascii="Times New Roman" w:hAnsi="Times New Roman"/>
+          <w:color w:val="000000"/>
+        </w:rPr>
+        <w:t xml:space="preserve"> it is recommended that the same noise compensation as used for creating the tonal set be used. Generating ground </w:t>
+      </w:r>
+      <w:proofErr w:type="spellStart"/>
+      <w:r>
+        <w:rPr>
+          <w:rFonts w:ascii="Times New Roman" w:hAnsi="Times New Roman"/>
+          <w:color w:val="000000"/>
+        </w:rPr>
+        <w:t>tonals</w:t>
+      </w:r>
+      <w:proofErr w:type="spellEnd"/>
+      <w:r>
+        <w:rPr>
+          <w:rFonts w:ascii="Times New Roman" w:hAnsi="Times New Roman"/>
+          <w:color w:val="000000"/>
+        </w:rPr>
+        <w:t xml:space="preserve"> from detected </w:t>
+      </w:r>
+      <w:proofErr w:type="spellStart"/>
+      <w:r>
+        <w:rPr>
+          <w:rFonts w:ascii="Times New Roman" w:hAnsi="Times New Roman"/>
+          <w:color w:val="000000"/>
+        </w:rPr>
+        <w:t>tonals</w:t>
+      </w:r>
+      <w:proofErr w:type="spellEnd"/>
+      <w:r>
+        <w:rPr>
+          <w:rFonts w:ascii="Times New Roman" w:hAnsi="Times New Roman"/>
+          <w:color w:val="000000"/>
+        </w:rPr>
+        <w:t xml:space="preserve"> is describe</w:t>
       </w:r>
       <w:r>
         <w:rPr>
@@ -1251,6 +1593,7 @@
       <w:r>
         <w:t xml:space="preserve">Using </w:t>
       </w:r>
+      <w:proofErr w:type="spellStart"/>
       <w:r>
         <w:rPr>
           <w:i/>
@@ -1261,7 +1604,14 @@
         <w:rPr>
           <w:i/>
         </w:rPr>
-        <w:t>’s contour detector</w:t>
+        <w:t>’s</w:t>
+      </w:r>
+      <w:proofErr w:type="spellEnd"/>
+      <w:r>
+        <w:rPr>
+          <w:i/>
+        </w:rPr>
+        <w:t xml:space="preserve"> contour detector</w:t>
       </w:r>
       <w:r>
         <w:rPr>
@@ -1350,7 +1700,25 @@
           <w:sz w:val="20"/>
           <w:szCs w:val="20"/>
         </w:rPr>
-        <w:t xml:space="preserve"> = dtTonalsTracking(</w:t>
+        <w:t xml:space="preserve"> = </w:t>
+      </w:r>
+      <w:proofErr w:type="spellStart"/>
+      <w:r>
+        <w:rPr>
+          <w:rFonts w:ascii="Courier New" w:hAnsi="Courier New" w:cs="Courier New"/>
+          <w:sz w:val="20"/>
+          <w:szCs w:val="20"/>
+        </w:rPr>
+        <w:t>dtTonalsTracking</w:t>
+      </w:r>
+      <w:proofErr w:type="spellEnd"/>
+      <w:r>
+        <w:rPr>
+          <w:rFonts w:ascii="Courier New" w:hAnsi="Courier New" w:cs="Courier New"/>
+          <w:sz w:val="20"/>
+          <w:szCs w:val="20"/>
+        </w:rPr>
+        <w:t>(</w:t>
       </w:r>
       <w:r>
         <w:rPr>
@@ -1404,13 +1772,35 @@
         <w:rPr>
           <w:rFonts w:ascii="Times New Roman" w:hAnsi="Times New Roman"/>
         </w:rPr>
-        <w:t xml:space="preserve">As with dtTonalAnnotate, there are a number of parameters that can be set.  Some of the more useful ones are </w:t>
-      </w:r>
-      <w:r>
-        <w:rPr>
-          <w:rFonts w:ascii="Times New Roman" w:hAnsi="Times New Roman"/>
-        </w:rPr>
-        <w:t xml:space="preserve">ParameterSet, </w:t>
+        <w:t xml:space="preserve">As with </w:t>
+      </w:r>
+      <w:proofErr w:type="spellStart"/>
+      <w:r>
+        <w:rPr>
+          <w:rFonts w:ascii="Times New Roman" w:hAnsi="Times New Roman"/>
+        </w:rPr>
+        <w:t>dtTonalAnnotate</w:t>
+      </w:r>
+      <w:proofErr w:type="spellEnd"/>
+      <w:r>
+        <w:rPr>
+          <w:rFonts w:ascii="Times New Roman" w:hAnsi="Times New Roman"/>
+        </w:rPr>
+        <w:t xml:space="preserve">, there are a number of parameters that can be set.  Some of the more useful ones are </w:t>
+      </w:r>
+      <w:proofErr w:type="spellStart"/>
+      <w:r>
+        <w:rPr>
+          <w:rFonts w:ascii="Times New Roman" w:hAnsi="Times New Roman"/>
+        </w:rPr>
+        <w:t>ParameterSet</w:t>
+      </w:r>
+      <w:proofErr w:type="spellEnd"/>
+      <w:r>
+        <w:rPr>
+          <w:rFonts w:ascii="Times New Roman" w:hAnsi="Times New Roman"/>
+        </w:rPr>
+        <w:t xml:space="preserve">, </w:t>
       </w:r>
       <w:r>
         <w:rPr>
@@ -1465,7 +1855,25 @@
           <w:sz w:val="20"/>
           <w:szCs w:val="20"/>
         </w:rPr>
-        <w:t xml:space="preserve"> = dtTonalsTracking(</w:t>
+        <w:t xml:space="preserve"> = </w:t>
+      </w:r>
+      <w:proofErr w:type="spellStart"/>
+      <w:r>
+        <w:rPr>
+          <w:rFonts w:ascii="Courier New" w:hAnsi="Courier New" w:cs="Courier New"/>
+          <w:sz w:val="20"/>
+          <w:szCs w:val="20"/>
+        </w:rPr>
+        <w:t>dtTonalsTracking</w:t>
+      </w:r>
+      <w:proofErr w:type="spellEnd"/>
+      <w:r>
+        <w:rPr>
+          <w:rFonts w:ascii="Courier New" w:hAnsi="Courier New" w:cs="Courier New"/>
+          <w:sz w:val="20"/>
+          <w:szCs w:val="20"/>
+        </w:rPr>
+        <w:t>(</w:t>
       </w:r>
       <w:r>
         <w:rPr>
@@ -1497,7 +1905,43 @@
           <w:sz w:val="20"/>
           <w:szCs w:val="20"/>
         </w:rPr>
-        <w:t xml:space="preserve">, Start_s, Stop_s, </w:t>
+        <w:t xml:space="preserve">, </w:t>
+      </w:r>
+      <w:proofErr w:type="spellStart"/>
+      <w:r>
+        <w:rPr>
+          <w:rFonts w:ascii="Courier New" w:hAnsi="Courier New" w:cs="Courier New"/>
+          <w:sz w:val="20"/>
+          <w:szCs w:val="20"/>
+        </w:rPr>
+        <w:t>Start_s</w:t>
+      </w:r>
+      <w:proofErr w:type="spellEnd"/>
+      <w:r>
+        <w:rPr>
+          <w:rFonts w:ascii="Courier New" w:hAnsi="Courier New" w:cs="Courier New"/>
+          <w:sz w:val="20"/>
+          <w:szCs w:val="20"/>
+        </w:rPr>
+        <w:t xml:space="preserve">, </w:t>
+      </w:r>
+      <w:proofErr w:type="spellStart"/>
+      <w:r>
+        <w:rPr>
+          <w:rFonts w:ascii="Courier New" w:hAnsi="Courier New" w:cs="Courier New"/>
+          <w:sz w:val="20"/>
+          <w:szCs w:val="20"/>
+        </w:rPr>
+        <w:t>Stop_s</w:t>
+      </w:r>
+      <w:proofErr w:type="spellEnd"/>
+      <w:r>
+        <w:rPr>
+          <w:rFonts w:ascii="Courier New" w:hAnsi="Courier New" w:cs="Courier New"/>
+          <w:sz w:val="20"/>
+          <w:szCs w:val="20"/>
+        </w:rPr>
+        <w:t xml:space="preserve">, </w:t>
       </w:r>
       <w:r>
         <w:rPr>
@@ -1684,7 +2128,25 @@
           <w:sz w:val="20"/>
           <w:szCs w:val="20"/>
         </w:rPr>
-        <w:t>detections = dtTonalsTracking(</w:t>
+        <w:t xml:space="preserve">detections = </w:t>
+      </w:r>
+      <w:proofErr w:type="spellStart"/>
+      <w:r>
+        <w:rPr>
+          <w:rFonts w:ascii="Courier New" w:hAnsi="Courier New" w:cs="Courier New"/>
+          <w:sz w:val="20"/>
+          <w:szCs w:val="20"/>
+        </w:rPr>
+        <w:t>dtTonalsTracking</w:t>
+      </w:r>
+      <w:proofErr w:type="spellEnd"/>
+      <w:r>
+        <w:rPr>
+          <w:rFonts w:ascii="Courier New" w:hAnsi="Courier New" w:cs="Courier New"/>
+          <w:sz w:val="20"/>
+          <w:szCs w:val="20"/>
+        </w:rPr>
+        <w:t>(</w:t>
       </w:r>
       <w:r>
         <w:rPr>
@@ -1724,7 +2186,43 @@
           <w:sz w:val="20"/>
           <w:szCs w:val="20"/>
         </w:rPr>
-        <w:t xml:space="preserve">, Start_s, Stop_s, ‘Framing’, [2 8], </w:t>
+        <w:t xml:space="preserve">, </w:t>
+      </w:r>
+      <w:proofErr w:type="spellStart"/>
+      <w:r>
+        <w:rPr>
+          <w:rFonts w:ascii="Courier New" w:hAnsi="Courier New" w:cs="Courier New"/>
+          <w:sz w:val="20"/>
+          <w:szCs w:val="20"/>
+        </w:rPr>
+        <w:t>Start_s</w:t>
+      </w:r>
+      <w:proofErr w:type="spellEnd"/>
+      <w:r>
+        <w:rPr>
+          <w:rFonts w:ascii="Courier New" w:hAnsi="Courier New" w:cs="Courier New"/>
+          <w:sz w:val="20"/>
+          <w:szCs w:val="20"/>
+        </w:rPr>
+        <w:t xml:space="preserve">, </w:t>
+      </w:r>
+      <w:proofErr w:type="spellStart"/>
+      <w:r>
+        <w:rPr>
+          <w:rFonts w:ascii="Courier New" w:hAnsi="Courier New" w:cs="Courier New"/>
+          <w:sz w:val="20"/>
+          <w:szCs w:val="20"/>
+        </w:rPr>
+        <w:t>Stop_s</w:t>
+      </w:r>
+      <w:proofErr w:type="spellEnd"/>
+      <w:r>
+        <w:rPr>
+          <w:rFonts w:ascii="Courier New" w:hAnsi="Courier New" w:cs="Courier New"/>
+          <w:sz w:val="20"/>
+          <w:szCs w:val="20"/>
+        </w:rPr>
+        <w:t xml:space="preserve">, </w:t>
       </w:r>
       <w:r>
         <w:rPr>
@@ -1740,6 +2238,38 @@
           <w:sz w:val="20"/>
           <w:szCs w:val="20"/>
         </w:rPr>
+        <w:t>Framing</w:t>
+      </w:r>
+      <w:r>
+        <w:rPr>
+          <w:rFonts w:ascii="Courier New" w:hAnsi="Courier New" w:cs="Courier New"/>
+          <w:sz w:val="20"/>
+          <w:szCs w:val="20"/>
+        </w:rPr>
+        <w:t>'</w:t>
+      </w:r>
+      <w:r>
+        <w:rPr>
+          <w:rFonts w:ascii="Courier New" w:hAnsi="Courier New" w:cs="Courier New"/>
+          <w:sz w:val="20"/>
+          <w:szCs w:val="20"/>
+        </w:rPr>
+        <w:t xml:space="preserve">, [2 8], </w:t>
+      </w:r>
+      <w:r>
+        <w:rPr>
+          <w:rFonts w:ascii="Courier New" w:hAnsi="Courier New" w:cs="Courier New"/>
+          <w:sz w:val="20"/>
+          <w:szCs w:val="20"/>
+        </w:rPr>
+        <w:t>'</w:t>
+      </w:r>
+      <w:r>
+        <w:rPr>
+          <w:rFonts w:ascii="Courier New" w:hAnsi="Courier New" w:cs="Courier New"/>
+          <w:sz w:val="20"/>
+          <w:szCs w:val="20"/>
+        </w:rPr>
         <w:t>Noise</w:t>
       </w:r>
       <w:r>
@@ -1852,11 +2382,33 @@
         </w:rPr>
         <w:t xml:space="preserve">where </w:t>
       </w:r>
-      <w:r>
-        <w:rPr>
-          <w:rFonts w:ascii="Times New Roman" w:hAnsi="Times New Roman"/>
-        </w:rPr>
-        <w:t>Start_s and Stop_s are variables containing start and stop times in seconds.</w:t>
+      <w:proofErr w:type="spellStart"/>
+      <w:r>
+        <w:rPr>
+          <w:rFonts w:ascii="Times New Roman" w:hAnsi="Times New Roman"/>
+        </w:rPr>
+        <w:t>Start_s</w:t>
+      </w:r>
+      <w:proofErr w:type="spellEnd"/>
+      <w:r>
+        <w:rPr>
+          <w:rFonts w:ascii="Times New Roman" w:hAnsi="Times New Roman"/>
+        </w:rPr>
+        <w:t xml:space="preserve"> and </w:t>
+      </w:r>
+      <w:proofErr w:type="spellStart"/>
+      <w:r>
+        <w:rPr>
+          <w:rFonts w:ascii="Times New Roman" w:hAnsi="Times New Roman"/>
+        </w:rPr>
+        <w:t>Stop_s</w:t>
+      </w:r>
+      <w:proofErr w:type="spellEnd"/>
+      <w:r>
+        <w:rPr>
+          <w:rFonts w:ascii="Times New Roman" w:hAnsi="Times New Roman"/>
+        </w:rPr>
+        <w:t xml:space="preserve"> are variables containing start and stop times in seconds.</w:t>
       </w:r>
     </w:p>
     <w:p>
@@ -1880,14 +2432,50 @@
         <w:rPr>
           <w:rFonts w:ascii="Times New Roman" w:hAnsi="Times New Roman"/>
         </w:rPr>
-        <w:t xml:space="preserve"> Use the Tonals keyword to start dtTonalAnnotate with the</w:t>
-      </w:r>
-      <w:r>
-        <w:rPr>
-          <w:rFonts w:ascii="Times New Roman" w:hAnsi="Times New Roman"/>
-        </w:rPr>
-        <w:t xml:space="preserve"> detected tonals</w:t>
-      </w:r>
+        <w:t xml:space="preserve"> Use the </w:t>
+      </w:r>
+      <w:proofErr w:type="spellStart"/>
+      <w:r>
+        <w:rPr>
+          <w:rFonts w:ascii="Times New Roman" w:hAnsi="Times New Roman"/>
+        </w:rPr>
+        <w:t>Tonals</w:t>
+      </w:r>
+      <w:proofErr w:type="spellEnd"/>
+      <w:r>
+        <w:rPr>
+          <w:rFonts w:ascii="Times New Roman" w:hAnsi="Times New Roman"/>
+        </w:rPr>
+        <w:t xml:space="preserve"> keyword to start </w:t>
+      </w:r>
+      <w:proofErr w:type="spellStart"/>
+      <w:r>
+        <w:rPr>
+          <w:rFonts w:ascii="Times New Roman" w:hAnsi="Times New Roman"/>
+        </w:rPr>
+        <w:t>dtTonalAnnotate</w:t>
+      </w:r>
+      <w:proofErr w:type="spellEnd"/>
+      <w:r>
+        <w:rPr>
+          <w:rFonts w:ascii="Times New Roman" w:hAnsi="Times New Roman"/>
+        </w:rPr>
+        <w:t xml:space="preserve"> with the</w:t>
+      </w:r>
+      <w:r>
+        <w:rPr>
+          <w:rFonts w:ascii="Times New Roman" w:hAnsi="Times New Roman"/>
+        </w:rPr>
+        <w:t xml:space="preserve"> detected </w:t>
+      </w:r>
+      <w:proofErr w:type="spellStart"/>
+      <w:r>
+        <w:rPr>
+          <w:rFonts w:ascii="Times New Roman" w:hAnsi="Times New Roman"/>
+        </w:rPr>
+        <w:t>tonals</w:t>
+      </w:r>
+      <w:proofErr w:type="spellEnd"/>
       <w:r>
         <w:rPr>
           <w:rFonts w:ascii="Times New Roman" w:hAnsi="Times New Roman"/>
@@ -1934,6 +2522,7 @@
         </w:rPr>
         <w:t xml:space="preserve">&gt;&gt; </w:t>
       </w:r>
+      <w:proofErr w:type="spellStart"/>
       <w:r>
         <w:rPr>
           <w:rFonts w:ascii="Courier New" w:hAnsi="Courier New" w:cs="Courier New"/>
@@ -1942,6 +2531,7 @@
         </w:rPr>
         <w:t>dtTonalAnnotate</w:t>
       </w:r>
+      <w:proofErr w:type="spellEnd"/>
       <w:r>
         <w:rPr>
           <w:rFonts w:ascii="Courier New" w:hAnsi="Courier New" w:cs="Courier New"/>
@@ -1990,6 +2580,7 @@
         </w:rPr>
         <w:t>'</w:t>
       </w:r>
+      <w:proofErr w:type="spellStart"/>
       <w:r>
         <w:rPr>
           <w:rFonts w:ascii="Courier New" w:hAnsi="Courier New" w:cs="Courier New"/>
@@ -1998,6 +2589,7 @@
         </w:rPr>
         <w:t>Tonals</w:t>
       </w:r>
+      <w:proofErr w:type="spellEnd"/>
       <w:r>
         <w:rPr>
           <w:rFonts w:ascii="Courier New" w:hAnsi="Courier New" w:cs="Courier New"/>
@@ -2096,13 +2688,23 @@
         </w:rPr>
         <w:t xml:space="preserve">&gt;&gt; </w:t>
       </w:r>
-      <w:r>
-        <w:rPr>
-          <w:rFonts w:ascii="Courier New" w:hAnsi="Courier New" w:cs="Courier New"/>
-          <w:sz w:val="20"/>
-          <w:szCs w:val="20"/>
-        </w:rPr>
-        <w:t>dtTonalsSave([], detections);  % Prompt user for filename and save</w:t>
+      <w:proofErr w:type="spellStart"/>
+      <w:r>
+        <w:rPr>
+          <w:rFonts w:ascii="Courier New" w:hAnsi="Courier New" w:cs="Courier New"/>
+          <w:sz w:val="20"/>
+          <w:szCs w:val="20"/>
+        </w:rPr>
+        <w:t>dtTonalsSave</w:t>
+      </w:r>
+      <w:proofErr w:type="spellEnd"/>
+      <w:r>
+        <w:rPr>
+          <w:rFonts w:ascii="Courier New" w:hAnsi="Courier New" w:cs="Courier New"/>
+          <w:sz w:val="20"/>
+          <w:szCs w:val="20"/>
+        </w:rPr>
+        <w:t>([], detections);  % Prompt user for filename and save</w:t>
       </w:r>
     </w:p>
     <w:p>
@@ -2141,8 +2743,18 @@
           <w:sz w:val="20"/>
           <w:szCs w:val="20"/>
         </w:rPr>
-        <w:t>D:/test.det</w:t>
-      </w:r>
+        <w:t>D:/</w:t>
+      </w:r>
+      <w:proofErr w:type="spellStart"/>
+      <w:r>
+        <w:rPr>
+          <w:rFonts w:ascii="Courier New" w:hAnsi="Courier New" w:cs="Courier New"/>
+          <w:sz w:val="20"/>
+          <w:szCs w:val="20"/>
+        </w:rPr>
+        <w:t>test.det</w:t>
+      </w:r>
+      <w:proofErr w:type="spellEnd"/>
       <w:r>
         <w:rPr>
           <w:rFonts w:ascii="Courier New" w:hAnsi="Courier New" w:cs="Courier New"/>
@@ -2171,7 +2783,25 @@
           <w:sz w:val="20"/>
           <w:szCs w:val="20"/>
         </w:rPr>
-        <w:t>% The tonals could be loaded from the tool directly or when</w:t>
+        <w:t xml:space="preserve">% The </w:t>
+      </w:r>
+      <w:proofErr w:type="spellStart"/>
+      <w:r>
+        <w:rPr>
+          <w:rFonts w:ascii="Courier New" w:hAnsi="Courier New" w:cs="Courier New"/>
+          <w:sz w:val="20"/>
+          <w:szCs w:val="20"/>
+        </w:rPr>
+        <w:t>tonals</w:t>
+      </w:r>
+      <w:proofErr w:type="spellEnd"/>
+      <w:r>
+        <w:rPr>
+          <w:rFonts w:ascii="Courier New" w:hAnsi="Courier New" w:cs="Courier New"/>
+          <w:sz w:val="20"/>
+          <w:szCs w:val="20"/>
+        </w:rPr>
+        <w:t xml:space="preserve"> could be loaded from the tool directly or when</w:t>
       </w:r>
     </w:p>
     <w:p>
@@ -2215,8 +2845,18 @@
           <w:sz w:val="20"/>
           <w:szCs w:val="20"/>
         </w:rPr>
-        <w:t>&gt;&gt; dtTonalAnnotate</w:t>
-      </w:r>
+        <w:t xml:space="preserve">&gt;&gt; </w:t>
+      </w:r>
+      <w:proofErr w:type="spellStart"/>
+      <w:r>
+        <w:rPr>
+          <w:rFonts w:ascii="Courier New" w:hAnsi="Courier New" w:cs="Courier New"/>
+          <w:sz w:val="20"/>
+          <w:szCs w:val="20"/>
+        </w:rPr>
+        <w:t>dtTonalAnnotate</w:t>
+      </w:r>
+      <w:proofErr w:type="spellEnd"/>
       <w:r>
         <w:rPr>
           <w:rFonts w:ascii="Courier New" w:hAnsi="Courier New" w:cs="Courier New"/>
@@ -2265,6 +2905,7 @@
         </w:rPr>
         <w:t>'</w:t>
       </w:r>
+      <w:proofErr w:type="spellStart"/>
       <w:r>
         <w:rPr>
           <w:rFonts w:ascii="Courier New" w:hAnsi="Courier New" w:cs="Courier New"/>
@@ -2273,6 +2914,7 @@
         </w:rPr>
         <w:t>TonalsLoad</w:t>
       </w:r>
+      <w:proofErr w:type="spellEnd"/>
       <w:r>
         <w:rPr>
           <w:rFonts w:ascii="Courier New" w:hAnsi="Courier New" w:cs="Courier New"/>
@@ -2303,8 +2945,18 @@
           <w:sz w:val="20"/>
           <w:szCs w:val="20"/>
         </w:rPr>
-        <w:t>D:/test.det</w:t>
-      </w:r>
+        <w:t>D:/</w:t>
+      </w:r>
+      <w:proofErr w:type="spellStart"/>
+      <w:r>
+        <w:rPr>
+          <w:rFonts w:ascii="Courier New" w:hAnsi="Courier New" w:cs="Courier New"/>
+          <w:sz w:val="20"/>
+          <w:szCs w:val="20"/>
+        </w:rPr>
+        <w:t>test.det</w:t>
+      </w:r>
+      <w:proofErr w:type="spellEnd"/>
       <w:r>
         <w:rPr>
           <w:rFonts w:ascii="Courier New" w:hAnsi="Courier New" w:cs="Courier New"/>
@@ -2614,7 +3266,7 @@
                     </a:ln>
                     <a:extLst>
                       <a:ext uri="{53640926-AAD7-44d8-BBD7-CCE9431645EC}">
-                        <a14:shadowObscured xmlns:a14="http://schemas.microsoft.com/office/drawing/2010/main" xmlns:w="http://schemas.openxmlformats.org/wordprocessingml/2006/main" xmlns:w10="urn:schemas-microsoft-com:office:word" xmlns:v="urn:schemas-microsoft-com:vml" xmlns:o="urn:schemas-microsoft-com:office:office" xmlns:mv="urn:schemas-microsoft-com:mac:vml" xmlns:mo="http://schemas.microsoft.com/office/mac/office/2008/main" xmlns=""/>
+                        <a14:shadowObscured xmlns="" xmlns:mo="http://schemas.microsoft.com/office/mac/office/2008/main" xmlns:mv="urn:schemas-microsoft-com:mac:vml" xmlns:o="urn:schemas-microsoft-com:office:office" xmlns:v="urn:schemas-microsoft-com:vml" xmlns:w10="urn:schemas-microsoft-com:office:word" xmlns:w="http://schemas.openxmlformats.org/wordprocessingml/2006/main" xmlns:a14="http://schemas.microsoft.com/office/drawing/2010/main"/>
                       </a:ext>
                     </a:extLst>
                   </pic:spPr>
@@ -2750,7 +3402,25 @@
           <w:szCs w:val="24"/>
         </w:rPr>
         <w:br/>
-        <w:t xml:space="preserve">The number of tonals selected is always reported along with the time range that they span.   Pressing the </w:t>
+        <w:t xml:space="preserve">The number of </w:t>
+      </w:r>
+      <w:proofErr w:type="spellStart"/>
+      <w:r>
+        <w:rPr>
+          <w:rFonts w:ascii="Times New Roman" w:hAnsi="Times New Roman"/>
+          <w:sz w:val="24"/>
+          <w:szCs w:val="24"/>
+        </w:rPr>
+        <w:t>tonals</w:t>
+      </w:r>
+      <w:proofErr w:type="spellEnd"/>
+      <w:r>
+        <w:rPr>
+          <w:rFonts w:ascii="Times New Roman" w:hAnsi="Times New Roman"/>
+          <w:sz w:val="24"/>
+          <w:szCs w:val="24"/>
+        </w:rPr>
+        <w:t xml:space="preserve"> selected is always reported along with the time range that they span.   Pressing the </w:t>
       </w:r>
       <w:r>
         <w:rPr>
@@ -2776,7 +3446,25 @@
           <w:sz w:val="24"/>
           <w:szCs w:val="24"/>
         </w:rPr>
-        <w:t xml:space="preserve"> button will unselect tonals.  Pressing the </w:t>
+        <w:t xml:space="preserve"> button will unselect </w:t>
+      </w:r>
+      <w:proofErr w:type="spellStart"/>
+      <w:r>
+        <w:rPr>
+          <w:rFonts w:ascii="Times New Roman" w:hAnsi="Times New Roman"/>
+          <w:sz w:val="24"/>
+          <w:szCs w:val="24"/>
+        </w:rPr>
+        <w:t>tonals</w:t>
+      </w:r>
+      <w:proofErr w:type="spellEnd"/>
+      <w:r>
+        <w:rPr>
+          <w:rFonts w:ascii="Times New Roman" w:hAnsi="Times New Roman"/>
+          <w:sz w:val="24"/>
+          <w:szCs w:val="24"/>
+        </w:rPr>
+        <w:t xml:space="preserve">.  Pressing the </w:t>
       </w:r>
       <w:r>
         <w:rPr>
@@ -3065,7 +3753,21 @@
         <w:rPr>
           <w:rFonts w:ascii="Times New Roman" w:hAnsi="Times New Roman"/>
         </w:rPr>
-        <w:t xml:space="preserve">Used to create new tonals or merge existing ones together.  To add, simply add points until </w:t>
+        <w:t xml:space="preserve">Used to create new </w:t>
+      </w:r>
+      <w:proofErr w:type="spellStart"/>
+      <w:r>
+        <w:rPr>
+          <w:rFonts w:ascii="Times New Roman" w:hAnsi="Times New Roman"/>
+        </w:rPr>
+        <w:t>tonals</w:t>
+      </w:r>
+      <w:proofErr w:type="spellEnd"/>
+      <w:r>
+        <w:rPr>
+          <w:rFonts w:ascii="Times New Roman" w:hAnsi="Times New Roman"/>
+        </w:rPr>
+        <w:t xml:space="preserve"> or merge existing ones together.  To add, simply add points until </w:t>
       </w:r>
       <w:r>
         <w:rPr>
@@ -3077,7 +3779,35 @@
         <w:rPr>
           <w:rFonts w:ascii="Times New Roman" w:hAnsi="Times New Roman"/>
         </w:rPr>
-        <w:t xml:space="preserve"> and press the commit button.  Merging tonals connects two non-overlapping tonals.  </w:t>
+        <w:t xml:space="preserve"> and press the commit button.  Merging </w:t>
+      </w:r>
+      <w:proofErr w:type="spellStart"/>
+      <w:r>
+        <w:rPr>
+          <w:rFonts w:ascii="Times New Roman" w:hAnsi="Times New Roman"/>
+        </w:rPr>
+        <w:t>tonals</w:t>
+      </w:r>
+      <w:proofErr w:type="spellEnd"/>
+      <w:r>
+        <w:rPr>
+          <w:rFonts w:ascii="Times New Roman" w:hAnsi="Times New Roman"/>
+        </w:rPr>
+        <w:t xml:space="preserve"> connects two non-overlapping </w:t>
+      </w:r>
+      <w:proofErr w:type="spellStart"/>
+      <w:r>
+        <w:rPr>
+          <w:rFonts w:ascii="Times New Roman" w:hAnsi="Times New Roman"/>
+        </w:rPr>
+        <w:t>tonals</w:t>
+      </w:r>
+      <w:proofErr w:type="spellEnd"/>
+      <w:r>
+        <w:rPr>
+          <w:rFonts w:ascii="Times New Roman" w:hAnsi="Times New Roman"/>
+        </w:rPr>
+        <w:t xml:space="preserve">.  </w:t>
       </w:r>
       <w:r>
         <w:rPr>
@@ -3330,7 +4060,7 @@
                     </a:ln>
                     <a:extLst>
                       <a:ext uri="{53640926-AAD7-44d8-BBD7-CCE9431645EC}">
-                        <a14:shadowObscured xmlns:a14="http://schemas.microsoft.com/office/drawing/2010/main" xmlns:w="http://schemas.openxmlformats.org/wordprocessingml/2006/main" xmlns:w10="urn:schemas-microsoft-com:office:word" xmlns:v="urn:schemas-microsoft-com:vml" xmlns:o="urn:schemas-microsoft-com:office:office" xmlns:mv="urn:schemas-microsoft-com:mac:vml" xmlns:mo="http://schemas.microsoft.com/office/mac/office/2008/main" xmlns=""/>
+                        <a14:shadowObscured xmlns="" xmlns:mo="http://schemas.microsoft.com/office/mac/office/2008/main" xmlns:mv="urn:schemas-microsoft-com:mac:vml" xmlns:o="urn:schemas-microsoft-com:office:office" xmlns:v="urn:schemas-microsoft-com:vml" xmlns:w10="urn:schemas-microsoft-com:office:word" xmlns:w="http://schemas.openxmlformats.org/wordprocessingml/2006/main" xmlns:a14="http://schemas.microsoft.com/office/drawing/2010/main"/>
                       </a:ext>
                     </a:extLst>
                   </pic:spPr>
@@ -3669,7 +4399,43 @@
           <w:sz w:val="24"/>
           <w:szCs w:val="24"/>
         </w:rPr>
-        <w:t>factors respectively that scale the spectrogram values.  When using datatips, the datatip will show the actual (brightness 0, contrast 100</w:t>
+        <w:t xml:space="preserve">factors respectively that scale the spectrogram values.  When using </w:t>
+      </w:r>
+      <w:proofErr w:type="spellStart"/>
+      <w:r>
+        <w:rPr>
+          <w:rFonts w:ascii="Times New Roman" w:hAnsi="Times New Roman"/>
+          <w:sz w:val="24"/>
+          <w:szCs w:val="24"/>
+        </w:rPr>
+        <w:t>datatips</w:t>
+      </w:r>
+      <w:proofErr w:type="spellEnd"/>
+      <w:r>
+        <w:rPr>
+          <w:rFonts w:ascii="Times New Roman" w:hAnsi="Times New Roman"/>
+          <w:sz w:val="24"/>
+          <w:szCs w:val="24"/>
+        </w:rPr>
+        <w:t xml:space="preserve">, the </w:t>
+      </w:r>
+      <w:proofErr w:type="spellStart"/>
+      <w:r>
+        <w:rPr>
+          <w:rFonts w:ascii="Times New Roman" w:hAnsi="Times New Roman"/>
+          <w:sz w:val="24"/>
+          <w:szCs w:val="24"/>
+        </w:rPr>
+        <w:t>datatip</w:t>
+      </w:r>
+      <w:proofErr w:type="spellEnd"/>
+      <w:r>
+        <w:rPr>
+          <w:rFonts w:ascii="Times New Roman" w:hAnsi="Times New Roman"/>
+          <w:sz w:val="24"/>
+          <w:szCs w:val="24"/>
+        </w:rPr>
+        <w:t xml:space="preserve"> will show the actual (brightness 0, contrast 100</w:t>
       </w:r>
       <w:r>
         <w:rPr>
@@ -3717,15 +4483,33 @@
           <w:sz w:val="24"/>
           <w:szCs w:val="24"/>
         </w:rPr>
-        <w:t xml:space="preserve"> adjustments) dB</w:t>
-      </w:r>
-      <w:r>
-        <w:rPr>
-          <w:rFonts w:ascii="Times New Roman" w:hAnsi="Times New Roman"/>
-          <w:sz w:val="24"/>
-          <w:szCs w:val="24"/>
-        </w:rPr>
-        <w:t>.  These controls can be adjusted by entering values or moving the scroll bars.</w:t>
+        <w:t xml:space="preserve"> adjustments) </w:t>
+      </w:r>
+      <w:proofErr w:type="spellStart"/>
+      <w:r>
+        <w:rPr>
+          <w:rFonts w:ascii="Times New Roman" w:hAnsi="Times New Roman"/>
+          <w:sz w:val="24"/>
+          <w:szCs w:val="24"/>
+        </w:rPr>
+        <w:t>dB</w:t>
+      </w:r>
+      <w:r>
+        <w:rPr>
+          <w:rFonts w:ascii="Times New Roman" w:hAnsi="Times New Roman"/>
+          <w:sz w:val="24"/>
+          <w:szCs w:val="24"/>
+        </w:rPr>
+        <w:t>.</w:t>
+      </w:r>
+      <w:proofErr w:type="spellEnd"/>
+      <w:r>
+        <w:rPr>
+          <w:rFonts w:ascii="Times New Roman" w:hAnsi="Times New Roman"/>
+          <w:sz w:val="24"/>
+          <w:szCs w:val="24"/>
+        </w:rPr>
+        <w:t xml:space="preserve">  These controls can be adjusted by entering values or moving the scroll bars.</w:t>
       </w:r>
     </w:p>
     <w:p>
@@ -3761,6 +4545,7 @@
           <w:szCs w:val="24"/>
         </w:rPr>
       </w:pPr>
+      <w:proofErr w:type="spellStart"/>
       <w:r>
         <w:rPr>
           <w:rFonts w:ascii="Times New Roman" w:hAnsi="Times New Roman"/>
@@ -3771,6 +4556,7 @@
         </w:rPr>
         <w:t>Silbido</w:t>
       </w:r>
+      <w:proofErr w:type="spellEnd"/>
       <w:r>
         <w:rPr>
           <w:rFonts w:ascii="Times New Roman" w:hAnsi="Times New Roman"/>
@@ -3855,7 +4641,25 @@
           <w:sz w:val="24"/>
           <w:szCs w:val="24"/>
         </w:rPr>
-        <w:t xml:space="preserve">When the Label box is checked, any tonals that are edited will have the selected species name and call that are associated with them recorded.  To make the list of species and calls manageable, </w:t>
+        <w:t xml:space="preserve">When the Label box is checked, any </w:t>
+      </w:r>
+      <w:proofErr w:type="spellStart"/>
+      <w:r>
+        <w:rPr>
+          <w:rFonts w:ascii="Times New Roman" w:hAnsi="Times New Roman"/>
+          <w:sz w:val="24"/>
+          <w:szCs w:val="24"/>
+        </w:rPr>
+        <w:t>tonals</w:t>
+      </w:r>
+      <w:proofErr w:type="spellEnd"/>
+      <w:r>
+        <w:rPr>
+          <w:rFonts w:ascii="Times New Roman" w:hAnsi="Times New Roman"/>
+          <w:sz w:val="24"/>
+          <w:szCs w:val="24"/>
+        </w:rPr>
+        <w:t xml:space="preserve"> that are edited will have the selected species name and call that are associated with them recorded.  To make the list of species and calls manageable, </w:t>
       </w:r>
       <w:r>
         <w:rPr>
@@ -3882,7 +4686,25 @@
           <w:sz w:val="24"/>
           <w:szCs w:val="24"/>
         </w:rPr>
-        <w:t>When the box is unchecked, tonals are not assigned labels.</w:t>
+        <w:t xml:space="preserve">When the box is unchecked, </w:t>
+      </w:r>
+      <w:proofErr w:type="spellStart"/>
+      <w:r>
+        <w:rPr>
+          <w:rFonts w:ascii="Times New Roman" w:hAnsi="Times New Roman"/>
+          <w:sz w:val="24"/>
+          <w:szCs w:val="24"/>
+        </w:rPr>
+        <w:t>tonals</w:t>
+      </w:r>
+      <w:proofErr w:type="spellEnd"/>
+      <w:r>
+        <w:rPr>
+          <w:rFonts w:ascii="Times New Roman" w:hAnsi="Times New Roman"/>
+          <w:sz w:val="24"/>
+          <w:szCs w:val="24"/>
+        </w:rPr>
+        <w:t xml:space="preserve"> are not assigned labels.</w:t>
       </w:r>
     </w:p>
     <w:p>
@@ -3897,6 +4719,7 @@
       <w:r>
         <w:t xml:space="preserve">By default, </w:t>
       </w:r>
+      <w:proofErr w:type="spellStart"/>
       <w:r>
         <w:rPr>
           <w:i/>
@@ -3904,8 +4727,41 @@
         </w:rPr>
         <w:t>silbido</w:t>
       </w:r>
-      <w:r>
-        <w:t xml:space="preserve"> assings random colors to tonals.  The view menu has options for changing this so that tonals assigned to specific species (or specific calls) are colored differently.  A legend is not produced, but for people who are familiar with the calls that they are labeling the color scheme will quickly become familiar.  To see how to retrieve species and call information from a set of saved annotations programmatically, see the manual “Manipulating Tonals.”</w:t>
+      <w:proofErr w:type="spellEnd"/>
+      <w:r>
+        <w:t xml:space="preserve"> </w:t>
+      </w:r>
+      <w:proofErr w:type="spellStart"/>
+      <w:r>
+        <w:t>assings</w:t>
+      </w:r>
+      <w:proofErr w:type="spellEnd"/>
+      <w:r>
+        <w:t xml:space="preserve"> random colors to </w:t>
+      </w:r>
+      <w:proofErr w:type="spellStart"/>
+      <w:r>
+        <w:t>tonals</w:t>
+      </w:r>
+      <w:proofErr w:type="spellEnd"/>
+      <w:r>
+        <w:t xml:space="preserve">.  The view menu has options for changing this so that </w:t>
+      </w:r>
+      <w:proofErr w:type="spellStart"/>
+      <w:r>
+        <w:t>tonals</w:t>
+      </w:r>
+      <w:proofErr w:type="spellEnd"/>
+      <w:r>
+        <w:t xml:space="preserve"> assigned to specific species (or specific calls) are colored differently.  A legend is not produced, but for people who are familiar with the calls that they are labeling the color scheme will quickly become familiar.  To see how to retrieve species and call information from a set of saved annotations programmatically, see the manual “Manipulating </w:t>
+      </w:r>
+      <w:proofErr w:type="spellStart"/>
+      <w:r>
+        <w:t>Tonals</w:t>
+      </w:r>
+      <w:proofErr w:type="spellEnd"/>
+      <w:r>
+        <w:t>.”</w:t>
       </w:r>
     </w:p>
     <w:p>
@@ -3983,22 +4839,61 @@
         </w:rPr>
         <w:t xml:space="preserve">Modifying the list can be done by editing the file </w:t>
       </w:r>
-      <w:r>
-        <w:rPr>
-          <w:rFonts w:ascii="Times New Roman" w:hAnsi="Times New Roman"/>
-          <w:sz w:val="24"/>
-          <w:szCs w:val="24"/>
-        </w:rPr>
-        <w:t xml:space="preserve">species_calls.json </w:t>
-      </w:r>
-      <w:r>
-        <w:rPr>
-          <w:rFonts w:ascii="Times New Roman" w:hAnsi="Times New Roman"/>
-          <w:sz w:val="24"/>
-          <w:szCs w:val="24"/>
-        </w:rPr>
-        <w:t xml:space="preserve">that is located in folder src/matlab/lib relative to where </w:t>
-      </w:r>
+      <w:proofErr w:type="spellStart"/>
+      <w:r>
+        <w:rPr>
+          <w:rFonts w:ascii="Times New Roman" w:hAnsi="Times New Roman"/>
+          <w:sz w:val="24"/>
+          <w:szCs w:val="24"/>
+        </w:rPr>
+        <w:t>species_calls.json</w:t>
+      </w:r>
+      <w:proofErr w:type="spellEnd"/>
+      <w:r>
+        <w:rPr>
+          <w:rFonts w:ascii="Times New Roman" w:hAnsi="Times New Roman"/>
+          <w:sz w:val="24"/>
+          <w:szCs w:val="24"/>
+        </w:rPr>
+        <w:t xml:space="preserve"> that is located in folder </w:t>
+      </w:r>
+      <w:proofErr w:type="spellStart"/>
+      <w:r>
+        <w:rPr>
+          <w:rFonts w:ascii="Times New Roman" w:hAnsi="Times New Roman"/>
+          <w:sz w:val="24"/>
+          <w:szCs w:val="24"/>
+        </w:rPr>
+        <w:t>src</w:t>
+      </w:r>
+      <w:proofErr w:type="spellEnd"/>
+      <w:r>
+        <w:rPr>
+          <w:rFonts w:ascii="Times New Roman" w:hAnsi="Times New Roman"/>
+          <w:sz w:val="24"/>
+          <w:szCs w:val="24"/>
+        </w:rPr>
+        <w:t>/</w:t>
+      </w:r>
+      <w:proofErr w:type="spellStart"/>
+      <w:r>
+        <w:rPr>
+          <w:rFonts w:ascii="Times New Roman" w:hAnsi="Times New Roman"/>
+          <w:sz w:val="24"/>
+          <w:szCs w:val="24"/>
+        </w:rPr>
+        <w:t>matlab</w:t>
+      </w:r>
+      <w:proofErr w:type="spellEnd"/>
+      <w:r>
+        <w:rPr>
+          <w:rFonts w:ascii="Times New Roman" w:hAnsi="Times New Roman"/>
+          <w:sz w:val="24"/>
+          <w:szCs w:val="24"/>
+        </w:rPr>
+        <w:t xml:space="preserve">/lib relative to where </w:t>
+      </w:r>
+      <w:proofErr w:type="spellStart"/>
       <w:r>
         <w:rPr>
           <w:rFonts w:ascii="Times New Roman" w:hAnsi="Times New Roman"/>
@@ -4009,6 +4904,7 @@
         </w:rPr>
         <w:t>silbido</w:t>
       </w:r>
+      <w:proofErr w:type="spellEnd"/>
       <w:r>
         <w:rPr>
           <w:rFonts w:ascii="Times New Roman" w:hAnsi="Times New Roman"/>
@@ -4115,7 +5011,27 @@
           <w:sz w:val="30"/>
           <w:szCs w:val="30"/>
         </w:rPr>
-        <w:t xml:space="preserve">"species_calls" </w:t>
+        <w:t>"</w:t>
+      </w:r>
+      <w:proofErr w:type="spellStart"/>
+      <w:r>
+        <w:rPr>
+          <w:rFonts w:ascii="Courier New" w:hAnsi="Courier New" w:cs="Courier New"/>
+          <w:color w:val="000000"/>
+          <w:sz w:val="30"/>
+          <w:szCs w:val="30"/>
+        </w:rPr>
+        <w:t>species_calls</w:t>
+      </w:r>
+      <w:proofErr w:type="spellEnd"/>
+      <w:r>
+        <w:rPr>
+          <w:rFonts w:ascii="Courier New" w:hAnsi="Courier New" w:cs="Courier New"/>
+          <w:color w:val="000000"/>
+          <w:sz w:val="30"/>
+          <w:szCs w:val="30"/>
+        </w:rPr>
+        <w:t xml:space="preserve">" </w:t>
       </w:r>
       <w:bookmarkEnd w:id="0"/>
       <w:r>
@@ -4295,15 +5211,51 @@
           <w:sz w:val="24"/>
           <w:szCs w:val="24"/>
         </w:rPr>
-        <w:t>"species_calls"</w:t>
-      </w:r>
-      <w:r>
-        <w:rPr>
-          <w:rFonts w:ascii="Times New Roman" w:hAnsi="Times New Roman"/>
-          <w:sz w:val="24"/>
-          <w:szCs w:val="24"/>
-        </w:rPr>
-        <w:t xml:space="preserve"> is a label (name) that is followed by a colon and a value.  In this case, the value is a comma separated list of braced descriptions.  All lists are enclosed in square braces [ ].  Each entry in the species_calls value list is a key-value set that provides a species name, and the calls that we wish to appear in the label box.</w:t>
+        <w:t>"</w:t>
+      </w:r>
+      <w:proofErr w:type="spellStart"/>
+      <w:r>
+        <w:rPr>
+          <w:rFonts w:ascii="Times New Roman" w:hAnsi="Times New Roman"/>
+          <w:sz w:val="24"/>
+          <w:szCs w:val="24"/>
+        </w:rPr>
+        <w:t>species_calls</w:t>
+      </w:r>
+      <w:proofErr w:type="spellEnd"/>
+      <w:r>
+        <w:rPr>
+          <w:rFonts w:ascii="Times New Roman" w:hAnsi="Times New Roman"/>
+          <w:sz w:val="24"/>
+          <w:szCs w:val="24"/>
+        </w:rPr>
+        <w:t>"</w:t>
+      </w:r>
+      <w:r>
+        <w:rPr>
+          <w:rFonts w:ascii="Times New Roman" w:hAnsi="Times New Roman"/>
+          <w:sz w:val="24"/>
+          <w:szCs w:val="24"/>
+        </w:rPr>
+        <w:t xml:space="preserve"> is a label (name) that is followed by a colon and a value.  In this case, the value is a comma separated list of braced descriptions.  All lists are enclosed in square braces [ ].  Each entry in the </w:t>
+      </w:r>
+      <w:proofErr w:type="spellStart"/>
+      <w:r>
+        <w:rPr>
+          <w:rFonts w:ascii="Times New Roman" w:hAnsi="Times New Roman"/>
+          <w:sz w:val="24"/>
+          <w:szCs w:val="24"/>
+        </w:rPr>
+        <w:t>species_calls</w:t>
+      </w:r>
+      <w:proofErr w:type="spellEnd"/>
+      <w:r>
+        <w:rPr>
+          <w:rFonts w:ascii="Times New Roman" w:hAnsi="Times New Roman"/>
+          <w:sz w:val="24"/>
+          <w:szCs w:val="24"/>
+        </w:rPr>
+        <w:t xml:space="preserve"> value list is a key-value set that provides a species name, and the calls that we wish to appear in the label box.</w:t>
       </w:r>
     </w:p>
     <w:p>
@@ -4988,7 +5940,7 @@
                     </a:ln>
                     <a:extLst>
                       <a:ext uri="{53640926-AAD7-44d8-BBD7-CCE9431645EC}">
-                        <a14:shadowObscured xmlns:a14="http://schemas.microsoft.com/office/drawing/2010/main" xmlns:w="http://schemas.openxmlformats.org/wordprocessingml/2006/main" xmlns:w10="urn:schemas-microsoft-com:office:word" xmlns:v="urn:schemas-microsoft-com:vml" xmlns:o="urn:schemas-microsoft-com:office:office" xmlns:mv="urn:schemas-microsoft-com:mac:vml" xmlns:mo="http://schemas.microsoft.com/office/mac/office/2008/main" xmlns=""/>
+                        <a14:shadowObscured xmlns="" xmlns:mo="http://schemas.microsoft.com/office/mac/office/2008/main" xmlns:mv="urn:schemas-microsoft-com:mac:vml" xmlns:o="urn:schemas-microsoft-com:office:office" xmlns:v="urn:schemas-microsoft-com:vml" xmlns:w10="urn:schemas-microsoft-com:office:word" xmlns:w="http://schemas.openxmlformats.org/wordprocessingml/2006/main" xmlns:a14="http://schemas.microsoft.com/office/drawing/2010/main"/>
                       </a:ext>
                     </a:extLst>
                   </pic:spPr>
@@ -5729,11 +6681,19 @@
         </w:rPr>
         <w:t xml:space="preserve"> – Load a new tonal set.  By default, a .</w:t>
       </w:r>
-      <w:r>
-        <w:rPr>
-          <w:rFonts w:ascii="Times New Roman" w:hAnsi="Times New Roman"/>
-        </w:rPr>
-        <w:t>ann (annotation)</w:t>
+      <w:proofErr w:type="spellStart"/>
+      <w:r>
+        <w:rPr>
+          <w:rFonts w:ascii="Times New Roman" w:hAnsi="Times New Roman"/>
+        </w:rPr>
+        <w:t>ann</w:t>
+      </w:r>
+      <w:proofErr w:type="spellEnd"/>
+      <w:r>
+        <w:rPr>
+          <w:rFonts w:ascii="Times New Roman" w:hAnsi="Times New Roman"/>
+        </w:rPr>
+        <w:t xml:space="preserve"> (annotation)</w:t>
       </w:r>
       <w:r>
         <w:rPr>
@@ -5769,12 +6729,14 @@
         </w:rPr>
         <w:t>current annotations.  As with open/load, a .</w:t>
       </w:r>
+      <w:proofErr w:type="spellStart"/>
       <w:r>
         <w:rPr>
           <w:rFonts w:ascii="Times New Roman" w:hAnsi="Times New Roman"/>
         </w:rPr>
         <w:t>ann</w:t>
       </w:r>
+      <w:proofErr w:type="spellEnd"/>
       <w:r>
         <w:rPr>
           <w:rFonts w:ascii="Times New Roman" w:hAnsi="Times New Roman"/>
@@ -5851,7 +6813,35 @@
         <w:rPr>
           <w:rFonts w:ascii="Times New Roman" w:hAnsi="Times New Roman"/>
         </w:rPr>
-        <w:t xml:space="preserve"> – Zooming functionality as in standard Matlab.  See zoom topic in Matlab help.</w:t>
+        <w:t xml:space="preserve"> – Zooming functionality as in standard </w:t>
+      </w:r>
+      <w:proofErr w:type="spellStart"/>
+      <w:r>
+        <w:rPr>
+          <w:rFonts w:ascii="Times New Roman" w:hAnsi="Times New Roman"/>
+        </w:rPr>
+        <w:t>Matlab</w:t>
+      </w:r>
+      <w:proofErr w:type="spellEnd"/>
+      <w:r>
+        <w:rPr>
+          <w:rFonts w:ascii="Times New Roman" w:hAnsi="Times New Roman"/>
+        </w:rPr>
+        <w:t xml:space="preserve">.  See zoom topic in </w:t>
+      </w:r>
+      <w:proofErr w:type="spellStart"/>
+      <w:r>
+        <w:rPr>
+          <w:rFonts w:ascii="Times New Roman" w:hAnsi="Times New Roman"/>
+        </w:rPr>
+        <w:t>Matlab</w:t>
+      </w:r>
+      <w:proofErr w:type="spellEnd"/>
+      <w:r>
+        <w:rPr>
+          <w:rFonts w:ascii="Times New Roman" w:hAnsi="Times New Roman"/>
+        </w:rPr>
+        <w:t xml:space="preserve"> help.</w:t>
       </w:r>
     </w:p>
     <w:p>
@@ -5898,7 +6888,35 @@
         <w:rPr>
           <w:rFonts w:ascii="Times New Roman" w:hAnsi="Times New Roman"/>
         </w:rPr>
-        <w:t>As in standard Matlab. When enabled, clicking on the plot will display either the time, frequency, and SNR of the spectrogram time x frequency node.  Clicking on an annotation shows the the time and frequency at the selected point.</w:t>
+        <w:t xml:space="preserve">As in standard </w:t>
+      </w:r>
+      <w:proofErr w:type="spellStart"/>
+      <w:r>
+        <w:rPr>
+          <w:rFonts w:ascii="Times New Roman" w:hAnsi="Times New Roman"/>
+        </w:rPr>
+        <w:t>Matlab</w:t>
+      </w:r>
+      <w:proofErr w:type="spellEnd"/>
+      <w:r>
+        <w:rPr>
+          <w:rFonts w:ascii="Times New Roman" w:hAnsi="Times New Roman"/>
+        </w:rPr>
+        <w:t xml:space="preserve">. When enabled, clicking on the plot will display either the time, frequency, and SNR of the spectrogram time x frequency node.  Clicking on an annotation shows the </w:t>
+      </w:r>
+      <w:proofErr w:type="spellStart"/>
+      <w:r>
+        <w:rPr>
+          <w:rFonts w:ascii="Times New Roman" w:hAnsi="Times New Roman"/>
+        </w:rPr>
+        <w:t>the</w:t>
+      </w:r>
+      <w:proofErr w:type="spellEnd"/>
+      <w:r>
+        <w:rPr>
+          <w:rFonts w:ascii="Times New Roman" w:hAnsi="Times New Roman"/>
+        </w:rPr>
+        <w:t xml:space="preserve"> time and frequency at the selected point.</w:t>
       </w:r>
     </w:p>
     <w:p>
@@ -6393,8 +7411,16 @@
               <w:rPr>
                 <w:rFonts w:ascii="Times New Roman" w:hAnsi="Times New Roman"/>
               </w:rPr>
-              <w:t>release selected tonals</w:t>
+              <w:t xml:space="preserve">release selected </w:t>
             </w:r>
+            <w:proofErr w:type="spellStart"/>
+            <w:r>
+              <w:rPr>
+                <w:rFonts w:ascii="Times New Roman" w:hAnsi="Times New Roman"/>
+              </w:rPr>
+              <w:t>tonals</w:t>
+            </w:r>
+            <w:proofErr w:type="spellEnd"/>
           </w:p>
         </w:tc>
       </w:tr>
@@ -6632,7 +7658,15 @@
         </w:numPr>
       </w:pPr>
       <w:r>
-        <w:t>Annotations  Save/Annoations Load – Menu equivalent of annotation buttons on toolbar for loading or saving sets of tonal annotations.</w:t>
+        <w:t>Annotations  Save/</w:t>
+      </w:r>
+      <w:proofErr w:type="spellStart"/>
+      <w:r>
+        <w:t>Annoations</w:t>
+      </w:r>
+      <w:proofErr w:type="spellEnd"/>
+      <w:r>
+        <w:t xml:space="preserve"> Load – Menu equivalent of annotation buttons on toolbar for loading or saving sets of tonal annotations.</w:t>
       </w:r>
     </w:p>
     <w:p>
@@ -6666,17 +7700,27 @@
       <w:r>
         <w:t xml:space="preserve">Detect  - Execute the </w:t>
       </w:r>
+      <w:proofErr w:type="spellStart"/>
       <w:r>
         <w:rPr>
           <w:i/>
         </w:rPr>
         <w:t>silbido</w:t>
       </w:r>
+      <w:proofErr w:type="spellEnd"/>
       <w:r>
         <w:t xml:space="preserve"> contour detector on the current file.  </w:t>
       </w:r>
       <w:r>
-        <w:t xml:space="preserve">Use dtTonalsTracking from </w:t>
+        <w:t xml:space="preserve">Use </w:t>
+      </w:r>
+      <w:proofErr w:type="spellStart"/>
+      <w:r>
+        <w:t>dtTonalsTracking</w:t>
+      </w:r>
+      <w:proofErr w:type="spellEnd"/>
+      <w:r>
+        <w:t xml:space="preserve"> from </w:t>
       </w:r>
       <w:r>
         <w:t>t</w:t>
@@ -6711,16 +7755,42 @@
         </w:numPr>
       </w:pPr>
       <w:r>
-        <w:t xml:space="preserve">Export Annotations to Matlab – The submenus of this option permit you to export either all annotations or the selected ones to Matlab’s base workspace in a variable of your choosing.  See the document </w:t>
-      </w:r>
+        <w:t xml:space="preserve">Export Annotations to </w:t>
+      </w:r>
+      <w:proofErr w:type="spellStart"/>
+      <w:r>
+        <w:t>Matlab</w:t>
+      </w:r>
+      <w:proofErr w:type="spellEnd"/>
+      <w:r>
+        <w:t xml:space="preserve"> – The submenus of this option permit you to export either all annotations or the selected ones to </w:t>
+      </w:r>
+      <w:proofErr w:type="spellStart"/>
+      <w:r>
+        <w:t>Matlab’s</w:t>
+      </w:r>
+      <w:proofErr w:type="spellEnd"/>
+      <w:r>
+        <w:t xml:space="preserve"> base workspace in a variable of your choosing.  See the document </w:t>
+      </w:r>
+      <w:proofErr w:type="spellStart"/>
       <w:r>
         <w:rPr>
           <w:i/>
         </w:rPr>
         <w:t>ManipulationTonals</w:t>
       </w:r>
-      <w:r>
-        <w:t xml:space="preserve"> for details on how to use the exported list of tonals.</w:t>
+      <w:proofErr w:type="spellEnd"/>
+      <w:r>
+        <w:t xml:space="preserve"> for details on how to use the exported list of </w:t>
+      </w:r>
+      <w:proofErr w:type="spellStart"/>
+      <w:r>
+        <w:t>tonals</w:t>
+      </w:r>
+      <w:proofErr w:type="spellEnd"/>
+      <w:r>
+        <w:t>.</w:t>
       </w:r>
     </w:p>
     <w:p>
@@ -6744,7 +7814,15 @@
         </w:numPr>
       </w:pPr>
       <w:r>
-        <w:t>Colorings – Sets how tonals are colored:</w:t>
+        <w:t xml:space="preserve">Colorings – Sets how </w:t>
+      </w:r>
+      <w:proofErr w:type="spellStart"/>
+      <w:r>
+        <w:t>tonals</w:t>
+      </w:r>
+      <w:proofErr w:type="spellEnd"/>
+      <w:r>
+        <w:t xml:space="preserve"> are colored:</w:t>
       </w:r>
     </w:p>
     <w:p>
@@ -6768,7 +7846,15 @@
         </w:numPr>
       </w:pPr>
       <w:r>
-        <w:t>by species – tonals that are unlabeled or assigned to specific species are assigned distinct colors</w:t>
+        <w:t xml:space="preserve">by species – </w:t>
+      </w:r>
+      <w:proofErr w:type="spellStart"/>
+      <w:r>
+        <w:t>tonals</w:t>
+      </w:r>
+      <w:proofErr w:type="spellEnd"/>
+      <w:r>
+        <w:t xml:space="preserve"> that are unlabeled or assigned to specific species are assigned distinct colors</w:t>
       </w:r>
     </w:p>
     <w:p>
@@ -6780,7 +7866,15 @@
         </w:numPr>
       </w:pPr>
       <w:r>
-        <w:t>by call – tonals belonging to different call types are assigned different colors</w:t>
+        <w:t xml:space="preserve">by call – </w:t>
+      </w:r>
+      <w:proofErr w:type="spellStart"/>
+      <w:r>
+        <w:t>tonals</w:t>
+      </w:r>
+      <w:proofErr w:type="spellEnd"/>
+      <w:r>
+        <w:t xml:space="preserve"> belonging to different call types are assigned different colors</w:t>
       </w:r>
     </w:p>
     <w:p>
@@ -6809,7 +7903,15 @@
         <w:t>his is primarily an issue when moving quickly through a file</w:t>
       </w:r>
       <w:r>
-        <w:t xml:space="preserve"> when tonals have been selected</w:t>
+        <w:t xml:space="preserve"> when </w:t>
+      </w:r>
+      <w:proofErr w:type="spellStart"/>
+      <w:r>
+        <w:t>tonals</w:t>
+      </w:r>
+      <w:proofErr w:type="spellEnd"/>
+      <w:r>
+        <w:t xml:space="preserve"> have been selected</w:t>
       </w:r>
       <w:r>
         <w:t>.  This will be resolved in future releases by forcing sequencing through the use of a semaphore.</w:t>
@@ -6838,7 +7940,7 @@
 </file>
 
 <file path=word/endnotes.xml><?xml version="1.0" encoding="utf-8"?>
-<w:endnotes xmlns:wpc="http://schemas.microsoft.com/office/word/2010/wordprocessingCanvas" xmlns:cx="http://schemas.microsoft.com/office/drawing/2014/chartex" xmlns:cx1="http://schemas.microsoft.com/office/drawing/2015/9/8/chartex" xmlns:cx2="http://schemas.microsoft.com/office/drawing/2015/10/21/chartex" xmlns:cx3="http://schemas.microsoft.com/office/drawing/2016/5/9/chartex" xmlns:cx4="http://schemas.microsoft.com/office/drawing/2016/5/10/chartex" xmlns:cx5="http://schemas.microsoft.com/office/drawing/2016/5/11/chartex" xmlns:cx6="http://schemas.microsoft.com/office/drawing/2016/5/12/chartex" xmlns:cx7="http://schemas.microsoft.com/office/drawing/2016/5/13/chartex" xmlns:cx8="http://schemas.microsoft.com/office/drawing/2016/5/14/chartex" xmlns:mc="http://schemas.openxmlformats.org/markup-compatibility/2006" xmlns:aink="http://schemas.microsoft.com/office/drawing/2016/ink" xmlns:am3d="http://schemas.microsoft.com/office/drawing/2017/model3d" xmlns:o="urn:schemas-microsoft-com:office:office" xmlns:r="http://schemas.openxmlformats.org/officeDocument/2006/relationships" xmlns:m="http://schemas.openxmlformats.org/officeDocument/2006/math" xmlns:v="urn:schemas-microsoft-com:vml" xmlns:wp14="http://schemas.microsoft.com/office/word/2010/wordprocessingDrawing" xmlns:wp="http://schemas.openxmlformats.org/drawingml/2006/wordprocessingDrawing" xmlns:w10="urn:schemas-microsoft-com:office:word" xmlns:w="http://schemas.openxmlformats.org/wordprocessingml/2006/main" xmlns:w14="http://schemas.microsoft.com/office/word/2010/wordml" xmlns:w15="http://schemas.microsoft.com/office/word/2012/wordml" xmlns:w16cex="http://schemas.microsoft.com/office/word/2018/wordml/cex" xmlns:w16cid="http://schemas.microsoft.com/office/word/2016/wordml/cid" xmlns:w16="http://schemas.microsoft.com/office/word/2018/wordml" xmlns:w16sdtdh="http://schemas.microsoft.com/office/word/2020/wordml/sdtdatahash" xmlns:w16se="http://schemas.microsoft.com/office/word/2015/wordml/symex" xmlns:wpg="http://schemas.microsoft.com/office/word/2010/wordprocessingGroup" xmlns:wpi="http://schemas.microsoft.com/office/word/2010/wordprocessingInk" xmlns:wne="http://schemas.microsoft.com/office/word/2006/wordml" xmlns:wps="http://schemas.microsoft.com/office/word/2010/wordprocessingShape" mc:Ignorable="w14 w15 w16se w16cid w16 w16cex w16sdtdh wp14">
+<w:endnotes xmlns:wpc="http://schemas.microsoft.com/office/word/2010/wordprocessingCanvas" xmlns:cx="http://schemas.microsoft.com/office/drawing/2014/chartex" xmlns:cx1="http://schemas.microsoft.com/office/drawing/2015/9/8/chartex" xmlns:cx2="http://schemas.microsoft.com/office/drawing/2015/10/21/chartex" xmlns:cx3="http://schemas.microsoft.com/office/drawing/2016/5/9/chartex" xmlns:cx4="http://schemas.microsoft.com/office/drawing/2016/5/10/chartex" xmlns:cx5="http://schemas.microsoft.com/office/drawing/2016/5/11/chartex" xmlns:cx6="http://schemas.microsoft.com/office/drawing/2016/5/12/chartex" xmlns:cx7="http://schemas.microsoft.com/office/drawing/2016/5/13/chartex" xmlns:cx8="http://schemas.microsoft.com/office/drawing/2016/5/14/chartex" xmlns:mc="http://schemas.openxmlformats.org/markup-compatibility/2006" xmlns:aink="http://schemas.microsoft.com/office/drawing/2016/ink" xmlns:am3d="http://schemas.microsoft.com/office/drawing/2017/model3d" xmlns:o="urn:schemas-microsoft-com:office:office" xmlns:oel="http://schemas.microsoft.com/office/2019/extlst" xmlns:r="http://schemas.openxmlformats.org/officeDocument/2006/relationships" xmlns:m="http://schemas.openxmlformats.org/officeDocument/2006/math" xmlns:v="urn:schemas-microsoft-com:vml" xmlns:wp14="http://schemas.microsoft.com/office/word/2010/wordprocessingDrawing" xmlns:wp="http://schemas.openxmlformats.org/drawingml/2006/wordprocessingDrawing" xmlns:w10="urn:schemas-microsoft-com:office:word" xmlns:w="http://schemas.openxmlformats.org/wordprocessingml/2006/main" xmlns:w14="http://schemas.microsoft.com/office/word/2010/wordml" xmlns:w15="http://schemas.microsoft.com/office/word/2012/wordml" xmlns:w16cex="http://schemas.microsoft.com/office/word/2018/wordml/cex" xmlns:w16cid="http://schemas.microsoft.com/office/word/2016/wordml/cid" xmlns:w16="http://schemas.microsoft.com/office/word/2018/wordml" xmlns:w16sdtdh="http://schemas.microsoft.com/office/word/2020/wordml/sdtdatahash" xmlns:w16se="http://schemas.microsoft.com/office/word/2015/wordml/symex" xmlns:wpg="http://schemas.microsoft.com/office/word/2010/wordprocessingGroup" xmlns:wpi="http://schemas.microsoft.com/office/word/2010/wordprocessingInk" xmlns:wne="http://schemas.microsoft.com/office/word/2006/wordml" xmlns:wps="http://schemas.microsoft.com/office/word/2010/wordprocessingShape" mc:Ignorable="w14 w15 w16se w16cid w16 w16cex w16sdtdh wp14">
   <w:endnote w:type="separator" w:id="-1">
     <w:p>
       <w:pPr>
@@ -6863,7 +7965,7 @@
 </file>
 
 <file path=word/footnotes.xml><?xml version="1.0" encoding="utf-8"?>
-<w:footnotes xmlns:wpc="http://schemas.microsoft.com/office/word/2010/wordprocessingCanvas" xmlns:cx="http://schemas.microsoft.com/office/drawing/2014/chartex" xmlns:cx1="http://schemas.microsoft.com/office/drawing/2015/9/8/chartex" xmlns:cx2="http://schemas.microsoft.com/office/drawing/2015/10/21/chartex" xmlns:cx3="http://schemas.microsoft.com/office/drawing/2016/5/9/chartex" xmlns:cx4="http://schemas.microsoft.com/office/drawing/2016/5/10/chartex" xmlns:cx5="http://schemas.microsoft.com/office/drawing/2016/5/11/chartex" xmlns:cx6="http://schemas.microsoft.com/office/drawing/2016/5/12/chartex" xmlns:cx7="http://schemas.microsoft.com/office/drawing/2016/5/13/chartex" xmlns:cx8="http://schemas.microsoft.com/office/drawing/2016/5/14/chartex" xmlns:mc="http://schemas.openxmlformats.org/markup-compatibility/2006" xmlns:aink="http://schemas.microsoft.com/office/drawing/2016/ink" xmlns:am3d="http://schemas.microsoft.com/office/drawing/2017/model3d" xmlns:o="urn:schemas-microsoft-com:office:office" xmlns:r="http://schemas.openxmlformats.org/officeDocument/2006/relationships" xmlns:m="http://schemas.openxmlformats.org/officeDocument/2006/math" xmlns:v="urn:schemas-microsoft-com:vml" xmlns:wp14="http://schemas.microsoft.com/office/word/2010/wordprocessingDrawing" xmlns:wp="http://schemas.openxmlformats.org/drawingml/2006/wordprocessingDrawing" xmlns:w10="urn:schemas-microsoft-com:office:word" xmlns:w="http://schemas.openxmlformats.org/wordprocessingml/2006/main" xmlns:w14="http://schemas.microsoft.com/office/word/2010/wordml" xmlns:w15="http://schemas.microsoft.com/office/word/2012/wordml" xmlns:w16cex="http://schemas.microsoft.com/office/word/2018/wordml/cex" xmlns:w16cid="http://schemas.microsoft.com/office/word/2016/wordml/cid" xmlns:w16="http://schemas.microsoft.com/office/word/2018/wordml" xmlns:w16sdtdh="http://schemas.microsoft.com/office/word/2020/wordml/sdtdatahash" xmlns:w16se="http://schemas.microsoft.com/office/word/2015/wordml/symex" xmlns:wpg="http://schemas.microsoft.com/office/word/2010/wordprocessingGroup" xmlns:wpi="http://schemas.microsoft.com/office/word/2010/wordprocessingInk" xmlns:wne="http://schemas.microsoft.com/office/word/2006/wordml" xmlns:wps="http://schemas.microsoft.com/office/word/2010/wordprocessingShape" mc:Ignorable="w14 w15 w16se w16cid w16 w16cex w16sdtdh wp14">
+<w:footnotes xmlns:wpc="http://schemas.microsoft.com/office/word/2010/wordprocessingCanvas" xmlns:cx="http://schemas.microsoft.com/office/drawing/2014/chartex" xmlns:cx1="http://schemas.microsoft.com/office/drawing/2015/9/8/chartex" xmlns:cx2="http://schemas.microsoft.com/office/drawing/2015/10/21/chartex" xmlns:cx3="http://schemas.microsoft.com/office/drawing/2016/5/9/chartex" xmlns:cx4="http://schemas.microsoft.com/office/drawing/2016/5/10/chartex" xmlns:cx5="http://schemas.microsoft.com/office/drawing/2016/5/11/chartex" xmlns:cx6="http://schemas.microsoft.com/office/drawing/2016/5/12/chartex" xmlns:cx7="http://schemas.microsoft.com/office/drawing/2016/5/13/chartex" xmlns:cx8="http://schemas.microsoft.com/office/drawing/2016/5/14/chartex" xmlns:mc="http://schemas.openxmlformats.org/markup-compatibility/2006" xmlns:aink="http://schemas.microsoft.com/office/drawing/2016/ink" xmlns:am3d="http://schemas.microsoft.com/office/drawing/2017/model3d" xmlns:o="urn:schemas-microsoft-com:office:office" xmlns:oel="http://schemas.microsoft.com/office/2019/extlst" xmlns:r="http://schemas.openxmlformats.org/officeDocument/2006/relationships" xmlns:m="http://schemas.openxmlformats.org/officeDocument/2006/math" xmlns:v="urn:schemas-microsoft-com:vml" xmlns:wp14="http://schemas.microsoft.com/office/word/2010/wordprocessingDrawing" xmlns:wp="http://schemas.openxmlformats.org/drawingml/2006/wordprocessingDrawing" xmlns:w10="urn:schemas-microsoft-com:office:word" xmlns:w="http://schemas.openxmlformats.org/wordprocessingml/2006/main" xmlns:w14="http://schemas.microsoft.com/office/word/2010/wordml" xmlns:w15="http://schemas.microsoft.com/office/word/2012/wordml" xmlns:w16cex="http://schemas.microsoft.com/office/word/2018/wordml/cex" xmlns:w16cid="http://schemas.microsoft.com/office/word/2016/wordml/cid" xmlns:w16="http://schemas.microsoft.com/office/word/2018/wordml" xmlns:w16sdtdh="http://schemas.microsoft.com/office/word/2020/wordml/sdtdatahash" xmlns:w16se="http://schemas.microsoft.com/office/word/2015/wordml/symex" xmlns:wpg="http://schemas.microsoft.com/office/word/2010/wordprocessingGroup" xmlns:wpi="http://schemas.microsoft.com/office/word/2010/wordprocessingInk" xmlns:wne="http://schemas.microsoft.com/office/word/2006/wordml" xmlns:wps="http://schemas.microsoft.com/office/word/2010/wordprocessingShape" mc:Ignorable="w14 w15 w16se w16cid w16 w16cex w16sdtdh wp14">
   <w:footnote w:type="separator" w:id="-1">
     <w:p>
       <w:pPr>
@@ -6888,7 +7990,7 @@
 </file>
 
 <file path=word/header1.xml><?xml version="1.0" encoding="utf-8"?>
-<w:hdr xmlns:wpc="http://schemas.microsoft.com/office/word/2010/wordprocessingCanvas" xmlns:cx="http://schemas.microsoft.com/office/drawing/2014/chartex" xmlns:cx1="http://schemas.microsoft.com/office/drawing/2015/9/8/chartex" xmlns:cx2="http://schemas.microsoft.com/office/drawing/2015/10/21/chartex" xmlns:cx3="http://schemas.microsoft.com/office/drawing/2016/5/9/chartex" xmlns:cx4="http://schemas.microsoft.com/office/drawing/2016/5/10/chartex" xmlns:cx5="http://schemas.microsoft.com/office/drawing/2016/5/11/chartex" xmlns:cx6="http://schemas.microsoft.com/office/drawing/2016/5/12/chartex" xmlns:cx7="http://schemas.microsoft.com/office/drawing/2016/5/13/chartex" xmlns:cx8="http://schemas.microsoft.com/office/drawing/2016/5/14/chartex" xmlns:mc="http://schemas.openxmlformats.org/markup-compatibility/2006" xmlns:aink="http://schemas.microsoft.com/office/drawing/2016/ink" xmlns:am3d="http://schemas.microsoft.com/office/drawing/2017/model3d" xmlns:o="urn:schemas-microsoft-com:office:office" xmlns:r="http://schemas.openxmlformats.org/officeDocument/2006/relationships" xmlns:m="http://schemas.openxmlformats.org/officeDocument/2006/math" xmlns:v="urn:schemas-microsoft-com:vml" xmlns:wp14="http://schemas.microsoft.com/office/word/2010/wordprocessingDrawing" xmlns:wp="http://schemas.openxmlformats.org/drawingml/2006/wordprocessingDrawing" xmlns:w10="urn:schemas-microsoft-com:office:word" xmlns:w="http://schemas.openxmlformats.org/wordprocessingml/2006/main" xmlns:w14="http://schemas.microsoft.com/office/word/2010/wordml" xmlns:w15="http://schemas.microsoft.com/office/word/2012/wordml" xmlns:w16cex="http://schemas.microsoft.com/office/word/2018/wordml/cex" xmlns:w16cid="http://schemas.microsoft.com/office/word/2016/wordml/cid" xmlns:w16="http://schemas.microsoft.com/office/word/2018/wordml" xmlns:w16sdtdh="http://schemas.microsoft.com/office/word/2020/wordml/sdtdatahash" xmlns:w16se="http://schemas.microsoft.com/office/word/2015/wordml/symex" xmlns:wpg="http://schemas.microsoft.com/office/word/2010/wordprocessingGroup" xmlns:wpi="http://schemas.microsoft.com/office/word/2010/wordprocessingInk" xmlns:wne="http://schemas.microsoft.com/office/word/2006/wordml" xmlns:wps="http://schemas.microsoft.com/office/word/2010/wordprocessingShape" mc:Ignorable="w14 w15 w16se w16cid w16 w16cex w16sdtdh wp14">
+<w:hdr xmlns:wpc="http://schemas.microsoft.com/office/word/2010/wordprocessingCanvas" xmlns:cx="http://schemas.microsoft.com/office/drawing/2014/chartex" xmlns:cx1="http://schemas.microsoft.com/office/drawing/2015/9/8/chartex" xmlns:cx2="http://schemas.microsoft.com/office/drawing/2015/10/21/chartex" xmlns:cx3="http://schemas.microsoft.com/office/drawing/2016/5/9/chartex" xmlns:cx4="http://schemas.microsoft.com/office/drawing/2016/5/10/chartex" xmlns:cx5="http://schemas.microsoft.com/office/drawing/2016/5/11/chartex" xmlns:cx6="http://schemas.microsoft.com/office/drawing/2016/5/12/chartex" xmlns:cx7="http://schemas.microsoft.com/office/drawing/2016/5/13/chartex" xmlns:cx8="http://schemas.microsoft.com/office/drawing/2016/5/14/chartex" xmlns:mc="http://schemas.openxmlformats.org/markup-compatibility/2006" xmlns:aink="http://schemas.microsoft.com/office/drawing/2016/ink" xmlns:am3d="http://schemas.microsoft.com/office/drawing/2017/model3d" xmlns:o="urn:schemas-microsoft-com:office:office" xmlns:oel="http://schemas.microsoft.com/office/2019/extlst" xmlns:r="http://schemas.openxmlformats.org/officeDocument/2006/relationships" xmlns:m="http://schemas.openxmlformats.org/officeDocument/2006/math" xmlns:v="urn:schemas-microsoft-com:vml" xmlns:wp14="http://schemas.microsoft.com/office/word/2010/wordprocessingDrawing" xmlns:wp="http://schemas.openxmlformats.org/drawingml/2006/wordprocessingDrawing" xmlns:w10="urn:schemas-microsoft-com:office:word" xmlns:w="http://schemas.openxmlformats.org/wordprocessingml/2006/main" xmlns:w14="http://schemas.microsoft.com/office/word/2010/wordml" xmlns:w15="http://schemas.microsoft.com/office/word/2012/wordml" xmlns:w16cex="http://schemas.microsoft.com/office/word/2018/wordml/cex" xmlns:w16cid="http://schemas.microsoft.com/office/word/2016/wordml/cid" xmlns:w16="http://schemas.microsoft.com/office/word/2018/wordml" xmlns:w16sdtdh="http://schemas.microsoft.com/office/word/2020/wordml/sdtdatahash" xmlns:w16se="http://schemas.microsoft.com/office/word/2015/wordml/symex" xmlns:wpg="http://schemas.microsoft.com/office/word/2010/wordprocessingGroup" xmlns:wpi="http://schemas.microsoft.com/office/word/2010/wordprocessingInk" xmlns:wne="http://schemas.microsoft.com/office/word/2006/wordml" xmlns:wps="http://schemas.microsoft.com/office/word/2010/wordprocessingShape" mc:Ignorable="w14 w15 w16se w16cid w16 w16cex w16sdtdh wp14">
   <w:p>
     <w:pPr>
       <w:pStyle w:val="Header"/>
@@ -6925,7 +8027,7 @@
 </file>
 
 <file path=word/numbering.xml><?xml version="1.0" encoding="utf-8"?>
-<w:numbering xmlns:wpc="http://schemas.microsoft.com/office/word/2010/wordprocessingCanvas" xmlns:cx="http://schemas.microsoft.com/office/drawing/2014/chartex" xmlns:cx1="http://schemas.microsoft.com/office/drawing/2015/9/8/chartex" xmlns:cx2="http://schemas.microsoft.com/office/drawing/2015/10/21/chartex" xmlns:cx3="http://schemas.microsoft.com/office/drawing/2016/5/9/chartex" xmlns:cx4="http://schemas.microsoft.com/office/drawing/2016/5/10/chartex" xmlns:cx5="http://schemas.microsoft.com/office/drawing/2016/5/11/chartex" xmlns:cx6="http://schemas.microsoft.com/office/drawing/2016/5/12/chartex" xmlns:cx7="http://schemas.microsoft.com/office/drawing/2016/5/13/chartex" xmlns:cx8="http://schemas.microsoft.com/office/drawing/2016/5/14/chartex" xmlns:mc="http://schemas.openxmlformats.org/markup-compatibility/2006" xmlns:aink="http://schemas.microsoft.com/office/drawing/2016/ink" xmlns:am3d="http://schemas.microsoft.com/office/drawing/2017/model3d" xmlns:o="urn:schemas-microsoft-com:office:office" xmlns:r="http://schemas.openxmlformats.org/officeDocument/2006/relationships" xmlns:m="http://schemas.openxmlformats.org/officeDocument/2006/math" xmlns:v="urn:schemas-microsoft-com:vml" xmlns:wp14="http://schemas.microsoft.com/office/word/2010/wordprocessingDrawing" xmlns:wp="http://schemas.openxmlformats.org/drawingml/2006/wordprocessingDrawing" xmlns:w10="urn:schemas-microsoft-com:office:word" xmlns:w="http://schemas.openxmlformats.org/wordprocessingml/2006/main" xmlns:w14="http://schemas.microsoft.com/office/word/2010/wordml" xmlns:w15="http://schemas.microsoft.com/office/word/2012/wordml" xmlns:w16cex="http://schemas.microsoft.com/office/word/2018/wordml/cex" xmlns:w16cid="http://schemas.microsoft.com/office/word/2016/wordml/cid" xmlns:w16="http://schemas.microsoft.com/office/word/2018/wordml" xmlns:w16sdtdh="http://schemas.microsoft.com/office/word/2020/wordml/sdtdatahash" xmlns:w16se="http://schemas.microsoft.com/office/word/2015/wordml/symex" xmlns:wpg="http://schemas.microsoft.com/office/word/2010/wordprocessingGroup" xmlns:wpi="http://schemas.microsoft.com/office/word/2010/wordprocessingInk" xmlns:wne="http://schemas.microsoft.com/office/word/2006/wordml" xmlns:wps="http://schemas.microsoft.com/office/word/2010/wordprocessingShape" mc:Ignorable="w14 w15 w16se w16cid w16 w16cex w16sdtdh wp14">
+<w:numbering xmlns:wpc="http://schemas.microsoft.com/office/word/2010/wordprocessingCanvas" xmlns:cx="http://schemas.microsoft.com/office/drawing/2014/chartex" xmlns:cx1="http://schemas.microsoft.com/office/drawing/2015/9/8/chartex" xmlns:cx2="http://schemas.microsoft.com/office/drawing/2015/10/21/chartex" xmlns:cx3="http://schemas.microsoft.com/office/drawing/2016/5/9/chartex" xmlns:cx4="http://schemas.microsoft.com/office/drawing/2016/5/10/chartex" xmlns:cx5="http://schemas.microsoft.com/office/drawing/2016/5/11/chartex" xmlns:cx6="http://schemas.microsoft.com/office/drawing/2016/5/12/chartex" xmlns:cx7="http://schemas.microsoft.com/office/drawing/2016/5/13/chartex" xmlns:cx8="http://schemas.microsoft.com/office/drawing/2016/5/14/chartex" xmlns:mc="http://schemas.openxmlformats.org/markup-compatibility/2006" xmlns:aink="http://schemas.microsoft.com/office/drawing/2016/ink" xmlns:am3d="http://schemas.microsoft.com/office/drawing/2017/model3d" xmlns:o="urn:schemas-microsoft-com:office:office" xmlns:oel="http://schemas.microsoft.com/office/2019/extlst" xmlns:r="http://schemas.openxmlformats.org/officeDocument/2006/relationships" xmlns:m="http://schemas.openxmlformats.org/officeDocument/2006/math" xmlns:v="urn:schemas-microsoft-com:vml" xmlns:wp14="http://schemas.microsoft.com/office/word/2010/wordprocessingDrawing" xmlns:wp="http://schemas.openxmlformats.org/drawingml/2006/wordprocessingDrawing" xmlns:w10="urn:schemas-microsoft-com:office:word" xmlns:w="http://schemas.openxmlformats.org/wordprocessingml/2006/main" xmlns:w14="http://schemas.microsoft.com/office/word/2010/wordml" xmlns:w15="http://schemas.microsoft.com/office/word/2012/wordml" xmlns:w16cex="http://schemas.microsoft.com/office/word/2018/wordml/cex" xmlns:w16cid="http://schemas.microsoft.com/office/word/2016/wordml/cid" xmlns:w16="http://schemas.microsoft.com/office/word/2018/wordml" xmlns:w16sdtdh="http://schemas.microsoft.com/office/word/2020/wordml/sdtdatahash" xmlns:w16se="http://schemas.microsoft.com/office/word/2015/wordml/symex" xmlns:wpg="http://schemas.microsoft.com/office/word/2010/wordprocessingGroup" xmlns:wpi="http://schemas.microsoft.com/office/word/2010/wordprocessingInk" xmlns:wne="http://schemas.microsoft.com/office/word/2006/wordml" xmlns:wps="http://schemas.microsoft.com/office/word/2010/wordprocessingShape" mc:Ignorable="w14 w15 w16se w16cid w16 w16cex w16sdtdh wp14">
   <w:abstractNum w:abstractNumId="0" w15:restartNumberingAfterBreak="0">
     <w:nsid w:val="0DDE3F83"/>
     <w:multiLevelType w:val="hybridMultilevel"/>
@@ -8976,11 +10078,6 @@
     <w:lsdException w:name="Book Title" w:uiPriority="33" w:qFormat="1"/>
     <w:lsdException w:name="Bibliography" w:semiHidden="1" w:uiPriority="37" w:unhideWhenUsed="1"/>
     <w:lsdException w:name="TOC Heading" w:semiHidden="1" w:uiPriority="39" w:unhideWhenUsed="1" w:qFormat="1"/>
-    <w:lsdException w:name="Plain Table 5" w:semiHidden="1" w:unhideWhenUsed="1"/>
-    <w:lsdException w:name="Grid Table Light" w:semiHidden="1" w:unhideWhenUsed="1"/>
-    <w:lsdException w:name="Grid Table 1 Light" w:semiHidden="1" w:unhideWhenUsed="1"/>
-    <w:lsdException w:name="Grid Table 2" w:semiHidden="1" w:unhideWhenUsed="1"/>
-    <w:lsdException w:name="Grid Table 3" w:semiHidden="1" w:unhideWhenUsed="1"/>
     <w:lsdException w:name="Grid Table 4" w:uiPriority="49"/>
     <w:lsdException w:name="Grid Table 5 Dark" w:uiPriority="50"/>
     <w:lsdException w:name="Grid Table 6 Colorful" w:uiPriority="51"/>

</xml_diff>

<commit_message>
Added documentation for the jump-to-tonal box in the annotation tool and changed the behavior of the dropdown menu when selecting a tonal
</commit_message>
<xml_diff>
--- a/docs/src/Annotation.docx
+++ b/docs/src/Annotation.docx
@@ -9,19 +9,11 @@
       <w:r>
         <w:t xml:space="preserve">User Manual for </w:t>
       </w:r>
-      <w:proofErr w:type="spellStart"/>
       <w:r>
         <w:rPr>
           <w:i/>
         </w:rPr>
-        <w:t>Silbido’s</w:t>
-      </w:r>
-      <w:proofErr w:type="spellEnd"/>
-      <w:r>
-        <w:rPr>
-          <w:i/>
-        </w:rPr>
-        <w:t xml:space="preserve"> </w:t>
+        <w:t xml:space="preserve">Silbido’s </w:t>
       </w:r>
       <w:r>
         <w:t>Annotation</w:t>
@@ -914,14 +906,12 @@
         </w:rPr>
         <w:t>'</w:t>
       </w:r>
-      <w:proofErr w:type="spellStart"/>
       <w:r>
         <w:rPr>
           <w:rFonts w:ascii="Times New Roman" w:hAnsi="Times New Roman"/>
         </w:rPr>
         <w:t>ParameterSet</w:t>
       </w:r>
-      <w:proofErr w:type="spellEnd"/>
       <w:r>
         <w:rPr>
           <w:rFonts w:ascii="Courier New" w:hAnsi="Courier New" w:cs="Courier New"/>
@@ -934,21 +924,7 @@
         <w:rPr>
           <w:rFonts w:ascii="Times New Roman" w:hAnsi="Times New Roman"/>
         </w:rPr>
-        <w:t xml:space="preserve"> option lets the user specify a default group of parameters.  There are currently two valid parameter strings that can follow </w:t>
-      </w:r>
-      <w:proofErr w:type="spellStart"/>
-      <w:r>
-        <w:rPr>
-          <w:rFonts w:ascii="Times New Roman" w:hAnsi="Times New Roman"/>
-        </w:rPr>
-        <w:t>ParameterSet</w:t>
-      </w:r>
-      <w:proofErr w:type="spellEnd"/>
-      <w:r>
-        <w:rPr>
-          <w:rFonts w:ascii="Times New Roman" w:hAnsi="Times New Roman"/>
-        </w:rPr>
-        <w:t xml:space="preserve">:  </w:t>
+        <w:t xml:space="preserve"> option lets the user specify a default group of parameters.  There are currently two valid parameter strings that can follow ParameterSet:  </w:t>
       </w:r>
       <w:r>
         <w:rPr>
@@ -1593,7 +1569,6 @@
       <w:r>
         <w:t xml:space="preserve">Using </w:t>
       </w:r>
-      <w:proofErr w:type="spellStart"/>
       <w:r>
         <w:rPr>
           <w:i/>
@@ -1604,14 +1579,7 @@
         <w:rPr>
           <w:i/>
         </w:rPr>
-        <w:t>’s</w:t>
-      </w:r>
-      <w:proofErr w:type="spellEnd"/>
-      <w:r>
-        <w:rPr>
-          <w:i/>
-        </w:rPr>
-        <w:t xml:space="preserve"> contour detector</w:t>
+        <w:t>’s contour detector</w:t>
       </w:r>
       <w:r>
         <w:rPr>
@@ -1788,19 +1756,11 @@
         </w:rPr>
         <w:t xml:space="preserve">, there are a number of parameters that can be set.  Some of the more useful ones are </w:t>
       </w:r>
-      <w:proofErr w:type="spellStart"/>
-      <w:r>
-        <w:rPr>
-          <w:rFonts w:ascii="Times New Roman" w:hAnsi="Times New Roman"/>
-        </w:rPr>
-        <w:t>ParameterSet</w:t>
-      </w:r>
-      <w:proofErr w:type="spellEnd"/>
-      <w:r>
-        <w:rPr>
-          <w:rFonts w:ascii="Times New Roman" w:hAnsi="Times New Roman"/>
-        </w:rPr>
-        <w:t xml:space="preserve">, </w:t>
+      <w:r>
+        <w:rPr>
+          <w:rFonts w:ascii="Times New Roman" w:hAnsi="Times New Roman"/>
+        </w:rPr>
+        <w:t xml:space="preserve">ParameterSet, </w:t>
       </w:r>
       <w:r>
         <w:rPr>
@@ -3076,13 +3036,13 @@
       </w:pPr>
       <w:r>
         <w:rPr>
-          <w:noProof/>
+          <w:rFonts w:ascii="Times New Roman" w:hAnsi="Times New Roman"/>
         </w:rPr>
         <w:drawing>
-          <wp:inline distT="0" distB="0" distL="0" distR="0" wp14:anchorId="3E2203B2" wp14:editId="46CBC436">
-            <wp:extent cx="5943600" cy="3227070"/>
-            <wp:effectExtent l="0" t="0" r="0" b="0"/>
-            <wp:docPr id="1" name="Picture 1" descr="Graphical user interface&#10;&#10;Description automatically generated with low confidence"/>
+          <wp:inline distT="0" distB="0" distL="0" distR="0" wp14:anchorId="78A09EB8" wp14:editId="6AC93070">
+            <wp:extent cx="5943600" cy="3197860"/>
+            <wp:effectExtent l="0" t="0" r="0" b="2540"/>
+            <wp:docPr id="695925253" name="Picture 1" descr="A screenshot of a computer&#10;&#10;Description automatically generated"/>
             <wp:cNvGraphicFramePr>
               <a:graphicFrameLocks xmlns:a="http://schemas.openxmlformats.org/drawingml/2006/main" noChangeAspect="1"/>
             </wp:cNvGraphicFramePr>
@@ -3090,7 +3050,7 @@
               <a:graphicData uri="http://schemas.openxmlformats.org/drawingml/2006/picture">
                 <pic:pic xmlns:pic="http://schemas.openxmlformats.org/drawingml/2006/picture">
                   <pic:nvPicPr>
-                    <pic:cNvPr id="1" name="Picture 1" descr="Graphical user interface&#10;&#10;Description automatically generated with low confidence"/>
+                    <pic:cNvPr id="695925253" name="Picture 1" descr="A screenshot of a computer&#10;&#10;Description automatically generated"/>
                     <pic:cNvPicPr/>
                   </pic:nvPicPr>
                   <pic:blipFill>
@@ -3102,7 +3062,7 @@
                   <pic:spPr>
                     <a:xfrm>
                       <a:off x="0" y="0"/>
-                      <a:ext cx="5943600" cy="3227070"/>
+                      <a:ext cx="5943600" cy="3197860"/>
                     </a:xfrm>
                     <a:prstGeom prst="rect">
                       <a:avLst/>
@@ -3231,13 +3191,15 @@
       </w:pPr>
       <w:r>
         <w:rPr>
-          <w:noProof/>
+          <w:rFonts w:ascii="Times New Roman" w:hAnsi="Times New Roman"/>
+          <w:sz w:val="24"/>
+          <w:szCs w:val="24"/>
         </w:rPr>
         <w:drawing>
-          <wp:inline distT="0" distB="0" distL="0" distR="0" wp14:anchorId="34C8D005" wp14:editId="16E1308D">
-            <wp:extent cx="3522147" cy="3238500"/>
-            <wp:effectExtent l="0" t="0" r="2540" b="0"/>
-            <wp:docPr id="262" name="Picture 262"/>
+          <wp:inline distT="0" distB="0" distL="0" distR="0" wp14:anchorId="1E38175E" wp14:editId="12BB23A8">
+            <wp:extent cx="5010849" cy="3267531"/>
+            <wp:effectExtent l="0" t="0" r="0" b="9525"/>
+            <wp:docPr id="1958303844" name="Picture 1" descr="A screenshot of a computer&#10;&#10;Description automatically generated"/>
             <wp:cNvGraphicFramePr>
               <a:graphicFrameLocks xmlns:a="http://schemas.openxmlformats.org/drawingml/2006/main" noChangeAspect="1"/>
             </wp:cNvGraphicFramePr>
@@ -3245,30 +3207,23 @@
               <a:graphicData uri="http://schemas.openxmlformats.org/drawingml/2006/picture">
                 <pic:pic xmlns:pic="http://schemas.openxmlformats.org/drawingml/2006/picture">
                   <pic:nvPicPr>
-                    <pic:cNvPr id="0" name=""/>
+                    <pic:cNvPr id="1958303844" name="Picture 1" descr="A screenshot of a computer&#10;&#10;Description automatically generated"/>
                     <pic:cNvPicPr/>
                   </pic:nvPicPr>
-                  <pic:blipFill rotWithShape="1">
+                  <pic:blipFill>
                     <a:blip r:embed="rId8"/>
-                    <a:srcRect l="72197" t="7489" r="961" b="51320"/>
-                    <a:stretch/>
+                    <a:stretch>
+                      <a:fillRect/>
+                    </a:stretch>
                   </pic:blipFill>
-                  <pic:spPr bwMode="auto">
+                  <pic:spPr>
                     <a:xfrm>
                       <a:off x="0" y="0"/>
-                      <a:ext cx="3524137" cy="3240330"/>
+                      <a:ext cx="5010849" cy="3267531"/>
                     </a:xfrm>
                     <a:prstGeom prst="rect">
                       <a:avLst/>
                     </a:prstGeom>
-                    <a:ln>
-                      <a:noFill/>
-                    </a:ln>
-                    <a:extLst>
-                      <a:ext uri="{53640926-AAD7-44d8-BBD7-CCE9431645EC}">
-                        <a14:shadowObscured xmlns="" xmlns:mo="http://schemas.microsoft.com/office/mac/office/2008/main" xmlns:mv="urn:schemas-microsoft-com:mac:vml" xmlns:o="urn:schemas-microsoft-com:office:office" xmlns:v="urn:schemas-microsoft-com:vml" xmlns:w10="urn:schemas-microsoft-com:office:word" xmlns:w="http://schemas.openxmlformats.org/wordprocessingml/2006/main" xmlns:a14="http://schemas.microsoft.com/office/drawing/2010/main"/>
-                      </a:ext>
-                    </a:extLst>
                   </pic:spPr>
                 </pic:pic>
               </a:graphicData>
@@ -4001,6 +3956,30 @@
           <w:szCs w:val="24"/>
         </w:rPr>
         <w:t>move one tonal at a time.</w:t>
+      </w:r>
+      <w:r>
+        <w:rPr>
+          <w:rFonts w:ascii="Times New Roman" w:hAnsi="Times New Roman"/>
+          <w:sz w:val="24"/>
+          <w:szCs w:val="24"/>
+        </w:rPr>
+        <w:t xml:space="preserve"> The text box between the + and – may receive a number and, pressing enter, the viewer will jump to the </w:t>
+      </w:r>
+      <w:r>
+        <w:rPr>
+          <w:rFonts w:ascii="Times New Roman" w:hAnsi="Times New Roman"/>
+          <w:sz w:val="24"/>
+          <w:szCs w:val="24"/>
+        </w:rPr>
+        <w:t xml:space="preserve">corresponding </w:t>
+      </w:r>
+      <w:r>
+        <w:rPr>
+          <w:rFonts w:ascii="Times New Roman" w:hAnsi="Times New Roman"/>
+          <w:sz w:val="24"/>
+          <w:szCs w:val="24"/>
+        </w:rPr>
+        <w:t>annotation.</w:t>
       </w:r>
     </w:p>
     <w:p>
@@ -4060,7 +4039,7 @@
                     </a:ln>
                     <a:extLst>
                       <a:ext uri="{53640926-AAD7-44d8-BBD7-CCE9431645EC}">
-                        <a14:shadowObscured xmlns="" xmlns:mo="http://schemas.microsoft.com/office/mac/office/2008/main" xmlns:mv="urn:schemas-microsoft-com:mac:vml" xmlns:o="urn:schemas-microsoft-com:office:office" xmlns:v="urn:schemas-microsoft-com:vml" xmlns:w10="urn:schemas-microsoft-com:office:word" xmlns:w="http://schemas.openxmlformats.org/wordprocessingml/2006/main" xmlns:a14="http://schemas.microsoft.com/office/drawing/2010/main"/>
+                        <a14:shadowObscured xmlns:a14="http://schemas.microsoft.com/office/drawing/2010/main" xmlns:w="http://schemas.openxmlformats.org/wordprocessingml/2006/main" xmlns:w10="urn:schemas-microsoft-com:office:word" xmlns:v="urn:schemas-microsoft-com:vml" xmlns:o="urn:schemas-microsoft-com:office:office" xmlns:mv="urn:schemas-microsoft-com:mac:vml" xmlns:mo="http://schemas.microsoft.com/office/mac/office/2008/main" xmlns=""/>
                       </a:ext>
                     </a:extLst>
                   </pic:spPr>
@@ -4709,6 +4688,57 @@
     </w:p>
     <w:p>
       <w:pPr>
+        <w:spacing w:line="240" w:lineRule="auto"/>
+        <w:ind w:left="540"/>
+        <w:rPr>
+          <w:rFonts w:ascii="Times New Roman" w:hAnsi="Times New Roman"/>
+          <w:sz w:val="24"/>
+          <w:szCs w:val="24"/>
+        </w:rPr>
+      </w:pPr>
+      <w:r>
+        <w:rPr>
+          <w:rFonts w:ascii="Times New Roman" w:hAnsi="Times New Roman"/>
+          <w:sz w:val="24"/>
+          <w:szCs w:val="24"/>
+        </w:rPr>
+        <w:t>Selecting a tonal</w:t>
+      </w:r>
+      <w:r>
+        <w:rPr>
+          <w:rFonts w:ascii="Times New Roman" w:hAnsi="Times New Roman"/>
+          <w:sz w:val="24"/>
+          <w:szCs w:val="24"/>
+        </w:rPr>
+        <w:t xml:space="preserve"> with the Label box unchecked</w:t>
+      </w:r>
+      <w:r>
+        <w:rPr>
+          <w:rFonts w:ascii="Times New Roman" w:hAnsi="Times New Roman"/>
+          <w:sz w:val="24"/>
+          <w:szCs w:val="24"/>
+        </w:rPr>
+        <w:t xml:space="preserve"> will attempt to update the species and call dropdowns to the values present in the selected tonal. If the selected tonal has no species saved for it, then neither </w:t>
+      </w:r>
+      <w:r>
+        <w:rPr>
+          <w:rFonts w:ascii="Times New Roman" w:hAnsi="Times New Roman"/>
+          <w:sz w:val="24"/>
+          <w:szCs w:val="24"/>
+        </w:rPr>
+        <w:t>dropdown</w:t>
+      </w:r>
+      <w:r>
+        <w:rPr>
+          <w:rFonts w:ascii="Times New Roman" w:hAnsi="Times New Roman"/>
+          <w:sz w:val="24"/>
+          <w:szCs w:val="24"/>
+        </w:rPr>
+        <w:t xml:space="preserve"> is updated. If the selected tonal has a species value saved that is not in the configuration file, a message is printed explaining what happened and neither dropdown is updated. If the species of the selected tonal is defined in the configuration file but the call is not, the species dropdown is updated but the call dropdown is not updated and a message is printed explaining what happened.</w:t>
+      </w:r>
+    </w:p>
+    <w:p>
+      <w:pPr>
         <w:pStyle w:val="Heading3"/>
       </w:pPr>
       <w:r>
@@ -4769,6 +4799,7 @@
         <w:rPr>
           <w:noProof/>
         </w:rPr>
+        <w:lastRenderedPageBreak/>
         <w:drawing>
           <wp:inline distT="0" distB="0" distL="0" distR="0" wp14:anchorId="3FDD7349" wp14:editId="2D9C81A0">
             <wp:extent cx="5838825" cy="2324100"/>
@@ -4811,7 +4842,6 @@
         <w:pStyle w:val="Heading3"/>
       </w:pPr>
       <w:r>
-        <w:lastRenderedPageBreak/>
         <w:t xml:space="preserve">Modifying the </w:t>
       </w:r>
       <w:r>
@@ -5324,6 +5354,7 @@
           <w:sz w:val="24"/>
           <w:szCs w:val="24"/>
         </w:rPr>
+        <w:lastRenderedPageBreak/>
         <mc:AlternateContent>
           <mc:Choice Requires="wps">
             <w:drawing>
@@ -5940,7 +5971,7 @@
                     </a:ln>
                     <a:extLst>
                       <a:ext uri="{53640926-AAD7-44d8-BBD7-CCE9431645EC}">
-                        <a14:shadowObscured xmlns="" xmlns:mo="http://schemas.microsoft.com/office/mac/office/2008/main" xmlns:mv="urn:schemas-microsoft-com:mac:vml" xmlns:o="urn:schemas-microsoft-com:office:office" xmlns:v="urn:schemas-microsoft-com:vml" xmlns:w10="urn:schemas-microsoft-com:office:word" xmlns:w="http://schemas.openxmlformats.org/wordprocessingml/2006/main" xmlns:a14="http://schemas.microsoft.com/office/drawing/2010/main"/>
+                        <a14:shadowObscured xmlns:a14="http://schemas.microsoft.com/office/drawing/2010/main" xmlns:w="http://schemas.openxmlformats.org/wordprocessingml/2006/main" xmlns:w10="urn:schemas-microsoft-com:office:word" xmlns:v="urn:schemas-microsoft-com:vml" xmlns:o="urn:schemas-microsoft-com:office:office" xmlns:mv="urn:schemas-microsoft-com:mac:vml" xmlns:mo="http://schemas.microsoft.com/office/mac/office/2008/main" xmlns=""/>
                       </a:ext>
                     </a:extLst>
                   </pic:spPr>
@@ -7022,6 +7053,7 @@
         <w:rPr>
           <w:rFonts w:ascii="Times New Roman" w:hAnsi="Times New Roman"/>
         </w:rPr>
+        <w:lastRenderedPageBreak/>
         <w:t>The following operations can be accessed from the keyboard.  Note that these do not function</w:t>
       </w:r>
       <w:r>
@@ -7351,7 +7383,6 @@
               <w:rPr>
                 <w:rFonts w:ascii="Times New Roman" w:hAnsi="Times New Roman"/>
               </w:rPr>
-              <w:lastRenderedPageBreak/>
               <w:t>d</w:t>
             </w:r>
           </w:p>
@@ -7802,6 +7833,7 @@
         </w:numPr>
       </w:pPr>
       <w:r>
+        <w:lastRenderedPageBreak/>
         <w:t>Copy to clipboard – These submenus copy either the complete path of the annotation file or the wave file to the clipboard.  This is sometimes useful when taking notes or e-mailing colleagues.</w:t>
       </w:r>
     </w:p>

</xml_diff>

<commit_message>
Updated documentation and slightly changed behavior when selecting a tonal
</commit_message>
<xml_diff>
--- a/docs/src/Annotation.docx
+++ b/docs/src/Annotation.docx
@@ -385,7 +385,21 @@
         <w:rPr>
           <w:rFonts w:ascii="Times New Roman" w:hAnsi="Times New Roman"/>
         </w:rPr>
-        <w:t>spectrogram providing the user with immediate visual feedback, and are tracked to permit mistakes to be undone.</w:t>
+        <w:t xml:space="preserve">spectrogram providing the user with immediate visual </w:t>
+      </w:r>
+      <w:proofErr w:type="gramStart"/>
+      <w:r>
+        <w:rPr>
+          <w:rFonts w:ascii="Times New Roman" w:hAnsi="Times New Roman"/>
+        </w:rPr>
+        <w:t>feedback, and</w:t>
+      </w:r>
+      <w:proofErr w:type="gramEnd"/>
+      <w:r>
+        <w:rPr>
+          <w:rFonts w:ascii="Times New Roman" w:hAnsi="Times New Roman"/>
+        </w:rPr>
+        <w:t xml:space="preserve"> are tracked to permit mistakes to be undone.</w:t>
       </w:r>
       <w:r>
         <w:rPr>
@@ -507,6 +521,7 @@
         </w:rPr>
       </w:pPr>
       <w:proofErr w:type="spellStart"/>
+      <w:proofErr w:type="gramStart"/>
       <w:r>
         <w:rPr>
           <w:rFonts w:ascii="Courier New" w:hAnsi="Courier New" w:cs="Courier New"/>
@@ -532,6 +547,7 @@
         </w:rPr>
         <w:t>(</w:t>
       </w:r>
+      <w:proofErr w:type="gramEnd"/>
       <w:r>
         <w:rPr>
           <w:rFonts w:ascii="Courier New" w:hAnsi="Courier New" w:cs="Courier New"/>
@@ -628,6 +644,7 @@
         </w:rPr>
       </w:pPr>
       <w:proofErr w:type="spellStart"/>
+      <w:proofErr w:type="gramStart"/>
       <w:r>
         <w:rPr>
           <w:rFonts w:ascii="Courier New" w:hAnsi="Courier New" w:cs="Courier New"/>
@@ -653,6 +670,7 @@
         </w:rPr>
         <w:t>(</w:t>
       </w:r>
+      <w:proofErr w:type="gramEnd"/>
       <w:r>
         <w:rPr>
           <w:rFonts w:ascii="Courier New" w:hAnsi="Courier New" w:cs="Courier New"/>
@@ -1146,7 +1164,23 @@
           <w:rFonts w:ascii="Times New Roman" w:hAnsi="Times New Roman"/>
           <w:color w:val="000000"/>
         </w:rPr>
-        <w:t>noise filter is not specified then the “median’ filter is used.</w:t>
+        <w:t xml:space="preserve">noise filter is not </w:t>
+      </w:r>
+      <w:proofErr w:type="gramStart"/>
+      <w:r>
+        <w:rPr>
+          <w:rFonts w:ascii="Times New Roman" w:hAnsi="Times New Roman"/>
+          <w:color w:val="000000"/>
+        </w:rPr>
+        <w:t>specified</w:t>
+      </w:r>
+      <w:proofErr w:type="gramEnd"/>
+      <w:r>
+        <w:rPr>
+          <w:rFonts w:ascii="Times New Roman" w:hAnsi="Times New Roman"/>
+          <w:color w:val="000000"/>
+        </w:rPr>
+        <w:t xml:space="preserve"> then the “median’ filter is used.</w:t>
       </w:r>
       <w:r>
         <w:rPr>
@@ -1588,8 +1622,13 @@
         <w:t xml:space="preserve"> </w:t>
       </w:r>
       <w:r>
-        <w:t>to provide a starting point for annotations</w:t>
-      </w:r>
+        <w:t xml:space="preserve">to provide a starting point for </w:t>
+      </w:r>
+      <w:proofErr w:type="gramStart"/>
+      <w:r>
+        <w:t>annotations</w:t>
+      </w:r>
+      <w:proofErr w:type="gramEnd"/>
     </w:p>
     <w:p>
       <w:pPr>
@@ -1671,6 +1710,7 @@
         <w:t xml:space="preserve"> = </w:t>
       </w:r>
       <w:proofErr w:type="spellStart"/>
+      <w:proofErr w:type="gramStart"/>
       <w:r>
         <w:rPr>
           <w:rFonts w:ascii="Courier New" w:hAnsi="Courier New" w:cs="Courier New"/>
@@ -1688,6 +1728,7 @@
         </w:rPr>
         <w:t>(</w:t>
       </w:r>
+      <w:proofErr w:type="gramEnd"/>
       <w:r>
         <w:rPr>
           <w:rFonts w:ascii="Courier New" w:hAnsi="Courier New" w:cs="Courier New"/>
@@ -1754,7 +1795,21 @@
         <w:rPr>
           <w:rFonts w:ascii="Times New Roman" w:hAnsi="Times New Roman"/>
         </w:rPr>
-        <w:t xml:space="preserve">, there are a number of parameters that can be set.  Some of the more useful ones are </w:t>
+        <w:t xml:space="preserve">, there are </w:t>
+      </w:r>
+      <w:proofErr w:type="gramStart"/>
+      <w:r>
+        <w:rPr>
+          <w:rFonts w:ascii="Times New Roman" w:hAnsi="Times New Roman"/>
+        </w:rPr>
+        <w:t>a number of</w:t>
+      </w:r>
+      <w:proofErr w:type="gramEnd"/>
+      <w:r>
+        <w:rPr>
+          <w:rFonts w:ascii="Times New Roman" w:hAnsi="Times New Roman"/>
+        </w:rPr>
+        <w:t xml:space="preserve"> parameters that can be set.  Some of the more useful ones are </w:t>
       </w:r>
       <w:r>
         <w:rPr>
@@ -1818,6 +1873,7 @@
         <w:t xml:space="preserve"> = </w:t>
       </w:r>
       <w:proofErr w:type="spellStart"/>
+      <w:proofErr w:type="gramStart"/>
       <w:r>
         <w:rPr>
           <w:rFonts w:ascii="Courier New" w:hAnsi="Courier New" w:cs="Courier New"/>
@@ -1835,6 +1891,7 @@
         </w:rPr>
         <w:t>(</w:t>
       </w:r>
+      <w:proofErr w:type="gramEnd"/>
       <w:r>
         <w:rPr>
           <w:rFonts w:ascii="Courier New" w:hAnsi="Courier New" w:cs="Courier New"/>
@@ -2091,6 +2148,7 @@
         <w:t xml:space="preserve">detections = </w:t>
       </w:r>
       <w:proofErr w:type="spellStart"/>
+      <w:proofErr w:type="gramStart"/>
       <w:r>
         <w:rPr>
           <w:rFonts w:ascii="Courier New" w:hAnsi="Courier New" w:cs="Courier New"/>
@@ -2108,6 +2166,7 @@
         </w:rPr>
         <w:t>(</w:t>
       </w:r>
+      <w:proofErr w:type="gramEnd"/>
       <w:r>
         <w:rPr>
           <w:rFonts w:ascii="Courier New" w:hAnsi="Courier New" w:cs="Courier New"/>
@@ -2343,11 +2402,19 @@
         <w:t xml:space="preserve">where </w:t>
       </w:r>
       <w:proofErr w:type="spellStart"/>
-      <w:r>
-        <w:rPr>
-          <w:rFonts w:ascii="Times New Roman" w:hAnsi="Times New Roman"/>
-        </w:rPr>
-        <w:t>Start_s</w:t>
+      <w:proofErr w:type="gramStart"/>
+      <w:r>
+        <w:rPr>
+          <w:rFonts w:ascii="Times New Roman" w:hAnsi="Times New Roman"/>
+        </w:rPr>
+        <w:t>Start</w:t>
+      </w:r>
+      <w:proofErr w:type="gramEnd"/>
+      <w:r>
+        <w:rPr>
+          <w:rFonts w:ascii="Times New Roman" w:hAnsi="Times New Roman"/>
+        </w:rPr>
+        <w:t>_s</w:t>
       </w:r>
       <w:proofErr w:type="spellEnd"/>
       <w:r>
@@ -2483,6 +2550,7 @@
         <w:t xml:space="preserve">&gt;&gt; </w:t>
       </w:r>
       <w:proofErr w:type="spellStart"/>
+      <w:proofErr w:type="gramStart"/>
       <w:r>
         <w:rPr>
           <w:rFonts w:ascii="Courier New" w:hAnsi="Courier New" w:cs="Courier New"/>
@@ -2500,6 +2568,7 @@
         </w:rPr>
         <w:t>(</w:t>
       </w:r>
+      <w:proofErr w:type="gramEnd"/>
       <w:r>
         <w:rPr>
           <w:rFonts w:ascii="Courier New" w:hAnsi="Courier New" w:cs="Courier New"/>
@@ -2649,6 +2718,7 @@
         <w:t xml:space="preserve">&gt;&gt; </w:t>
       </w:r>
       <w:proofErr w:type="spellStart"/>
+      <w:proofErr w:type="gramStart"/>
       <w:r>
         <w:rPr>
           <w:rFonts w:ascii="Courier New" w:hAnsi="Courier New" w:cs="Courier New"/>
@@ -2664,7 +2734,16 @@
           <w:sz w:val="20"/>
           <w:szCs w:val="20"/>
         </w:rPr>
-        <w:t>([], detections);  % Prompt user for filename and save</w:t>
+        <w:t>(</w:t>
+      </w:r>
+      <w:proofErr w:type="gramEnd"/>
+      <w:r>
+        <w:rPr>
+          <w:rFonts w:ascii="Courier New" w:hAnsi="Courier New" w:cs="Courier New"/>
+          <w:sz w:val="20"/>
+          <w:szCs w:val="20"/>
+        </w:rPr>
+        <w:t>[], detections);  % Prompt user for filename and save</w:t>
       </w:r>
     </w:p>
     <w:p>
@@ -2783,7 +2862,25 @@
           <w:sz w:val="20"/>
           <w:szCs w:val="20"/>
         </w:rPr>
-        <w:t>% the tool is started:</w:t>
+        <w:t xml:space="preserve">% </w:t>
+      </w:r>
+      <w:proofErr w:type="gramStart"/>
+      <w:r>
+        <w:rPr>
+          <w:rFonts w:ascii="Courier New" w:hAnsi="Courier New" w:cs="Courier New"/>
+          <w:sz w:val="20"/>
+          <w:szCs w:val="20"/>
+        </w:rPr>
+        <w:t>the</w:t>
+      </w:r>
+      <w:proofErr w:type="gramEnd"/>
+      <w:r>
+        <w:rPr>
+          <w:rFonts w:ascii="Courier New" w:hAnsi="Courier New" w:cs="Courier New"/>
+          <w:sz w:val="20"/>
+          <w:szCs w:val="20"/>
+        </w:rPr>
+        <w:t xml:space="preserve"> tool is started:</w:t>
       </w:r>
     </w:p>
     <w:p>
@@ -2808,6 +2905,7 @@
         <w:t xml:space="preserve">&gt;&gt; </w:t>
       </w:r>
       <w:proofErr w:type="spellStart"/>
+      <w:proofErr w:type="gramStart"/>
       <w:r>
         <w:rPr>
           <w:rFonts w:ascii="Courier New" w:hAnsi="Courier New" w:cs="Courier New"/>
@@ -2825,6 +2923,7 @@
         </w:rPr>
         <w:t>(</w:t>
       </w:r>
+      <w:proofErr w:type="gramEnd"/>
       <w:r>
         <w:rPr>
           <w:rFonts w:ascii="Courier New" w:hAnsi="Courier New" w:cs="Courier New"/>
@@ -3272,7 +3371,25 @@
           <w:sz w:val="24"/>
           <w:szCs w:val="24"/>
         </w:rPr>
-        <w:t xml:space="preserve"> detections.  A drop down box permits the user to select which type of operation is to be used.  Whenever possible, the operations have a common interface.</w:t>
+        <w:t xml:space="preserve"> detections.  A </w:t>
+      </w:r>
+      <w:proofErr w:type="gramStart"/>
+      <w:r>
+        <w:rPr>
+          <w:rFonts w:ascii="Times New Roman" w:hAnsi="Times New Roman"/>
+          <w:sz w:val="24"/>
+          <w:szCs w:val="24"/>
+        </w:rPr>
+        <w:t>drop down</w:t>
+      </w:r>
+      <w:proofErr w:type="gramEnd"/>
+      <w:r>
+        <w:rPr>
+          <w:rFonts w:ascii="Times New Roman" w:hAnsi="Times New Roman"/>
+          <w:sz w:val="24"/>
+          <w:szCs w:val="24"/>
+        </w:rPr>
+        <w:t xml:space="preserve"> box permits the user to select which type of operation is to be used.  Whenever possible, the operations have a common interface.</w:t>
       </w:r>
     </w:p>
     <w:p>
@@ -3769,7 +3886,23 @@
           <w:rFonts w:ascii="Times New Roman" w:hAnsi="Times New Roman"/>
           <w:i/>
         </w:rPr>
-        <w:t xml:space="preserve">Note that the connection is made by a straight line and this may not be desirable if curvature measurements are to be made </w:t>
+        <w:t xml:space="preserve">Note that the connection is made by a straight </w:t>
+      </w:r>
+      <w:proofErr w:type="gramStart"/>
+      <w:r>
+        <w:rPr>
+          <w:rFonts w:ascii="Times New Roman" w:hAnsi="Times New Roman"/>
+          <w:i/>
+        </w:rPr>
+        <w:t>line</w:t>
+      </w:r>
+      <w:proofErr w:type="gramEnd"/>
+      <w:r>
+        <w:rPr>
+          <w:rFonts w:ascii="Times New Roman" w:hAnsi="Times New Roman"/>
+          <w:i/>
+        </w:rPr>
+        <w:t xml:space="preserve"> and this may not be desirable if curvature measurements are to be made </w:t>
       </w:r>
       <w:r>
         <w:rPr>
@@ -3834,7 +3967,25 @@
           <w:sz w:val="24"/>
           <w:szCs w:val="24"/>
         </w:rPr>
-        <w:t xml:space="preserve">A new entry will appear in the operations panel called spline knots which is the number of initial knots used to represent the curve.   If changed, subsequent edits will have more or less knots accordingly.  Once editing, the user can move, add, and delete knots as desired.  </w:t>
+        <w:t xml:space="preserve">A new entry will appear in the operations panel called spline knots which is the number of initial knots used to represent the curve.   If changed, subsequent edits will have </w:t>
+      </w:r>
+      <w:proofErr w:type="gramStart"/>
+      <w:r>
+        <w:rPr>
+          <w:rFonts w:ascii="Times New Roman" w:hAnsi="Times New Roman"/>
+          <w:sz w:val="24"/>
+          <w:szCs w:val="24"/>
+        </w:rPr>
+        <w:t>more or less knots</w:t>
+      </w:r>
+      <w:proofErr w:type="gramEnd"/>
+      <w:r>
+        <w:rPr>
+          <w:rFonts w:ascii="Times New Roman" w:hAnsi="Times New Roman"/>
+          <w:sz w:val="24"/>
+          <w:szCs w:val="24"/>
+        </w:rPr>
+        <w:t xml:space="preserve"> accordingly.  Once editing, the user can move, add, and delete knots as desired.  </w:t>
       </w:r>
       <w:r>
         <w:rPr>
@@ -3886,7 +4037,25 @@
           <w:sz w:val="24"/>
           <w:szCs w:val="24"/>
         </w:rPr>
-        <w:t xml:space="preserve"> Both of these operations are used to smooth a tonal that is jagged using either a polynomial or spline fit.  When either is selected, an entry similar to the one described for edit will be </w:t>
+        <w:t xml:space="preserve"> Both of these operations are used to smooth a tonal that is jagged using either a polynomial or spline fit.  When either is selected, an entry </w:t>
+      </w:r>
+      <w:proofErr w:type="gramStart"/>
+      <w:r>
+        <w:rPr>
+          <w:rFonts w:ascii="Times New Roman" w:hAnsi="Times New Roman"/>
+          <w:sz w:val="24"/>
+          <w:szCs w:val="24"/>
+        </w:rPr>
+        <w:t>similar to</w:t>
+      </w:r>
+      <w:proofErr w:type="gramEnd"/>
+      <w:r>
+        <w:rPr>
+          <w:rFonts w:ascii="Times New Roman" w:hAnsi="Times New Roman"/>
+          <w:sz w:val="24"/>
+          <w:szCs w:val="24"/>
+        </w:rPr>
+        <w:t xml:space="preserve"> the one described for edit will be </w:t>
       </w:r>
       <w:r>
         <w:rPr>
@@ -4542,7 +4711,25 @@
           <w:sz w:val="24"/>
           <w:szCs w:val="24"/>
         </w:rPr>
-        <w:t xml:space="preserve"> has the ability to label annotations with a species and a call.  </w:t>
+        <w:t xml:space="preserve"> </w:t>
+      </w:r>
+      <w:proofErr w:type="gramStart"/>
+      <w:r>
+        <w:rPr>
+          <w:rFonts w:ascii="Times New Roman" w:hAnsi="Times New Roman"/>
+          <w:sz w:val="24"/>
+          <w:szCs w:val="24"/>
+        </w:rPr>
+        <w:t>has the ability to</w:t>
+      </w:r>
+      <w:proofErr w:type="gramEnd"/>
+      <w:r>
+        <w:rPr>
+          <w:rFonts w:ascii="Times New Roman" w:hAnsi="Times New Roman"/>
+          <w:sz w:val="24"/>
+          <w:szCs w:val="24"/>
+        </w:rPr>
+        <w:t xml:space="preserve"> label annotations with a species and a call.  </w:t>
       </w:r>
       <w:r>
         <w:rPr>
@@ -4702,23 +4889,7 @@
           <w:sz w:val="24"/>
           <w:szCs w:val="24"/>
         </w:rPr>
-        <w:t>Selecting a tonal</w:t>
-      </w:r>
-      <w:r>
-        <w:rPr>
-          <w:rFonts w:ascii="Times New Roman" w:hAnsi="Times New Roman"/>
-          <w:sz w:val="24"/>
-          <w:szCs w:val="24"/>
-        </w:rPr>
-        <w:t xml:space="preserve"> with the Label box unchecked</w:t>
-      </w:r>
-      <w:r>
-        <w:rPr>
-          <w:rFonts w:ascii="Times New Roman" w:hAnsi="Times New Roman"/>
-          <w:sz w:val="24"/>
-          <w:szCs w:val="24"/>
-        </w:rPr>
-        <w:t xml:space="preserve"> will attempt to update the species and call dropdowns to the values present in the selected tonal. If the selected tonal has no species saved for it, then neither </w:t>
+        <w:t xml:space="preserve">Selecting a will attempt to update the species and call dropdowns to the values present in the selected tonal. If the selected tonal has no species saved for it, then neither </w:t>
       </w:r>
       <w:r>
         <w:rPr>
@@ -4734,7 +4905,25 @@
           <w:sz w:val="24"/>
           <w:szCs w:val="24"/>
         </w:rPr>
-        <w:t xml:space="preserve"> is updated. If the selected tonal has a species value saved that is not in the configuration file, a message is printed explaining what happened and neither dropdown is updated. If the species of the selected tonal is defined in the configuration file but the call is not, the species dropdown is updated but the call dropdown is not updated and a message is printed explaining what happened.</w:t>
+        <w:t xml:space="preserve"> is updated. If the selected tonal has a species value saved that is not in the configuration file, a message is printed explaining what happened and neither dropdown is updated. If the species of the selected tonal is defined in the configuration file but the call is not, the species dropdown is updated but the call dropdown is not </w:t>
+      </w:r>
+      <w:proofErr w:type="gramStart"/>
+      <w:r>
+        <w:rPr>
+          <w:rFonts w:ascii="Times New Roman" w:hAnsi="Times New Roman"/>
+          <w:sz w:val="24"/>
+          <w:szCs w:val="24"/>
+        </w:rPr>
+        <w:t>updated</w:t>
+      </w:r>
+      <w:proofErr w:type="gramEnd"/>
+      <w:r>
+        <w:rPr>
+          <w:rFonts w:ascii="Times New Roman" w:hAnsi="Times New Roman"/>
+          <w:sz w:val="24"/>
+          <w:szCs w:val="24"/>
+        </w:rPr>
+        <w:t xml:space="preserve"> and a message is printed explaining what happened.</w:t>
       </w:r>
     </w:p>
     <w:p>
@@ -4876,9 +5065,19 @@
           <w:sz w:val="24"/>
           <w:szCs w:val="24"/>
         </w:rPr>
-        <w:t>species_calls.json</w:t>
+        <w:t>species_</w:t>
+      </w:r>
+      <w:proofErr w:type="gramStart"/>
+      <w:r>
+        <w:rPr>
+          <w:rFonts w:ascii="Times New Roman" w:hAnsi="Times New Roman"/>
+          <w:sz w:val="24"/>
+          <w:szCs w:val="24"/>
+        </w:rPr>
+        <w:t>calls.json</w:t>
       </w:r>
       <w:proofErr w:type="spellEnd"/>
+      <w:proofErr w:type="gramEnd"/>
       <w:r>
         <w:rPr>
           <w:rFonts w:ascii="Times New Roman" w:hAnsi="Times New Roman"/>
@@ -5054,6 +5253,7 @@
         <w:t>species_calls</w:t>
       </w:r>
       <w:proofErr w:type="spellEnd"/>
+      <w:proofErr w:type="gramStart"/>
       <w:r>
         <w:rPr>
           <w:rFonts w:ascii="Courier New" w:hAnsi="Courier New" w:cs="Courier New"/>
@@ -5071,7 +5271,17 @@
           <w:sz w:val="30"/>
           <w:szCs w:val="30"/>
         </w:rPr>
-        <w:t>: [</w:t>
+        <w:t>:</w:t>
+      </w:r>
+      <w:proofErr w:type="gramEnd"/>
+      <w:r>
+        <w:rPr>
+          <w:rFonts w:ascii="Courier New" w:hAnsi="Courier New" w:cs="Courier New"/>
+          <w:color w:val="000000"/>
+          <w:sz w:val="30"/>
+          <w:szCs w:val="30"/>
+        </w:rPr>
+        <w:t xml:space="preserve"> [</w:t>
       </w:r>
     </w:p>
     <w:p>
@@ -5093,7 +5303,27 @@
           <w:sz w:val="30"/>
           <w:szCs w:val="30"/>
         </w:rPr>
-        <w:t xml:space="preserve">      {"species" : "Balaenoptera musculus",</w:t>
+        <w:t xml:space="preserve">      {"species</w:t>
+      </w:r>
+      <w:proofErr w:type="gramStart"/>
+      <w:r>
+        <w:rPr>
+          <w:rFonts w:ascii="Courier New" w:hAnsi="Courier New" w:cs="Courier New"/>
+          <w:color w:val="000000"/>
+          <w:sz w:val="30"/>
+          <w:szCs w:val="30"/>
+        </w:rPr>
+        <w:t>" :</w:t>
+      </w:r>
+      <w:proofErr w:type="gramEnd"/>
+      <w:r>
+        <w:rPr>
+          <w:rFonts w:ascii="Courier New" w:hAnsi="Courier New" w:cs="Courier New"/>
+          <w:color w:val="000000"/>
+          <w:sz w:val="30"/>
+          <w:szCs w:val="30"/>
+        </w:rPr>
+        <w:t xml:space="preserve"> "Balaenoptera musculus",</w:t>
       </w:r>
     </w:p>
     <w:p>
@@ -5115,7 +5345,27 @@
           <w:sz w:val="30"/>
           <w:szCs w:val="30"/>
         </w:rPr>
-        <w:t xml:space="preserve">        "calls" : ["9Hz", "A", "B", "Z"]},</w:t>
+        <w:t xml:space="preserve">        "calls</w:t>
+      </w:r>
+      <w:proofErr w:type="gramStart"/>
+      <w:r>
+        <w:rPr>
+          <w:rFonts w:ascii="Courier New" w:hAnsi="Courier New" w:cs="Courier New"/>
+          <w:color w:val="000000"/>
+          <w:sz w:val="30"/>
+          <w:szCs w:val="30"/>
+        </w:rPr>
+        <w:t>" :</w:t>
+      </w:r>
+      <w:proofErr w:type="gramEnd"/>
+      <w:r>
+        <w:rPr>
+          <w:rFonts w:ascii="Courier New" w:hAnsi="Courier New" w:cs="Courier New"/>
+          <w:color w:val="000000"/>
+          <w:sz w:val="30"/>
+          <w:szCs w:val="30"/>
+        </w:rPr>
+        <w:t xml:space="preserve"> ["9Hz", "A", "B", "Z"]},</w:t>
       </w:r>
     </w:p>
     <w:p>
@@ -5137,7 +5387,27 @@
           <w:sz w:val="30"/>
           <w:szCs w:val="30"/>
         </w:rPr>
-        <w:t xml:space="preserve">      {"species" : "Balaenoptera physalus" ,</w:t>
+        <w:t xml:space="preserve">      {"species</w:t>
+      </w:r>
+      <w:proofErr w:type="gramStart"/>
+      <w:r>
+        <w:rPr>
+          <w:rFonts w:ascii="Courier New" w:hAnsi="Courier New" w:cs="Courier New"/>
+          <w:color w:val="000000"/>
+          <w:sz w:val="30"/>
+          <w:szCs w:val="30"/>
+        </w:rPr>
+        <w:t>" :</w:t>
+      </w:r>
+      <w:proofErr w:type="gramEnd"/>
+      <w:r>
+        <w:rPr>
+          <w:rFonts w:ascii="Courier New" w:hAnsi="Courier New" w:cs="Courier New"/>
+          <w:color w:val="000000"/>
+          <w:sz w:val="30"/>
+          <w:szCs w:val="30"/>
+        </w:rPr>
+        <w:t xml:space="preserve"> "Balaenoptera physalus" ,</w:t>
       </w:r>
     </w:p>
     <w:p>
@@ -5159,7 +5429,27 @@
           <w:sz w:val="30"/>
           <w:szCs w:val="30"/>
         </w:rPr>
-        <w:t xml:space="preserve">       "calls" : ["20Hz", "40Hz", "J-calling"]}</w:t>
+        <w:t xml:space="preserve">       "calls</w:t>
+      </w:r>
+      <w:proofErr w:type="gramStart"/>
+      <w:r>
+        <w:rPr>
+          <w:rFonts w:ascii="Courier New" w:hAnsi="Courier New" w:cs="Courier New"/>
+          <w:color w:val="000000"/>
+          <w:sz w:val="30"/>
+          <w:szCs w:val="30"/>
+        </w:rPr>
+        <w:t>" :</w:t>
+      </w:r>
+      <w:proofErr w:type="gramEnd"/>
+      <w:r>
+        <w:rPr>
+          <w:rFonts w:ascii="Courier New" w:hAnsi="Courier New" w:cs="Courier New"/>
+          <w:color w:val="000000"/>
+          <w:sz w:val="30"/>
+          <w:szCs w:val="30"/>
+        </w:rPr>
+        <w:t xml:space="preserve"> ["20Hz", "40Hz", "J-calling"]}</w:t>
       </w:r>
     </w:p>
     <w:p>
@@ -5233,7 +5523,25 @@
           <w:sz w:val="24"/>
           <w:szCs w:val="24"/>
         </w:rPr>
-        <w:t xml:space="preserve">All text is between a pair of open and close braces { }.  The text </w:t>
+        <w:t xml:space="preserve">All text is between a pair of open and close braces </w:t>
+      </w:r>
+      <w:proofErr w:type="gramStart"/>
+      <w:r>
+        <w:rPr>
+          <w:rFonts w:ascii="Times New Roman" w:hAnsi="Times New Roman"/>
+          <w:sz w:val="24"/>
+          <w:szCs w:val="24"/>
+        </w:rPr>
+        <w:t>{ }</w:t>
+      </w:r>
+      <w:proofErr w:type="gramEnd"/>
+      <w:r>
+        <w:rPr>
+          <w:rFonts w:ascii="Times New Roman" w:hAnsi="Times New Roman"/>
+          <w:sz w:val="24"/>
+          <w:szCs w:val="24"/>
+        </w:rPr>
+        <w:t xml:space="preserve">.  The text </w:t>
       </w:r>
       <w:r>
         <w:rPr>
@@ -5267,7 +5575,25 @@
           <w:sz w:val="24"/>
           <w:szCs w:val="24"/>
         </w:rPr>
-        <w:t xml:space="preserve"> is a label (name) that is followed by a colon and a value.  In this case, the value is a comma separated list of braced descriptions.  All lists are enclosed in square braces [ ].  Each entry in the </w:t>
+        <w:t xml:space="preserve"> is a label (name) that is followed by a colon and a value.  In this case, the value is a comma separated list of braced descriptions.  All lists are enclosed in square braces </w:t>
+      </w:r>
+      <w:proofErr w:type="gramStart"/>
+      <w:r>
+        <w:rPr>
+          <w:rFonts w:ascii="Times New Roman" w:hAnsi="Times New Roman"/>
+          <w:sz w:val="24"/>
+          <w:szCs w:val="24"/>
+        </w:rPr>
+        <w:t>[ ]</w:t>
+      </w:r>
+      <w:proofErr w:type="gramEnd"/>
+      <w:r>
+        <w:rPr>
+          <w:rFonts w:ascii="Times New Roman" w:hAnsi="Times New Roman"/>
+          <w:sz w:val="24"/>
+          <w:szCs w:val="24"/>
+        </w:rPr>
+        <w:t xml:space="preserve">.  Each entry in the </w:t>
       </w:r>
       <w:proofErr w:type="spellStart"/>
       <w:r>
@@ -5847,8 +6173,12 @@
                             </w:r>
                             <w:r>
                               <w:br/>
+                            </w:r>
+                            <w:proofErr w:type="gramStart"/>
+                            <w:r>
                               <w:t>Annotations</w:t>
                             </w:r>
+                            <w:proofErr w:type="gramEnd"/>
                           </w:p>
                         </w:txbxContent>
                       </wps:txbx>
@@ -5878,8 +6208,12 @@
                       </w:r>
                       <w:r>
                         <w:br/>
+                      </w:r>
+                      <w:proofErr w:type="gramStart"/>
+                      <w:r>
                         <w:t>Annotations</w:t>
                       </w:r>
+                      <w:proofErr w:type="gramEnd"/>
                     </w:p>
                   </w:txbxContent>
                 </v:textbox>
@@ -6710,7 +7044,14 @@
         <w:rPr>
           <w:rFonts w:ascii="Times New Roman" w:hAnsi="Times New Roman"/>
         </w:rPr>
-        <w:t xml:space="preserve"> – Load a new tonal set.  By default, a .</w:t>
+        <w:t xml:space="preserve"> – Load a new tonal set.  By default, </w:t>
+      </w:r>
+      <w:proofErr w:type="gramStart"/>
+      <w:r>
+        <w:rPr>
+          <w:rFonts w:ascii="Times New Roman" w:hAnsi="Times New Roman"/>
+        </w:rPr>
+        <w:t>a .</w:t>
       </w:r>
       <w:proofErr w:type="spellStart"/>
       <w:r>
@@ -6720,6 +7061,7 @@
         <w:t>ann</w:t>
       </w:r>
       <w:proofErr w:type="spellEnd"/>
+      <w:proofErr w:type="gramEnd"/>
       <w:r>
         <w:rPr>
           <w:rFonts w:ascii="Times New Roman" w:hAnsi="Times New Roman"/>
@@ -6758,7 +7100,14 @@
         <w:rPr>
           <w:rFonts w:ascii="Times New Roman" w:hAnsi="Times New Roman"/>
         </w:rPr>
-        <w:t>current annotations.  As with open/load, a .</w:t>
+        <w:t xml:space="preserve">current annotations.  As with open/load, </w:t>
+      </w:r>
+      <w:proofErr w:type="gramStart"/>
+      <w:r>
+        <w:rPr>
+          <w:rFonts w:ascii="Times New Roman" w:hAnsi="Times New Roman"/>
+        </w:rPr>
+        <w:t>a .</w:t>
       </w:r>
       <w:proofErr w:type="spellStart"/>
       <w:r>
@@ -6768,6 +7117,7 @@
         <w:t>ann</w:t>
       </w:r>
       <w:proofErr w:type="spellEnd"/>
+      <w:proofErr w:type="gramEnd"/>
       <w:r>
         <w:rPr>
           <w:rFonts w:ascii="Times New Roman" w:hAnsi="Times New Roman"/>
@@ -6795,6 +7145,7 @@
           <w:rFonts w:ascii="Times New Roman" w:hAnsi="Times New Roman"/>
           <w:b/>
           <w:i/>
+          <w:color w:val="FF0000"/>
         </w:rPr>
       </w:pPr>
       <w:r>
@@ -6824,6 +7175,23 @@
         </w:rPr>
         <w:t>This functionality is new and is not well tested.</w:t>
       </w:r>
+      <w:r>
+        <w:rPr>
+          <w:rFonts w:ascii="Times New Roman" w:hAnsi="Times New Roman"/>
+          <w:b/>
+          <w:i/>
+        </w:rPr>
+        <w:t xml:space="preserve"> </w:t>
+      </w:r>
+      <w:r>
+        <w:rPr>
+          <w:rFonts w:ascii="Times New Roman" w:hAnsi="Times New Roman"/>
+          <w:b/>
+          <w:i/>
+          <w:color w:val="FF0000"/>
+        </w:rPr>
+        <w:t xml:space="preserve">BROKEN as of 3-6-2024. Usage may lead to unexpected behavior, so Undo is best not used. </w:t>
+      </w:r>
     </w:p>
     <w:p>
       <w:pPr>
@@ -6933,7 +7301,21 @@
         <w:rPr>
           <w:rFonts w:ascii="Times New Roman" w:hAnsi="Times New Roman"/>
         </w:rPr>
-        <w:t xml:space="preserve">. When enabled, clicking on the plot will display either the time, frequency, and SNR of the spectrogram time x frequency node.  Clicking on an annotation shows the </w:t>
+        <w:t xml:space="preserve">. When enabled, clicking on the plot will display either the time, frequency, </w:t>
+      </w:r>
+      <w:proofErr w:type="gramStart"/>
+      <w:r>
+        <w:rPr>
+          <w:rFonts w:ascii="Times New Roman" w:hAnsi="Times New Roman"/>
+        </w:rPr>
+        <w:t>and</w:t>
+      </w:r>
+      <w:proofErr w:type="gramEnd"/>
+      <w:r>
+        <w:rPr>
+          <w:rFonts w:ascii="Times New Roman" w:hAnsi="Times New Roman"/>
+        </w:rPr>
+        <w:t xml:space="preserve"> SNR of the spectrogram time x frequency node.  Clicking on an annotation shows the </w:t>
       </w:r>
       <w:proofErr w:type="spellStart"/>
       <w:r>
@@ -7688,8 +8070,13 @@
           <w:numId w:val="14"/>
         </w:numPr>
       </w:pPr>
-      <w:r>
-        <w:t>Annotations  Save/</w:t>
+      <w:proofErr w:type="gramStart"/>
+      <w:r>
+        <w:t>Annotations  Save</w:t>
+      </w:r>
+      <w:proofErr w:type="gramEnd"/>
+      <w:r>
+        <w:t>/</w:t>
       </w:r>
       <w:proofErr w:type="spellStart"/>
       <w:r>
@@ -7728,8 +8115,13 @@
           <w:numId w:val="15"/>
         </w:numPr>
       </w:pPr>
-      <w:r>
-        <w:t xml:space="preserve">Detect  - Execute the </w:t>
+      <w:proofErr w:type="gramStart"/>
+      <w:r>
+        <w:t>Detect  -</w:t>
+      </w:r>
+      <w:proofErr w:type="gramEnd"/>
+      <w:r>
+        <w:t xml:space="preserve"> Execute the </w:t>
       </w:r>
       <w:proofErr w:type="spellStart"/>
       <w:r>
@@ -7866,8 +8258,13 @@
         </w:numPr>
       </w:pPr>
       <w:r>
-        <w:t>by tonal – each tonal is assigned a random color</w:t>
-      </w:r>
+        <w:t xml:space="preserve">by tonal – each tonal is assigned a random </w:t>
+      </w:r>
+      <w:proofErr w:type="gramStart"/>
+      <w:r>
+        <w:t>color</w:t>
+      </w:r>
+      <w:proofErr w:type="gramEnd"/>
     </w:p>
     <w:p>
       <w:pPr>
@@ -7886,8 +8283,13 @@
       </w:r>
       <w:proofErr w:type="spellEnd"/>
       <w:r>
-        <w:t xml:space="preserve"> that are unlabeled or assigned to specific species are assigned distinct colors</w:t>
-      </w:r>
+        <w:t xml:space="preserve"> that are unlabeled or assigned to specific species are assigned distinct </w:t>
+      </w:r>
+      <w:proofErr w:type="gramStart"/>
+      <w:r>
+        <w:t>colors</w:t>
+      </w:r>
+      <w:proofErr w:type="gramEnd"/>
     </w:p>
     <w:p>
       <w:pPr>
@@ -7906,16 +8308,26 @@
       </w:r>
       <w:proofErr w:type="spellEnd"/>
       <w:r>
-        <w:t xml:space="preserve"> belonging to different call types are assigned different colors</w:t>
-      </w:r>
+        <w:t xml:space="preserve"> belonging to different call types are assigned different </w:t>
+      </w:r>
+      <w:proofErr w:type="gramStart"/>
+      <w:r>
+        <w:t>colors</w:t>
+      </w:r>
+      <w:proofErr w:type="gramEnd"/>
     </w:p>
     <w:p>
       <w:pPr>
         <w:pStyle w:val="Heading1"/>
       </w:pPr>
       <w:r>
-        <w:t>Known issues</w:t>
-      </w:r>
+        <w:t xml:space="preserve">Known </w:t>
+      </w:r>
+      <w:proofErr w:type="gramStart"/>
+      <w:r>
+        <w:t>issues</w:t>
+      </w:r>
+      <w:proofErr w:type="gramEnd"/>
     </w:p>
     <w:p>
       <w:pPr>
@@ -7946,7 +8358,15 @@
         <w:t xml:space="preserve"> have been selected</w:t>
       </w:r>
       <w:r>
-        <w:t>.  This will be resolved in future releases by forcing sequencing through the use of a semaphore.</w:t>
+        <w:t xml:space="preserve">.  This will be resolved in future releases by forcing sequencing </w:t>
+      </w:r>
+      <w:proofErr w:type="gramStart"/>
+      <w:r>
+        <w:t>through the use of</w:t>
+      </w:r>
+      <w:proofErr w:type="gramEnd"/>
+      <w:r>
+        <w:t xml:space="preserve"> a semaphore.</w:t>
       </w:r>
     </w:p>
     <w:p>

</xml_diff>